<commit_message>
Study View.py & Mode.py
</commit_message>
<xml_diff>
--- a/Djano.docx
+++ b/Djano.docx
@@ -1829,8 +1829,6 @@
               </w:rPr>
               <w:t>建立和使用者之間的介面</w:t>
             </w:r>
-            <w:bookmarkStart w:id="0" w:name="_GoBack"/>
-            <w:bookmarkEnd w:id="0"/>
             <w:r>
               <w:rPr>
                 <w:rFonts w:ascii="inherit" w:eastAsia="新細明體" w:hAnsi="inherit" w:cs="新細明體" w:hint="eastAsia"/>
@@ -3230,6 +3228,1040 @@
     </w:p>
     <w:p/>
     <w:p/>
+    <w:p>
+      <w:r>
+        <w:rPr>
+          <w:rFonts w:hint="eastAsia"/>
+          <w:highlight w:val="yellow"/>
+        </w:rPr>
+        <w:lastRenderedPageBreak/>
+        <w:t xml:space="preserve">Mode </w:t>
+      </w:r>
+      <w:r>
+        <w:rPr>
+          <w:rFonts w:hint="eastAsia"/>
+          <w:highlight w:val="yellow"/>
+        </w:rPr>
+        <w:t>介紹</w:t>
+      </w:r>
+      <w:r>
+        <w:rPr>
+          <w:rFonts w:hint="eastAsia"/>
+          <w:highlight w:val="yellow"/>
+        </w:rPr>
+        <w:t>：</w:t>
+      </w:r>
+    </w:p>
+    <w:p>
+      <w:pPr>
+        <w:rPr>
+          <w:rFonts w:hint="eastAsia"/>
+        </w:rPr>
+      </w:pPr>
+    </w:p>
+    <w:p>
+      <w:pPr>
+        <w:ind w:firstLine="480"/>
+        <w:rPr>
+          <w:rFonts w:hint="eastAsia"/>
+        </w:rPr>
+      </w:pPr>
+      <w:r>
+        <w:rPr>
+          <w:rFonts w:hint="eastAsia"/>
+          <w:highlight w:val="cyan"/>
+        </w:rPr>
+        <w:t>models.py</w:t>
+      </w:r>
+      <w:r>
+        <w:rPr>
+          <w:rFonts w:hint="eastAsia"/>
+          <w:highlight w:val="cyan"/>
+        </w:rPr>
+        <w:t>：</w:t>
+      </w:r>
+    </w:p>
+    <w:p>
+      <w:pPr>
+        <w:ind w:firstLine="480"/>
+        <w:jc w:val="center"/>
+        <w:rPr>
+          <w:rFonts w:hint="eastAsia"/>
+        </w:rPr>
+      </w:pPr>
+      <w:r>
+        <w:rPr>
+          <w:rFonts w:hint="eastAsia"/>
+          <w:noProof/>
+        </w:rPr>
+        <w:drawing>
+          <wp:inline distT="0" distB="0" distL="0" distR="0" wp14:anchorId="0C64CE9C" wp14:editId="1256ED86">
+            <wp:extent cx="1431290" cy="1645920"/>
+            <wp:effectExtent l="0" t="0" r="0" b="0"/>
+            <wp:docPr id="6" name="圖片 6"/>
+            <wp:cNvGraphicFramePr>
+              <a:graphicFrameLocks xmlns:a="http://schemas.openxmlformats.org/drawingml/2006/main" noChangeAspect="1"/>
+            </wp:cNvGraphicFramePr>
+            <a:graphic xmlns:a="http://schemas.openxmlformats.org/drawingml/2006/main">
+              <a:graphicData uri="http://schemas.openxmlformats.org/drawingml/2006/picture">
+                <pic:pic xmlns:pic="http://schemas.openxmlformats.org/drawingml/2006/picture">
+                  <pic:nvPicPr>
+                    <pic:cNvPr id="0" name="Picture 1"/>
+                    <pic:cNvPicPr>
+                      <a:picLocks noChangeAspect="1" noChangeArrowheads="1"/>
+                    </pic:cNvPicPr>
+                  </pic:nvPicPr>
+                  <pic:blipFill>
+                    <a:blip r:embed="rId9">
+                      <a:extLst>
+                        <a:ext uri="{28A0092B-C50C-407E-A947-70E740481C1C}">
+                          <a14:useLocalDpi xmlns:a14="http://schemas.microsoft.com/office/drawing/2010/main" val="0"/>
+                        </a:ext>
+                      </a:extLst>
+                    </a:blip>
+                    <a:srcRect/>
+                    <a:stretch>
+                      <a:fillRect/>
+                    </a:stretch>
+                  </pic:blipFill>
+                  <pic:spPr bwMode="auto">
+                    <a:xfrm>
+                      <a:off x="0" y="0"/>
+                      <a:ext cx="1431290" cy="1645920"/>
+                    </a:xfrm>
+                    <a:prstGeom prst="rect">
+                      <a:avLst/>
+                    </a:prstGeom>
+                    <a:noFill/>
+                    <a:ln>
+                      <a:noFill/>
+                    </a:ln>
+                  </pic:spPr>
+                </pic:pic>
+              </a:graphicData>
+            </a:graphic>
+          </wp:inline>
+        </w:drawing>
+      </w:r>
+    </w:p>
+    <w:p>
+      <w:pPr>
+        <w:ind w:firstLine="480"/>
+        <w:rPr>
+          <w:rFonts w:hint="eastAsia"/>
+        </w:rPr>
+      </w:pPr>
+      <w:r>
+        <w:rPr>
+          <w:rFonts w:hint="eastAsia"/>
+        </w:rPr>
+        <w:t xml:space="preserve">1. </w:t>
+      </w:r>
+      <w:r>
+        <w:rPr>
+          <w:rFonts w:hint="eastAsia"/>
+        </w:rPr>
+        <w:t>建立基礎類別</w:t>
+      </w:r>
+      <w:r>
+        <w:rPr>
+          <w:rFonts w:hint="eastAsia"/>
+        </w:rPr>
+        <w:t>(</w:t>
+      </w:r>
+      <w:r>
+        <w:rPr>
+          <w:rFonts w:hint="eastAsia"/>
+        </w:rPr>
+        <w:t>資料，</w:t>
+      </w:r>
+      <w:r>
+        <w:rPr>
+          <w:rFonts w:hint="eastAsia"/>
+        </w:rPr>
+        <w:t>Ex:</w:t>
+      </w:r>
+      <w:r>
+        <w:rPr>
+          <w:rFonts w:hint="eastAsia"/>
+        </w:rPr>
+        <w:t>鞋子，</w:t>
+      </w:r>
+      <w:r>
+        <w:rPr>
+          <w:rFonts w:hint="eastAsia"/>
+        </w:rPr>
+        <w:t>admin</w:t>
+      </w:r>
+      <w:r>
+        <w:rPr>
+          <w:rFonts w:hint="eastAsia"/>
+        </w:rPr>
+        <w:t>等類別</w:t>
+      </w:r>
+      <w:r>
+        <w:rPr>
+          <w:rFonts w:hint="eastAsia"/>
+        </w:rPr>
+        <w:t>)</w:t>
+      </w:r>
+      <w:r>
+        <w:rPr>
+          <w:rFonts w:hint="eastAsia"/>
+        </w:rPr>
+        <w:t>的格式</w:t>
+      </w:r>
+      <w:r>
+        <w:rPr>
+          <w:rFonts w:hint="eastAsia"/>
+        </w:rPr>
+        <w:t>，並在</w:t>
+      </w:r>
+    </w:p>
+    <w:p>
+      <w:pPr>
+        <w:ind w:firstLine="480"/>
+        <w:rPr>
+          <w:rFonts w:hint="eastAsia"/>
+        </w:rPr>
+      </w:pPr>
+      <w:r>
+        <w:rPr>
+          <w:rFonts w:hint="eastAsia"/>
+        </w:rPr>
+        <w:t xml:space="preserve">   admin.py import </w:t>
+      </w:r>
+      <w:r>
+        <w:rPr>
+          <w:rFonts w:hint="eastAsia"/>
+        </w:rPr>
+        <w:t>此</w:t>
+      </w:r>
+      <w:r>
+        <w:rPr>
+          <w:rFonts w:hint="eastAsia"/>
+        </w:rPr>
+        <w:t xml:space="preserve"> class</w:t>
+      </w:r>
+    </w:p>
+    <w:p>
+      <w:pPr>
+        <w:ind w:firstLine="480"/>
+        <w:rPr>
+          <w:rFonts w:hint="eastAsia"/>
+        </w:rPr>
+      </w:pPr>
+      <w:r>
+        <w:rPr>
+          <w:rFonts w:hint="eastAsia"/>
+        </w:rPr>
+        <w:t xml:space="preserve">   Ex</w:t>
+      </w:r>
+      <w:r>
+        <w:rPr>
+          <w:rFonts w:hint="eastAsia"/>
+        </w:rPr>
+        <w:t>：</w:t>
+      </w:r>
+    </w:p>
+    <w:p>
+      <w:pPr>
+        <w:ind w:firstLine="480"/>
+        <w:rPr>
+          <w:rFonts w:hint="eastAsia"/>
+        </w:rPr>
+      </w:pPr>
+      <w:r>
+        <w:rPr>
+          <w:rFonts w:hint="eastAsia"/>
+        </w:rPr>
+        <w:t xml:space="preserve">   models.py</w:t>
+      </w:r>
+    </w:p>
+    <w:p>
+      <w:pPr>
+        <w:ind w:firstLine="480"/>
+        <w:rPr>
+          <w:rFonts w:hint="eastAsia"/>
+        </w:rPr>
+      </w:pPr>
+      <w:r>
+        <w:rPr>
+          <w:rFonts w:hint="eastAsia"/>
+        </w:rPr>
+        <w:tab/>
+      </w:r>
+      <w:r>
+        <w:rPr>
+          <w:rFonts w:hint="eastAsia"/>
+        </w:rPr>
+        <w:tab/>
+      </w:r>
+      <w:r>
+        <w:rPr>
+          <w:noProof/>
+        </w:rPr>
+        <w:drawing>
+          <wp:inline distT="0" distB="0" distL="0" distR="0" wp14:anchorId="4BB469E9" wp14:editId="0E5DAD76">
+            <wp:extent cx="4267200" cy="1876425"/>
+            <wp:effectExtent l="0" t="0" r="0" b="9525"/>
+            <wp:docPr id="7" name="圖片 7"/>
+            <wp:cNvGraphicFramePr>
+              <a:graphicFrameLocks xmlns:a="http://schemas.openxmlformats.org/drawingml/2006/main" noChangeAspect="1"/>
+            </wp:cNvGraphicFramePr>
+            <a:graphic xmlns:a="http://schemas.openxmlformats.org/drawingml/2006/main">
+              <a:graphicData uri="http://schemas.openxmlformats.org/drawingml/2006/picture">
+                <pic:pic xmlns:pic="http://schemas.openxmlformats.org/drawingml/2006/picture">
+                  <pic:nvPicPr>
+                    <pic:cNvPr id="0" name=""/>
+                    <pic:cNvPicPr/>
+                  </pic:nvPicPr>
+                  <pic:blipFill>
+                    <a:blip r:embed="rId10"/>
+                    <a:stretch>
+                      <a:fillRect/>
+                    </a:stretch>
+                  </pic:blipFill>
+                  <pic:spPr>
+                    <a:xfrm>
+                      <a:off x="0" y="0"/>
+                      <a:ext cx="4267200" cy="1876425"/>
+                    </a:xfrm>
+                    <a:prstGeom prst="rect">
+                      <a:avLst/>
+                    </a:prstGeom>
+                  </pic:spPr>
+                </pic:pic>
+              </a:graphicData>
+            </a:graphic>
+          </wp:inline>
+        </w:drawing>
+      </w:r>
+    </w:p>
+    <w:p>
+      <w:pPr>
+        <w:ind w:firstLine="480"/>
+        <w:rPr>
+          <w:rFonts w:hint="eastAsia"/>
+        </w:rPr>
+      </w:pPr>
+      <w:r>
+        <w:rPr>
+          <w:rFonts w:hint="eastAsia"/>
+        </w:rPr>
+        <w:tab/>
+        <w:t>admin.py</w:t>
+      </w:r>
+    </w:p>
+    <w:p>
+      <w:pPr>
+        <w:ind w:firstLine="480"/>
+        <w:rPr>
+          <w:rFonts w:hint="eastAsia"/>
+        </w:rPr>
+      </w:pPr>
+      <w:r>
+        <w:rPr>
+          <w:rFonts w:hint="eastAsia"/>
+        </w:rPr>
+        <w:tab/>
+      </w:r>
+      <w:r>
+        <w:rPr>
+          <w:rFonts w:hint="eastAsia"/>
+        </w:rPr>
+        <w:tab/>
+      </w:r>
+      <w:r>
+        <w:rPr>
+          <w:noProof/>
+        </w:rPr>
+        <w:drawing>
+          <wp:inline distT="0" distB="0" distL="0" distR="0" wp14:anchorId="4C7B251E" wp14:editId="14031ACB">
+            <wp:extent cx="2781300" cy="657225"/>
+            <wp:effectExtent l="0" t="0" r="0" b="9525"/>
+            <wp:docPr id="8" name="圖片 8"/>
+            <wp:cNvGraphicFramePr>
+              <a:graphicFrameLocks xmlns:a="http://schemas.openxmlformats.org/drawingml/2006/main" noChangeAspect="1"/>
+            </wp:cNvGraphicFramePr>
+            <a:graphic xmlns:a="http://schemas.openxmlformats.org/drawingml/2006/main">
+              <a:graphicData uri="http://schemas.openxmlformats.org/drawingml/2006/picture">
+                <pic:pic xmlns:pic="http://schemas.openxmlformats.org/drawingml/2006/picture">
+                  <pic:nvPicPr>
+                    <pic:cNvPr id="0" name=""/>
+                    <pic:cNvPicPr/>
+                  </pic:nvPicPr>
+                  <pic:blipFill>
+                    <a:blip r:embed="rId11"/>
+                    <a:stretch>
+                      <a:fillRect/>
+                    </a:stretch>
+                  </pic:blipFill>
+                  <pic:spPr>
+                    <a:xfrm>
+                      <a:off x="0" y="0"/>
+                      <a:ext cx="2781300" cy="657225"/>
+                    </a:xfrm>
+                    <a:prstGeom prst="rect">
+                      <a:avLst/>
+                    </a:prstGeom>
+                  </pic:spPr>
+                </pic:pic>
+              </a:graphicData>
+            </a:graphic>
+          </wp:inline>
+        </w:drawing>
+      </w:r>
+    </w:p>
+    <w:p>
+      <w:pPr>
+        <w:ind w:firstLine="480"/>
+        <w:rPr>
+          <w:rFonts w:hint="eastAsia"/>
+        </w:rPr>
+      </w:pPr>
+      <w:r>
+        <w:rPr>
+          <w:rFonts w:hint="eastAsia"/>
+        </w:rPr>
+        <w:t xml:space="preserve">2. </w:t>
+      </w:r>
+      <w:r>
+        <w:rPr>
+          <w:rFonts w:hint="eastAsia"/>
+        </w:rPr>
+        <w:t>編輯完</w:t>
+      </w:r>
+      <w:r>
+        <w:rPr>
+          <w:rFonts w:hint="eastAsia"/>
+        </w:rPr>
+        <w:t xml:space="preserve"> models.py </w:t>
+      </w:r>
+      <w:r>
+        <w:rPr>
+          <w:rFonts w:hint="eastAsia"/>
+        </w:rPr>
+        <w:t>後，一定要在執行</w:t>
+      </w:r>
+      <w:r>
+        <w:rPr>
+          <w:rFonts w:hint="eastAsia"/>
+        </w:rPr>
+        <w:t>migrate</w:t>
+      </w:r>
+      <w:r>
+        <w:rPr>
+          <w:rFonts w:hint="eastAsia"/>
+        </w:rPr>
+        <w:t>才行</w:t>
+      </w:r>
+    </w:p>
+    <w:p>
+      <w:pPr>
+        <w:ind w:firstLine="480"/>
+        <w:rPr>
+          <w:rFonts w:hint="eastAsia"/>
+        </w:rPr>
+      </w:pPr>
+      <w:r>
+        <w:rPr>
+          <w:rFonts w:hint="eastAsia"/>
+        </w:rPr>
+        <w:tab/>
+      </w:r>
+      <w:r>
+        <w:t>(</w:t>
+      </w:r>
+      <w:proofErr w:type="spellStart"/>
+      <w:r>
+        <w:t>env</w:t>
+      </w:r>
+      <w:proofErr w:type="spellEnd"/>
+      <w:r>
+        <w:t xml:space="preserve">) &gt;python manage.py </w:t>
+      </w:r>
+      <w:proofErr w:type="spellStart"/>
+      <w:r>
+        <w:t>makemigrations</w:t>
+      </w:r>
+      <w:proofErr w:type="spellEnd"/>
+      <w:r>
+        <w:rPr>
+          <w:rFonts w:hint="eastAsia"/>
+        </w:rPr>
+        <w:t xml:space="preserve"> </w:t>
+      </w:r>
+      <w:r>
+        <w:sym w:font="Wingdings" w:char="F0E8"/>
+      </w:r>
+      <w:r>
+        <w:rPr>
+          <w:rFonts w:hint="eastAsia"/>
+        </w:rPr>
+        <w:t>紀錄修正</w:t>
+      </w:r>
+      <w:r>
+        <w:rPr>
+          <w:rFonts w:hint="eastAsia"/>
+        </w:rPr>
+        <w:t>資料表</w:t>
+      </w:r>
+    </w:p>
+    <w:p>
+      <w:pPr>
+        <w:ind w:firstLine="480"/>
+        <w:rPr>
+          <w:rFonts w:hint="eastAsia"/>
+        </w:rPr>
+      </w:pPr>
+      <w:r>
+        <w:rPr>
+          <w:rFonts w:hint="eastAsia"/>
+        </w:rPr>
+        <w:tab/>
+      </w:r>
+      <w:r>
+        <w:t>(</w:t>
+      </w:r>
+      <w:proofErr w:type="spellStart"/>
+      <w:r>
+        <w:t>env</w:t>
+      </w:r>
+      <w:proofErr w:type="spellEnd"/>
+      <w:r>
+        <w:t>) &gt;</w:t>
+      </w:r>
+      <w:r>
+        <w:t>python manage.py migrate</w:t>
+      </w:r>
+      <w:r>
+        <w:rPr>
+          <w:rFonts w:hint="eastAsia"/>
+        </w:rPr>
+        <w:t xml:space="preserve"> </w:t>
+      </w:r>
+      <w:r>
+        <w:sym w:font="Wingdings" w:char="F0E8"/>
+      </w:r>
+      <w:r>
+        <w:rPr>
+          <w:rFonts w:hint="eastAsia"/>
+        </w:rPr>
+        <w:t xml:space="preserve"> </w:t>
+      </w:r>
+      <w:r>
+        <w:rPr>
+          <w:rFonts w:hint="eastAsia"/>
+        </w:rPr>
+        <w:t>新增資料表</w:t>
+      </w:r>
+    </w:p>
+    <w:p>
+      <w:pPr>
+        <w:ind w:firstLine="480"/>
+        <w:rPr>
+          <w:rFonts w:hint="eastAsia"/>
+        </w:rPr>
+      </w:pPr>
+    </w:p>
+    <w:p>
+      <w:pPr>
+        <w:ind w:firstLine="480"/>
+        <w:rPr>
+          <w:rFonts w:hint="eastAsia"/>
+        </w:rPr>
+      </w:pPr>
+    </w:p>
+    <w:p>
+      <w:pPr>
+        <w:ind w:firstLine="480"/>
+        <w:rPr>
+          <w:rFonts w:hint="eastAsia"/>
+        </w:rPr>
+      </w:pPr>
+    </w:p>
+    <w:p>
+      <w:pPr>
+        <w:ind w:firstLine="480"/>
+        <w:rPr>
+          <w:rFonts w:hint="eastAsia"/>
+        </w:rPr>
+      </w:pPr>
+    </w:p>
+    <w:p>
+      <w:pPr>
+        <w:ind w:firstLine="480"/>
+        <w:rPr>
+          <w:rFonts w:hint="eastAsia"/>
+        </w:rPr>
+      </w:pPr>
+    </w:p>
+    <w:p>
+      <w:pPr>
+        <w:ind w:firstLine="480"/>
+        <w:rPr>
+          <w:rFonts w:hint="eastAsia"/>
+        </w:rPr>
+      </w:pPr>
+    </w:p>
+    <w:p>
+      <w:pPr>
+        <w:ind w:firstLine="480"/>
+        <w:rPr>
+          <w:rFonts w:hint="eastAsia"/>
+        </w:rPr>
+      </w:pPr>
+    </w:p>
+    <w:p>
+      <w:pPr>
+        <w:ind w:firstLine="480"/>
+        <w:rPr>
+          <w:rFonts w:hint="eastAsia"/>
+        </w:rPr>
+      </w:pPr>
+      <w:r>
+        <w:rPr>
+          <w:rFonts w:hint="eastAsia"/>
+          <w:highlight w:val="cyan"/>
+        </w:rPr>
+        <w:lastRenderedPageBreak/>
+        <w:t>view</w:t>
+      </w:r>
+      <w:r>
+        <w:rPr>
+          <w:rFonts w:hint="eastAsia"/>
+          <w:highlight w:val="cyan"/>
+        </w:rPr>
+        <w:t>s</w:t>
+      </w:r>
+      <w:r>
+        <w:rPr>
+          <w:rFonts w:hint="eastAsia"/>
+          <w:highlight w:val="cyan"/>
+        </w:rPr>
+        <w:t>.py</w:t>
+      </w:r>
+      <w:r>
+        <w:rPr>
+          <w:rFonts w:hint="eastAsia"/>
+          <w:highlight w:val="cyan"/>
+        </w:rPr>
+        <w:t>：</w:t>
+      </w:r>
+    </w:p>
+    <w:p>
+      <w:pPr>
+        <w:ind w:firstLine="480"/>
+        <w:jc w:val="center"/>
+        <w:rPr>
+          <w:rFonts w:hint="eastAsia"/>
+        </w:rPr>
+      </w:pPr>
+      <w:r>
+        <w:rPr>
+          <w:rFonts w:hint="eastAsia"/>
+          <w:noProof/>
+        </w:rPr>
+        <w:drawing>
+          <wp:inline distT="0" distB="0" distL="0" distR="0">
+            <wp:extent cx="1438910" cy="1654175"/>
+            <wp:effectExtent l="0" t="0" r="8890" b="3175"/>
+            <wp:docPr id="9" name="圖片 9"/>
+            <wp:cNvGraphicFramePr>
+              <a:graphicFrameLocks xmlns:a="http://schemas.openxmlformats.org/drawingml/2006/main" noChangeAspect="1"/>
+            </wp:cNvGraphicFramePr>
+            <a:graphic xmlns:a="http://schemas.openxmlformats.org/drawingml/2006/main">
+              <a:graphicData uri="http://schemas.openxmlformats.org/drawingml/2006/picture">
+                <pic:pic xmlns:pic="http://schemas.openxmlformats.org/drawingml/2006/picture">
+                  <pic:nvPicPr>
+                    <pic:cNvPr id="0" name="Picture 2"/>
+                    <pic:cNvPicPr>
+                      <a:picLocks noChangeAspect="1" noChangeArrowheads="1"/>
+                    </pic:cNvPicPr>
+                  </pic:nvPicPr>
+                  <pic:blipFill>
+                    <a:blip r:embed="rId12">
+                      <a:extLst>
+                        <a:ext uri="{28A0092B-C50C-407E-A947-70E740481C1C}">
+                          <a14:useLocalDpi xmlns:a14="http://schemas.microsoft.com/office/drawing/2010/main" val="0"/>
+                        </a:ext>
+                      </a:extLst>
+                    </a:blip>
+                    <a:srcRect/>
+                    <a:stretch>
+                      <a:fillRect/>
+                    </a:stretch>
+                  </pic:blipFill>
+                  <pic:spPr bwMode="auto">
+                    <a:xfrm>
+                      <a:off x="0" y="0"/>
+                      <a:ext cx="1438910" cy="1654175"/>
+                    </a:xfrm>
+                    <a:prstGeom prst="rect">
+                      <a:avLst/>
+                    </a:prstGeom>
+                    <a:noFill/>
+                    <a:ln>
+                      <a:noFill/>
+                    </a:ln>
+                  </pic:spPr>
+                </pic:pic>
+              </a:graphicData>
+            </a:graphic>
+          </wp:inline>
+        </w:drawing>
+      </w:r>
+    </w:p>
+    <w:p>
+      <w:pPr>
+        <w:ind w:firstLine="480"/>
+        <w:rPr>
+          <w:rFonts w:hint="eastAsia"/>
+        </w:rPr>
+      </w:pPr>
+      <w:r>
+        <w:rPr>
+          <w:rFonts w:hint="eastAsia"/>
+        </w:rPr>
+        <w:t xml:space="preserve">1. </w:t>
+      </w:r>
+      <w:r>
+        <w:rPr>
+          <w:rFonts w:hint="eastAsia"/>
+        </w:rPr>
+        <w:t>資料的操作</w:t>
+      </w:r>
+      <w:r>
+        <w:rPr>
+          <w:rFonts w:hint="eastAsia"/>
+        </w:rPr>
+        <w:t>(</w:t>
+      </w:r>
+      <w:r>
+        <w:rPr>
+          <w:rFonts w:hint="eastAsia"/>
+        </w:rPr>
+        <w:t>運算</w:t>
+      </w:r>
+      <w:r>
+        <w:rPr>
+          <w:rFonts w:hint="eastAsia"/>
+        </w:rPr>
+        <w:t>)</w:t>
+      </w:r>
+      <w:r>
+        <w:rPr>
+          <w:rFonts w:hint="eastAsia"/>
+        </w:rPr>
+        <w:t>，那些資料需要被顯示出來的函數，函數中把這些資料</w:t>
+      </w:r>
+    </w:p>
+    <w:p>
+      <w:pPr>
+        <w:ind w:firstLine="480"/>
+        <w:rPr>
+          <w:rFonts w:hint="eastAsia"/>
+        </w:rPr>
+      </w:pPr>
+      <w:r>
+        <w:rPr>
+          <w:rFonts w:hint="eastAsia"/>
+        </w:rPr>
+        <w:t xml:space="preserve">   </w:t>
+      </w:r>
+      <w:r>
+        <w:rPr>
+          <w:rFonts w:hint="eastAsia"/>
+        </w:rPr>
+        <w:t>傳遞給網頁伺服器或是先交由</w:t>
+      </w:r>
+      <w:r>
+        <w:rPr>
+          <w:rFonts w:hint="eastAsia"/>
+        </w:rPr>
+        <w:t>Template</w:t>
+      </w:r>
+      <w:r>
+        <w:rPr>
+          <w:rFonts w:hint="eastAsia"/>
+        </w:rPr>
+        <w:t>的渲染器之後再送到網頁伺服器</w:t>
+      </w:r>
+    </w:p>
+    <w:p>
+      <w:pPr>
+        <w:ind w:firstLine="480"/>
+        <w:rPr>
+          <w:rFonts w:hint="eastAsia"/>
+        </w:rPr>
+      </w:pPr>
+      <w:r>
+        <w:rPr>
+          <w:rFonts w:hint="eastAsia"/>
+        </w:rPr>
+        <w:t xml:space="preserve">   </w:t>
+      </w:r>
+      <w:r>
+        <w:rPr>
+          <w:rFonts w:hint="eastAsia"/>
+        </w:rPr>
+        <w:t>中。主要透過</w:t>
+      </w:r>
+      <w:proofErr w:type="spellStart"/>
+      <w:r>
+        <w:rPr>
+          <w:rFonts w:hint="eastAsia"/>
+        </w:rPr>
+        <w:t>HttpResponse</w:t>
+      </w:r>
+      <w:proofErr w:type="spellEnd"/>
+      <w:r>
+        <w:rPr>
+          <w:rFonts w:hint="eastAsia"/>
+        </w:rPr>
+        <w:t>傳遞出想要顯示的資料。</w:t>
+      </w:r>
+    </w:p>
+    <w:p>
+      <w:pPr>
+        <w:ind w:firstLine="480"/>
+        <w:rPr>
+          <w:rFonts w:hint="eastAsia"/>
+        </w:rPr>
+      </w:pPr>
+      <w:r>
+        <w:rPr>
+          <w:rFonts w:hint="eastAsia"/>
+        </w:rPr>
+        <w:t>2. view.py</w:t>
+      </w:r>
+      <w:r>
+        <w:rPr>
+          <w:rFonts w:hint="eastAsia"/>
+        </w:rPr>
+        <w:t>中的函數，再由</w:t>
+      </w:r>
+      <w:r>
+        <w:rPr>
+          <w:rFonts w:hint="eastAsia"/>
+        </w:rPr>
+        <w:t>urls.py</w:t>
+      </w:r>
+      <w:r>
+        <w:rPr>
+          <w:rFonts w:hint="eastAsia"/>
+        </w:rPr>
+        <w:t>中的設計對應和派發</w:t>
+      </w:r>
+    </w:p>
+    <w:p>
+      <w:pPr>
+        <w:ind w:firstLine="480"/>
+        <w:rPr>
+          <w:rFonts w:hint="eastAsia"/>
+        </w:rPr>
+      </w:pPr>
+      <w:r>
+        <w:rPr>
+          <w:rFonts w:hint="eastAsia"/>
+        </w:rPr>
+        <w:t xml:space="preserve">  Ex</w:t>
+      </w:r>
+      <w:r>
+        <w:rPr>
+          <w:rFonts w:hint="eastAsia"/>
+        </w:rPr>
+        <w:t>：</w:t>
+      </w:r>
+    </w:p>
+    <w:p>
+      <w:pPr>
+        <w:ind w:firstLine="480"/>
+        <w:rPr>
+          <w:rFonts w:hint="eastAsia"/>
+        </w:rPr>
+      </w:pPr>
+      <w:r>
+        <w:rPr>
+          <w:rFonts w:hint="eastAsia"/>
+        </w:rPr>
+        <w:tab/>
+        <w:t>views.py</w:t>
+      </w:r>
+    </w:p>
+    <w:p>
+      <w:pPr>
+        <w:ind w:left="1440" w:firstLine="480"/>
+        <w:rPr>
+          <w:rFonts w:hint="eastAsia"/>
+        </w:rPr>
+      </w:pPr>
+      <w:r>
+        <w:rPr>
+          <w:noProof/>
+        </w:rPr>
+        <w:drawing>
+          <wp:inline distT="0" distB="0" distL="0" distR="0" wp14:anchorId="2B5C2804" wp14:editId="58B44EA8">
+            <wp:extent cx="3190875" cy="790575"/>
+            <wp:effectExtent l="0" t="0" r="9525" b="9525"/>
+            <wp:docPr id="11" name="圖片 11"/>
+            <wp:cNvGraphicFramePr>
+              <a:graphicFrameLocks xmlns:a="http://schemas.openxmlformats.org/drawingml/2006/main" noChangeAspect="1"/>
+            </wp:cNvGraphicFramePr>
+            <a:graphic xmlns:a="http://schemas.openxmlformats.org/drawingml/2006/main">
+              <a:graphicData uri="http://schemas.openxmlformats.org/drawingml/2006/picture">
+                <pic:pic xmlns:pic="http://schemas.openxmlformats.org/drawingml/2006/picture">
+                  <pic:nvPicPr>
+                    <pic:cNvPr id="0" name=""/>
+                    <pic:cNvPicPr/>
+                  </pic:nvPicPr>
+                  <pic:blipFill>
+                    <a:blip r:embed="rId13"/>
+                    <a:stretch>
+                      <a:fillRect/>
+                    </a:stretch>
+                  </pic:blipFill>
+                  <pic:spPr>
+                    <a:xfrm>
+                      <a:off x="0" y="0"/>
+                      <a:ext cx="3190875" cy="790575"/>
+                    </a:xfrm>
+                    <a:prstGeom prst="rect">
+                      <a:avLst/>
+                    </a:prstGeom>
+                  </pic:spPr>
+                </pic:pic>
+              </a:graphicData>
+            </a:graphic>
+          </wp:inline>
+        </w:drawing>
+      </w:r>
+    </w:p>
+    <w:p>
+      <w:pPr>
+        <w:rPr>
+          <w:rFonts w:hint="eastAsia"/>
+        </w:rPr>
+      </w:pPr>
+      <w:r>
+        <w:rPr>
+          <w:rFonts w:hint="eastAsia"/>
+        </w:rPr>
+        <w:tab/>
+      </w:r>
+      <w:r>
+        <w:rPr>
+          <w:rFonts w:hint="eastAsia"/>
+        </w:rPr>
+        <w:tab/>
+        <w:t>urls.py</w:t>
+      </w:r>
+    </w:p>
+    <w:p>
+      <w:pPr>
+        <w:rPr>
+          <w:rFonts w:hint="eastAsia"/>
+        </w:rPr>
+      </w:pPr>
+      <w:r>
+        <w:rPr>
+          <w:rFonts w:hint="eastAsia"/>
+        </w:rPr>
+        <w:tab/>
+      </w:r>
+      <w:r>
+        <w:rPr>
+          <w:rFonts w:hint="eastAsia"/>
+        </w:rPr>
+        <w:tab/>
+      </w:r>
+      <w:r>
+        <w:rPr>
+          <w:rFonts w:hint="eastAsia"/>
+        </w:rPr>
+        <w:tab/>
+      </w:r>
+      <w:r>
+        <w:rPr>
+          <w:rFonts w:hint="eastAsia"/>
+        </w:rPr>
+        <w:tab/>
+      </w:r>
+      <w:r>
+        <w:rPr>
+          <w:noProof/>
+        </w:rPr>
+        <w:drawing>
+          <wp:inline distT="0" distB="0" distL="0" distR="0" wp14:anchorId="665EFDF6" wp14:editId="6541A7EC">
+            <wp:extent cx="2419350" cy="971550"/>
+            <wp:effectExtent l="0" t="0" r="0" b="0"/>
+            <wp:docPr id="13" name="圖片 13"/>
+            <wp:cNvGraphicFramePr>
+              <a:graphicFrameLocks xmlns:a="http://schemas.openxmlformats.org/drawingml/2006/main" noChangeAspect="1"/>
+            </wp:cNvGraphicFramePr>
+            <a:graphic xmlns:a="http://schemas.openxmlformats.org/drawingml/2006/main">
+              <a:graphicData uri="http://schemas.openxmlformats.org/drawingml/2006/picture">
+                <pic:pic xmlns:pic="http://schemas.openxmlformats.org/drawingml/2006/picture">
+                  <pic:nvPicPr>
+                    <pic:cNvPr id="0" name=""/>
+                    <pic:cNvPicPr/>
+                  </pic:nvPicPr>
+                  <pic:blipFill>
+                    <a:blip r:embed="rId14"/>
+                    <a:stretch>
+                      <a:fillRect/>
+                    </a:stretch>
+                  </pic:blipFill>
+                  <pic:spPr>
+                    <a:xfrm>
+                      <a:off x="0" y="0"/>
+                      <a:ext cx="2419350" cy="971550"/>
+                    </a:xfrm>
+                    <a:prstGeom prst="rect">
+                      <a:avLst/>
+                    </a:prstGeom>
+                  </pic:spPr>
+                </pic:pic>
+              </a:graphicData>
+            </a:graphic>
+          </wp:inline>
+        </w:drawing>
+      </w:r>
+      <w:bookmarkStart w:id="0" w:name="_GoBack"/>
+      <w:bookmarkEnd w:id="0"/>
+    </w:p>
+    <w:p>
+      <w:pPr>
+        <w:ind w:firstLine="480"/>
+        <w:rPr>
+          <w:rFonts w:hint="eastAsia"/>
+          <w:noProof/>
+        </w:rPr>
+      </w:pPr>
+      <w:r>
+        <w:rPr>
+          <w:rFonts w:hint="eastAsia"/>
+        </w:rPr>
+        <w:tab/>
+      </w:r>
+    </w:p>
+    <w:p>
+      <w:pPr>
+        <w:ind w:firstLine="480"/>
+        <w:rPr>
+          <w:rFonts w:hint="eastAsia"/>
+        </w:rPr>
+      </w:pPr>
+    </w:p>
+    <w:p>
+      <w:pPr>
+        <w:ind w:firstLine="480"/>
+        <w:rPr>
+          <w:rFonts w:hint="eastAsia"/>
+        </w:rPr>
+      </w:pPr>
+    </w:p>
     <w:p/>
     <w:sectPr>
       <w:pgSz w:w="11906" w:h="16838"/>
@@ -3404,7 +4436,6 @@
   <w:style w:type="character" w:default="1" w:styleId="a0">
     <w:name w:val="Default Paragraph Font"/>
     <w:uiPriority w:val="1"/>
-    <w:semiHidden/>
     <w:unhideWhenUsed/>
   </w:style>
   <w:style w:type="table" w:default="1" w:styleId="a1">
@@ -3634,7 +4665,6 @@
   <w:style w:type="character" w:default="1" w:styleId="a0">
     <w:name w:val="Default Paragraph Font"/>
     <w:uiPriority w:val="1"/>
-    <w:semiHidden/>
     <w:unhideWhenUsed/>
   </w:style>
   <w:style w:type="table" w:default="1" w:styleId="a1">

</xml_diff>

<commit_message>
Add Bootstrap 4(CSS & JS file ) -- ok
</commit_message>
<xml_diff>
--- a/Djano.docx
+++ b/Djano.docx
@@ -3252,19 +3252,10 @@
         <w:t>：</w:t>
       </w:r>
     </w:p>
-    <w:p>
-      <w:pPr>
-        <w:rPr>
-          <w:rFonts w:hint="eastAsia"/>
-        </w:rPr>
-      </w:pPr>
-    </w:p>
+    <w:p/>
     <w:p>
       <w:pPr>
         <w:ind w:firstLine="480"/>
-        <w:rPr>
-          <w:rFonts w:hint="eastAsia"/>
-        </w:rPr>
       </w:pPr>
       <w:r>
         <w:rPr>
@@ -3285,9 +3276,6 @@
       <w:pPr>
         <w:ind w:firstLine="480"/>
         <w:jc w:val="center"/>
-        <w:rPr>
-          <w:rFonts w:hint="eastAsia"/>
-        </w:rPr>
       </w:pPr>
       <w:r>
         <w:rPr>
@@ -3347,9 +3335,6 @@
     <w:p>
       <w:pPr>
         <w:ind w:firstLine="480"/>
-        <w:rPr>
-          <w:rFonts w:hint="eastAsia"/>
-        </w:rPr>
       </w:pPr>
       <w:r>
         <w:rPr>
@@ -3421,9 +3406,6 @@
     <w:p>
       <w:pPr>
         <w:ind w:firstLine="480"/>
-        <w:rPr>
-          <w:rFonts w:hint="eastAsia"/>
-        </w:rPr>
       </w:pPr>
       <w:r>
         <w:rPr>
@@ -3447,9 +3429,6 @@
     <w:p>
       <w:pPr>
         <w:ind w:firstLine="480"/>
-        <w:rPr>
-          <w:rFonts w:hint="eastAsia"/>
-        </w:rPr>
       </w:pPr>
       <w:r>
         <w:rPr>
@@ -3467,9 +3446,6 @@
     <w:p>
       <w:pPr>
         <w:ind w:firstLine="480"/>
-        <w:rPr>
-          <w:rFonts w:hint="eastAsia"/>
-        </w:rPr>
       </w:pPr>
       <w:r>
         <w:rPr>
@@ -3481,9 +3457,6 @@
     <w:p>
       <w:pPr>
         <w:ind w:firstLine="480"/>
-        <w:rPr>
-          <w:rFonts w:hint="eastAsia"/>
-        </w:rPr>
       </w:pPr>
       <w:r>
         <w:rPr>
@@ -3541,9 +3514,6 @@
     <w:p>
       <w:pPr>
         <w:ind w:firstLine="480"/>
-        <w:rPr>
-          <w:rFonts w:hint="eastAsia"/>
-        </w:rPr>
       </w:pPr>
       <w:r>
         <w:rPr>
@@ -3556,9 +3526,6 @@
     <w:p>
       <w:pPr>
         <w:ind w:firstLine="480"/>
-        <w:rPr>
-          <w:rFonts w:hint="eastAsia"/>
-        </w:rPr>
       </w:pPr>
       <w:r>
         <w:rPr>
@@ -3616,9 +3583,6 @@
     <w:p>
       <w:pPr>
         <w:ind w:firstLine="480"/>
-        <w:rPr>
-          <w:rFonts w:hint="eastAsia"/>
-        </w:rPr>
       </w:pPr>
       <w:r>
         <w:rPr>
@@ -3660,9 +3624,6 @@
     <w:p>
       <w:pPr>
         <w:ind w:firstLine="480"/>
-        <w:rPr>
-          <w:rFonts w:hint="eastAsia"/>
-        </w:rPr>
       </w:pPr>
       <w:r>
         <w:rPr>
@@ -3711,9 +3672,6 @@
     <w:p>
       <w:pPr>
         <w:ind w:firstLine="480"/>
-        <w:rPr>
-          <w:rFonts w:hint="eastAsia"/>
-        </w:rPr>
       </w:pPr>
       <w:r>
         <w:rPr>
@@ -3760,65 +3718,41 @@
     <w:p>
       <w:pPr>
         <w:ind w:firstLine="480"/>
-        <w:rPr>
-          <w:rFonts w:hint="eastAsia"/>
-        </w:rPr>
       </w:pPr>
     </w:p>
     <w:p>
       <w:pPr>
         <w:ind w:firstLine="480"/>
-        <w:rPr>
-          <w:rFonts w:hint="eastAsia"/>
-        </w:rPr>
       </w:pPr>
     </w:p>
     <w:p>
       <w:pPr>
         <w:ind w:firstLine="480"/>
-        <w:rPr>
-          <w:rFonts w:hint="eastAsia"/>
-        </w:rPr>
       </w:pPr>
     </w:p>
     <w:p>
       <w:pPr>
         <w:ind w:firstLine="480"/>
-        <w:rPr>
-          <w:rFonts w:hint="eastAsia"/>
-        </w:rPr>
       </w:pPr>
     </w:p>
     <w:p>
       <w:pPr>
         <w:ind w:firstLine="480"/>
-        <w:rPr>
-          <w:rFonts w:hint="eastAsia"/>
-        </w:rPr>
       </w:pPr>
     </w:p>
     <w:p>
       <w:pPr>
         <w:ind w:firstLine="480"/>
-        <w:rPr>
-          <w:rFonts w:hint="eastAsia"/>
-        </w:rPr>
       </w:pPr>
     </w:p>
     <w:p>
       <w:pPr>
         <w:ind w:firstLine="480"/>
-        <w:rPr>
-          <w:rFonts w:hint="eastAsia"/>
-        </w:rPr>
       </w:pPr>
     </w:p>
     <w:p>
       <w:pPr>
         <w:ind w:firstLine="480"/>
-        <w:rPr>
-          <w:rFonts w:hint="eastAsia"/>
-        </w:rPr>
       </w:pPr>
       <w:r>
         <w:rPr>
@@ -3854,9 +3788,6 @@
       <w:pPr>
         <w:ind w:firstLine="480"/>
         <w:jc w:val="center"/>
-        <w:rPr>
-          <w:rFonts w:hint="eastAsia"/>
-        </w:rPr>
       </w:pPr>
       <w:r>
         <w:rPr>
@@ -3916,9 +3847,6 @@
     <w:p>
       <w:pPr>
         <w:ind w:firstLine="480"/>
-        <w:rPr>
-          <w:rFonts w:hint="eastAsia"/>
-        </w:rPr>
       </w:pPr>
       <w:r>
         <w:rPr>
@@ -3960,9 +3888,6 @@
     <w:p>
       <w:pPr>
         <w:ind w:firstLine="480"/>
-        <w:rPr>
-          <w:rFonts w:hint="eastAsia"/>
-        </w:rPr>
       </w:pPr>
       <w:r>
         <w:rPr>
@@ -3992,9 +3917,6 @@
     <w:p>
       <w:pPr>
         <w:ind w:firstLine="480"/>
-        <w:rPr>
-          <w:rFonts w:hint="eastAsia"/>
-        </w:rPr>
       </w:pPr>
       <w:r>
         <w:rPr>
@@ -4026,9 +3948,6 @@
     <w:p>
       <w:pPr>
         <w:ind w:firstLine="480"/>
-        <w:rPr>
-          <w:rFonts w:hint="eastAsia"/>
-        </w:rPr>
       </w:pPr>
       <w:r>
         <w:rPr>
@@ -4058,9 +3977,6 @@
     <w:p>
       <w:pPr>
         <w:ind w:firstLine="480"/>
-        <w:rPr>
-          <w:rFonts w:hint="eastAsia"/>
-        </w:rPr>
       </w:pPr>
       <w:r>
         <w:rPr>
@@ -4078,9 +3994,6 @@
     <w:p>
       <w:pPr>
         <w:ind w:firstLine="480"/>
-        <w:rPr>
-          <w:rFonts w:hint="eastAsia"/>
-        </w:rPr>
       </w:pPr>
       <w:r>
         <w:rPr>
@@ -4093,9 +4006,6 @@
     <w:p>
       <w:pPr>
         <w:ind w:left="1440" w:firstLine="480"/>
-        <w:rPr>
-          <w:rFonts w:hint="eastAsia"/>
-        </w:rPr>
       </w:pPr>
       <w:r>
         <w:rPr>
@@ -4139,11 +4049,6 @@
       </w:r>
     </w:p>
     <w:p>
-      <w:pPr>
-        <w:rPr>
-          <w:rFonts w:hint="eastAsia"/>
-        </w:rPr>
-      </w:pPr>
       <w:r>
         <w:rPr>
           <w:rFonts w:hint="eastAsia"/>
@@ -4159,11 +4064,6 @@
       </w:r>
     </w:p>
     <w:p>
-      <w:pPr>
-        <w:rPr>
-          <w:rFonts w:hint="eastAsia"/>
-        </w:rPr>
-      </w:pPr>
       <w:r>
         <w:rPr>
           <w:rFonts w:hint="eastAsia"/>
@@ -4228,41 +4128,1275 @@
           </wp:inline>
         </w:drawing>
       </w:r>
+    </w:p>
+    <w:p>
+      <w:pPr>
+        <w:ind w:firstLine="480"/>
+        <w:rPr>
+          <w:noProof/>
+        </w:rPr>
+      </w:pPr>
+      <w:r>
+        <w:rPr>
+          <w:rFonts w:hint="eastAsia"/>
+        </w:rPr>
+        <w:tab/>
+      </w:r>
+    </w:p>
+    <w:p>
+      <w:pPr>
+        <w:ind w:firstLine="480"/>
+      </w:pPr>
+    </w:p>
+    <w:p>
+      <w:pPr>
+        <w:ind w:firstLine="480"/>
+      </w:pPr>
+    </w:p>
+    <w:p>
+      <w:pPr>
+        <w:rPr>
+          <w:rFonts w:hint="eastAsia"/>
+        </w:rPr>
+      </w:pPr>
+      <w:r>
+        <w:rPr>
+          <w:rFonts w:hint="eastAsia"/>
+          <w:highlight w:val="yellow"/>
+        </w:rPr>
+        <w:t>Bootstrap 4</w:t>
+      </w:r>
+      <w:r>
+        <w:rPr>
+          <w:rFonts w:hint="eastAsia"/>
+          <w:highlight w:val="yellow"/>
+        </w:rPr>
+        <w:t>：</w:t>
+      </w:r>
+    </w:p>
+    <w:p>
+      <w:pPr>
+        <w:ind w:firstLine="480"/>
+      </w:pPr>
+      <w:r>
+        <w:rPr>
+          <w:highlight w:val="cyan"/>
+        </w:rPr>
+        <w:t>I</w:t>
+      </w:r>
+      <w:r>
+        <w:rPr>
+          <w:rFonts w:hint="eastAsia"/>
+          <w:highlight w:val="cyan"/>
+        </w:rPr>
+        <w:t>nclude bootstrap 4</w:t>
+      </w:r>
+      <w:r>
+        <w:rPr>
+          <w:rFonts w:hint="eastAsia"/>
+          <w:highlight w:val="cyan"/>
+        </w:rPr>
+        <w:t>：</w:t>
+      </w:r>
+    </w:p>
+    <w:p>
+      <w:pPr>
+        <w:rPr>
+          <w:rFonts w:hint="eastAsia"/>
+        </w:rPr>
+      </w:pPr>
+      <w:r>
+        <w:rPr>
+          <w:rFonts w:hint="eastAsia"/>
+        </w:rPr>
+        <w:tab/>
+        <w:t xml:space="preserve">1. </w:t>
+      </w:r>
+      <w:r>
+        <w:rPr>
+          <w:rFonts w:hint="eastAsia"/>
+        </w:rPr>
+        <w:t>至</w:t>
+      </w:r>
+      <w:r>
+        <w:fldChar w:fldCharType="begin"/>
+      </w:r>
+      <w:r>
+        <w:instrText xml:space="preserve"> HYPERLINK "</w:instrText>
+      </w:r>
+      <w:r>
+        <w:instrText>https://getbootstrap.com/docs/4.0/getting-started/introduction/</w:instrText>
+      </w:r>
+      <w:r>
+        <w:instrText xml:space="preserve">" </w:instrText>
+      </w:r>
+      <w:r>
+        <w:fldChar w:fldCharType="separate"/>
+      </w:r>
+      <w:r>
+        <w:rPr>
+          <w:rStyle w:val="a5"/>
+        </w:rPr>
+        <w:t>https://getbootstrap.com/docs/4.0/getting-started/introduction/</w:t>
+      </w:r>
+      <w:r>
+        <w:fldChar w:fldCharType="end"/>
+      </w:r>
+      <w:r>
+        <w:rPr>
+          <w:rFonts w:hint="eastAsia"/>
+        </w:rPr>
+        <w:t>，複製藍</w:t>
+      </w:r>
+    </w:p>
+    <w:p>
+      <w:pPr>
+        <w:ind w:left="480"/>
+        <w:rPr>
+          <w:rFonts w:hint="eastAsia"/>
+        </w:rPr>
+      </w:pPr>
+      <w:r>
+        <w:rPr>
+          <w:rFonts w:hint="eastAsia"/>
+        </w:rPr>
+        <w:t xml:space="preserve">  </w:t>
+      </w:r>
+      <w:r>
+        <w:rPr>
+          <w:rFonts w:hint="eastAsia"/>
+        </w:rPr>
+        <w:t>色框框部分。</w:t>
+      </w:r>
+    </w:p>
+    <w:p>
+      <w:pPr>
+        <w:rPr>
+          <w:rFonts w:hint="eastAsia"/>
+        </w:rPr>
+      </w:pPr>
+      <w:r>
+        <w:rPr>
+          <w:rFonts w:hint="eastAsia"/>
+        </w:rPr>
+        <w:lastRenderedPageBreak/>
+        <w:tab/>
+      </w:r>
+      <w:r>
+        <w:rPr>
+          <w:rFonts w:hint="eastAsia"/>
+        </w:rPr>
+        <w:tab/>
+      </w:r>
+      <w:r>
+        <w:rPr>
+          <w:rFonts w:hint="eastAsia"/>
+          <w:noProof/>
+        </w:rPr>
+        <w:drawing>
+          <wp:inline distT="0" distB="0" distL="0" distR="0">
+            <wp:extent cx="4039262" cy="2442922"/>
+            <wp:effectExtent l="0" t="0" r="0" b="0"/>
+            <wp:docPr id="4" name="圖片 4"/>
+            <wp:cNvGraphicFramePr>
+              <a:graphicFrameLocks xmlns:a="http://schemas.openxmlformats.org/drawingml/2006/main" noChangeAspect="1"/>
+            </wp:cNvGraphicFramePr>
+            <a:graphic xmlns:a="http://schemas.openxmlformats.org/drawingml/2006/main">
+              <a:graphicData uri="http://schemas.openxmlformats.org/drawingml/2006/picture">
+                <pic:pic xmlns:pic="http://schemas.openxmlformats.org/drawingml/2006/picture">
+                  <pic:nvPicPr>
+                    <pic:cNvPr id="0" name="Picture 1"/>
+                    <pic:cNvPicPr>
+                      <a:picLocks noChangeAspect="1" noChangeArrowheads="1"/>
+                    </pic:cNvPicPr>
+                  </pic:nvPicPr>
+                  <pic:blipFill>
+                    <a:blip r:embed="rId15">
+                      <a:extLst>
+                        <a:ext uri="{28A0092B-C50C-407E-A947-70E740481C1C}">
+                          <a14:useLocalDpi xmlns:a14="http://schemas.microsoft.com/office/drawing/2010/main" val="0"/>
+                        </a:ext>
+                      </a:extLst>
+                    </a:blip>
+                    <a:srcRect/>
+                    <a:stretch>
+                      <a:fillRect/>
+                    </a:stretch>
+                  </pic:blipFill>
+                  <pic:spPr bwMode="auto">
+                    <a:xfrm>
+                      <a:off x="0" y="0"/>
+                      <a:ext cx="4039262" cy="2442922"/>
+                    </a:xfrm>
+                    <a:prstGeom prst="rect">
+                      <a:avLst/>
+                    </a:prstGeom>
+                    <a:noFill/>
+                    <a:ln>
+                      <a:noFill/>
+                    </a:ln>
+                  </pic:spPr>
+                </pic:pic>
+              </a:graphicData>
+            </a:graphic>
+          </wp:inline>
+        </w:drawing>
+      </w:r>
+    </w:p>
+    <w:p>
+      <w:pPr>
+        <w:rPr>
+          <w:rFonts w:hint="eastAsia"/>
+        </w:rPr>
+      </w:pPr>
+      <w:r>
+        <w:rPr>
+          <w:rFonts w:hint="eastAsia"/>
+        </w:rPr>
+        <w:tab/>
+        <w:t xml:space="preserve">2. </w:t>
+      </w:r>
+      <w:r>
+        <w:rPr>
+          <w:rFonts w:hint="eastAsia"/>
+        </w:rPr>
+        <w:t>在</w:t>
+      </w:r>
+      <w:r>
+        <w:rPr>
+          <w:rFonts w:hint="eastAsia"/>
+        </w:rPr>
+        <w:t>templates</w:t>
+      </w:r>
+      <w:r>
+        <w:rPr>
+          <w:rFonts w:hint="eastAsia"/>
+        </w:rPr>
+        <w:t>資料夾內建立</w:t>
+      </w:r>
+      <w:r>
+        <w:t>“</w:t>
+      </w:r>
+      <w:r>
+        <w:t>Bootstrap_base.html</w:t>
+      </w:r>
+      <w:proofErr w:type="gramStart"/>
+      <w:r>
+        <w:t>”</w:t>
+      </w:r>
+      <w:proofErr w:type="gramEnd"/>
+      <w:r>
+        <w:rPr>
+          <w:rFonts w:hint="eastAsia"/>
+        </w:rPr>
+        <w:t>，貼上複製內容</w:t>
+      </w:r>
+    </w:p>
+    <w:p>
+      <w:pPr>
+        <w:rPr>
+          <w:rFonts w:hint="eastAsia"/>
+        </w:rPr>
+      </w:pPr>
+      <w:r>
+        <w:rPr>
+          <w:noProof/>
+        </w:rPr>
+        <w:drawing>
+          <wp:anchor distT="0" distB="0" distL="114300" distR="114300" simplePos="0" relativeHeight="251660288" behindDoc="0" locked="0" layoutInCell="1" allowOverlap="1" wp14:anchorId="629C3123" wp14:editId="1D160002">
+            <wp:simplePos x="0" y="0"/>
+            <wp:positionH relativeFrom="column">
+              <wp:posOffset>525780</wp:posOffset>
+            </wp:positionH>
+            <wp:positionV relativeFrom="paragraph">
+              <wp:posOffset>62865</wp:posOffset>
+            </wp:positionV>
+            <wp:extent cx="5274310" cy="595630"/>
+            <wp:effectExtent l="0" t="0" r="2540" b="0"/>
+            <wp:wrapSquare wrapText="bothSides"/>
+            <wp:docPr id="10" name="圖片 10"/>
+            <wp:cNvGraphicFramePr>
+              <a:graphicFrameLocks xmlns:a="http://schemas.openxmlformats.org/drawingml/2006/main" noChangeAspect="1"/>
+            </wp:cNvGraphicFramePr>
+            <a:graphic xmlns:a="http://schemas.openxmlformats.org/drawingml/2006/main">
+              <a:graphicData uri="http://schemas.openxmlformats.org/drawingml/2006/picture">
+                <pic:pic xmlns:pic="http://schemas.openxmlformats.org/drawingml/2006/picture">
+                  <pic:nvPicPr>
+                    <pic:cNvPr id="0" name=""/>
+                    <pic:cNvPicPr/>
+                  </pic:nvPicPr>
+                  <pic:blipFill>
+                    <a:blip r:embed="rId16">
+                      <a:extLst>
+                        <a:ext uri="{28A0092B-C50C-407E-A947-70E740481C1C}">
+                          <a14:useLocalDpi xmlns:a14="http://schemas.microsoft.com/office/drawing/2010/main" val="0"/>
+                        </a:ext>
+                      </a:extLst>
+                    </a:blip>
+                    <a:stretch>
+                      <a:fillRect/>
+                    </a:stretch>
+                  </pic:blipFill>
+                  <pic:spPr>
+                    <a:xfrm>
+                      <a:off x="0" y="0"/>
+                      <a:ext cx="5274310" cy="595630"/>
+                    </a:xfrm>
+                    <a:prstGeom prst="rect">
+                      <a:avLst/>
+                    </a:prstGeom>
+                  </pic:spPr>
+                </pic:pic>
+              </a:graphicData>
+            </a:graphic>
+            <wp14:sizeRelH relativeFrom="page">
+              <wp14:pctWidth>0</wp14:pctWidth>
+            </wp14:sizeRelH>
+            <wp14:sizeRelV relativeFrom="page">
+              <wp14:pctHeight>0</wp14:pctHeight>
+            </wp14:sizeRelV>
+          </wp:anchor>
+        </w:drawing>
+      </w:r>
+      <w:r>
+        <w:rPr>
+          <w:rFonts w:hint="eastAsia"/>
+        </w:rPr>
+        <w:tab/>
+        <w:t xml:space="preserve">   </w:t>
+      </w:r>
+    </w:p>
+    <w:p>
+      <w:pPr>
+        <w:rPr>
+          <w:rFonts w:hint="eastAsia"/>
+        </w:rPr>
+      </w:pPr>
+    </w:p>
+    <w:p>
+      <w:pPr>
+        <w:rPr>
+          <w:rFonts w:hint="eastAsia"/>
+        </w:rPr>
+      </w:pPr>
+    </w:p>
+    <w:p>
+      <w:pPr>
+        <w:rPr>
+          <w:rFonts w:hint="eastAsia"/>
+        </w:rPr>
+      </w:pPr>
+    </w:p>
+    <w:p>
+      <w:pPr>
+        <w:rPr>
+          <w:rFonts w:hint="eastAsia"/>
+        </w:rPr>
+      </w:pPr>
+      <w:r>
+        <w:rPr>
+          <w:rFonts w:hint="eastAsia"/>
+        </w:rPr>
+        <w:tab/>
+        <w:t xml:space="preserve">3. </w:t>
+      </w:r>
+      <w:r>
+        <w:rPr>
+          <w:rFonts w:hint="eastAsia"/>
+        </w:rPr>
+        <w:t>在</w:t>
+      </w:r>
+      <w:r>
+        <w:fldChar w:fldCharType="begin"/>
+      </w:r>
+      <w:r>
+        <w:instrText xml:space="preserve"> HYPERLINK "</w:instrText>
+      </w:r>
+      <w:r>
+        <w:instrText>https://getbootstrap.com/docs/4.0/examples/</w:instrText>
+      </w:r>
+      <w:r>
+        <w:instrText xml:space="preserve">" </w:instrText>
+      </w:r>
+      <w:r>
+        <w:fldChar w:fldCharType="separate"/>
+      </w:r>
+      <w:r>
+        <w:rPr>
+          <w:rStyle w:val="a5"/>
+        </w:rPr>
+        <w:t>https://getbootstrap.com/docs/4.0/examples/</w:t>
+      </w:r>
+      <w:r>
+        <w:fldChar w:fldCharType="end"/>
+      </w:r>
+      <w:r>
+        <w:rPr>
+          <w:rFonts w:hint="eastAsia"/>
+        </w:rPr>
+        <w:t>，選一個範例後，一樣在</w:t>
+      </w:r>
+    </w:p>
+    <w:p>
+      <w:pPr>
+        <w:ind w:firstLineChars="300" w:firstLine="720"/>
+        <w:rPr>
+          <w:rFonts w:hint="eastAsia"/>
+        </w:rPr>
+      </w:pPr>
+      <w:r>
+        <w:rPr>
+          <w:rFonts w:hint="eastAsia"/>
+        </w:rPr>
+        <w:t xml:space="preserve"> </w:t>
+      </w:r>
+      <w:r>
+        <w:t>T</w:t>
+      </w:r>
+      <w:r>
+        <w:rPr>
+          <w:rFonts w:hint="eastAsia"/>
+        </w:rPr>
+        <w:t>emplates</w:t>
+      </w:r>
+      <w:r>
+        <w:rPr>
+          <w:rFonts w:hint="eastAsia"/>
+        </w:rPr>
+        <w:t>資料夾內，建立</w:t>
+      </w:r>
+      <w:r>
+        <w:t>“</w:t>
+      </w:r>
+      <w:r>
+        <w:rPr>
+          <w:rFonts w:hint="eastAsia"/>
+        </w:rPr>
+        <w:t>xxxxx</w:t>
+      </w:r>
+      <w:r>
+        <w:t>.html</w:t>
+      </w:r>
+      <w:proofErr w:type="gramStart"/>
+      <w:r>
+        <w:t>”</w:t>
+      </w:r>
+      <w:proofErr w:type="gramEnd"/>
+      <w:r>
+        <w:rPr>
+          <w:rFonts w:hint="eastAsia"/>
+        </w:rPr>
+        <w:t>(</w:t>
+      </w:r>
+      <w:r>
+        <w:t>test_base</w:t>
+      </w:r>
+      <w:r>
+        <w:t>.html</w:t>
+      </w:r>
+      <w:r>
+        <w:rPr>
+          <w:rFonts w:hint="eastAsia"/>
+        </w:rPr>
+        <w:t>)</w:t>
+      </w:r>
+      <w:r>
+        <w:rPr>
+          <w:rFonts w:hint="eastAsia"/>
+        </w:rPr>
+        <w:t>，並在，</w:t>
+      </w:r>
+    </w:p>
+    <w:p>
+      <w:pPr>
+        <w:ind w:firstLineChars="300" w:firstLine="720"/>
+        <w:rPr>
+          <w:rFonts w:hint="eastAsia"/>
+        </w:rPr>
+      </w:pPr>
+      <w:r>
+        <w:rPr>
+          <w:rFonts w:hint="eastAsia"/>
+        </w:rPr>
+        <w:t xml:space="preserve"> </w:t>
+      </w:r>
+      <w:r>
+        <w:t>“</w:t>
+      </w:r>
+      <w:r>
+        <w:t>test_base</w:t>
+      </w:r>
+      <w:r>
+        <w:t>.html</w:t>
+      </w:r>
+      <w:proofErr w:type="gramStart"/>
+      <w:r>
+        <w:t>”</w:t>
+      </w:r>
+      <w:proofErr w:type="gramEnd"/>
+      <w:r>
+        <w:rPr>
+          <w:rFonts w:hint="eastAsia"/>
+        </w:rPr>
+        <w:t>內容內寫入紅色框框內容。</w:t>
+      </w:r>
+    </w:p>
+    <w:p>
+      <w:pPr>
+        <w:ind w:firstLineChars="300" w:firstLine="720"/>
+        <w:rPr>
+          <w:rFonts w:hint="eastAsia"/>
+          <w:u w:val="single"/>
+        </w:rPr>
+      </w:pPr>
+      <w:r>
+        <w:rPr>
+          <w:noProof/>
+          <w:u w:val="single"/>
+        </w:rPr>
+        <w:drawing>
+          <wp:inline distT="0" distB="0" distL="0" distR="0">
+            <wp:extent cx="5271770" cy="1017905"/>
+            <wp:effectExtent l="0" t="0" r="5080" b="0"/>
+            <wp:docPr id="12" name="圖片 12"/>
+            <wp:cNvGraphicFramePr>
+              <a:graphicFrameLocks xmlns:a="http://schemas.openxmlformats.org/drawingml/2006/main" noChangeAspect="1"/>
+            </wp:cNvGraphicFramePr>
+            <a:graphic xmlns:a="http://schemas.openxmlformats.org/drawingml/2006/main">
+              <a:graphicData uri="http://schemas.openxmlformats.org/drawingml/2006/picture">
+                <pic:pic xmlns:pic="http://schemas.openxmlformats.org/drawingml/2006/picture">
+                  <pic:nvPicPr>
+                    <pic:cNvPr id="0" name="Picture 2"/>
+                    <pic:cNvPicPr>
+                      <a:picLocks noChangeAspect="1" noChangeArrowheads="1"/>
+                    </pic:cNvPicPr>
+                  </pic:nvPicPr>
+                  <pic:blipFill>
+                    <a:blip r:embed="rId17">
+                      <a:extLst>
+                        <a:ext uri="{28A0092B-C50C-407E-A947-70E740481C1C}">
+                          <a14:useLocalDpi xmlns:a14="http://schemas.microsoft.com/office/drawing/2010/main" val="0"/>
+                        </a:ext>
+                      </a:extLst>
+                    </a:blip>
+                    <a:srcRect/>
+                    <a:stretch>
+                      <a:fillRect/>
+                    </a:stretch>
+                  </pic:blipFill>
+                  <pic:spPr bwMode="auto">
+                    <a:xfrm>
+                      <a:off x="0" y="0"/>
+                      <a:ext cx="5271770" cy="1017905"/>
+                    </a:xfrm>
+                    <a:prstGeom prst="rect">
+                      <a:avLst/>
+                    </a:prstGeom>
+                    <a:noFill/>
+                    <a:ln>
+                      <a:noFill/>
+                    </a:ln>
+                  </pic:spPr>
+                </pic:pic>
+              </a:graphicData>
+            </a:graphic>
+          </wp:inline>
+        </w:drawing>
+      </w:r>
+    </w:p>
+    <w:p>
+      <w:pPr>
+        <w:ind w:firstLineChars="300" w:firstLine="720"/>
+        <w:rPr>
+          <w:rFonts w:hint="eastAsia"/>
+          <w:u w:val="single"/>
+        </w:rPr>
+      </w:pPr>
+    </w:p>
+    <w:p>
+      <w:pPr>
+        <w:ind w:firstLine="480"/>
+      </w:pPr>
+      <w:r>
+        <w:rPr>
+          <w:highlight w:val="cyan"/>
+        </w:rPr>
+        <w:t>I</w:t>
+      </w:r>
+      <w:r>
+        <w:rPr>
+          <w:rFonts w:hint="eastAsia"/>
+          <w:highlight w:val="cyan"/>
+        </w:rPr>
+        <w:t>nclude</w:t>
+      </w:r>
+      <w:r>
+        <w:rPr>
+          <w:rFonts w:hint="eastAsia"/>
+          <w:highlight w:val="cyan"/>
+        </w:rPr>
+        <w:t xml:space="preserve"> </w:t>
+      </w:r>
+      <w:proofErr w:type="spellStart"/>
+      <w:r>
+        <w:rPr>
+          <w:rFonts w:hint="eastAsia"/>
+          <w:highlight w:val="cyan"/>
+        </w:rPr>
+        <w:t>css</w:t>
+      </w:r>
+      <w:proofErr w:type="spellEnd"/>
+      <w:r>
+        <w:rPr>
+          <w:rFonts w:hint="eastAsia"/>
+          <w:highlight w:val="cyan"/>
+        </w:rPr>
+        <w:t>、</w:t>
+      </w:r>
+      <w:proofErr w:type="spellStart"/>
+      <w:r>
+        <w:rPr>
+          <w:rFonts w:hint="eastAsia"/>
+          <w:highlight w:val="cyan"/>
+        </w:rPr>
+        <w:t>javascript</w:t>
+      </w:r>
+      <w:proofErr w:type="spellEnd"/>
+      <w:r>
+        <w:rPr>
+          <w:rFonts w:hint="eastAsia"/>
+          <w:highlight w:val="cyan"/>
+        </w:rPr>
+        <w:t>、</w:t>
+      </w:r>
+      <w:r>
+        <w:rPr>
+          <w:rFonts w:hint="eastAsia"/>
+          <w:highlight w:val="cyan"/>
+        </w:rPr>
+        <w:t>jpg</w:t>
+      </w:r>
+      <w:r>
+        <w:rPr>
+          <w:rFonts w:hint="eastAsia"/>
+          <w:highlight w:val="cyan"/>
+        </w:rPr>
+        <w:t>等</w:t>
+      </w:r>
+      <w:r>
+        <w:rPr>
+          <w:rFonts w:hint="eastAsia"/>
+          <w:highlight w:val="cyan"/>
+        </w:rPr>
+        <w:t>：</w:t>
+      </w:r>
+    </w:p>
+    <w:p>
+      <w:pPr>
+        <w:ind w:firstLineChars="300" w:firstLine="720"/>
+        <w:rPr>
+          <w:rFonts w:hint="eastAsia"/>
+        </w:rPr>
+      </w:pPr>
+      <w:r>
+        <w:rPr>
+          <w:rFonts w:hint="eastAsia"/>
+        </w:rPr>
+        <w:tab/>
+        <w:t>1.</w:t>
+      </w:r>
+      <w:r>
+        <w:rPr>
+          <w:rFonts w:hint="eastAsia"/>
+        </w:rPr>
+        <w:t>在</w:t>
+      </w:r>
+      <w:r>
+        <w:rPr>
+          <w:rFonts w:hint="eastAsia"/>
+        </w:rPr>
+        <w:t xml:space="preserve"> settings.py</w:t>
+      </w:r>
+      <w:r>
+        <w:rPr>
+          <w:rFonts w:hint="eastAsia"/>
+        </w:rPr>
+        <w:t>中加入紅色框框內的設定</w:t>
+      </w:r>
+    </w:p>
+    <w:p>
+      <w:pPr>
+        <w:ind w:firstLineChars="300" w:firstLine="720"/>
+        <w:rPr>
+          <w:rFonts w:hint="eastAsia"/>
+        </w:rPr>
+      </w:pPr>
+      <w:r>
+        <w:rPr>
+          <w:rFonts w:hint="eastAsia"/>
+        </w:rPr>
+        <w:tab/>
+        <w:t xml:space="preserve">  </w:t>
+      </w:r>
+      <w:r>
+        <w:rPr>
+          <w:rFonts w:hint="eastAsia"/>
+          <w:noProof/>
+        </w:rPr>
+        <w:drawing>
+          <wp:inline distT="0" distB="0" distL="0" distR="0">
+            <wp:extent cx="3355450" cy="1075686"/>
+            <wp:effectExtent l="0" t="0" r="0" b="0"/>
+            <wp:docPr id="14" name="圖片 14"/>
+            <wp:cNvGraphicFramePr>
+              <a:graphicFrameLocks xmlns:a="http://schemas.openxmlformats.org/drawingml/2006/main" noChangeAspect="1"/>
+            </wp:cNvGraphicFramePr>
+            <a:graphic xmlns:a="http://schemas.openxmlformats.org/drawingml/2006/main">
+              <a:graphicData uri="http://schemas.openxmlformats.org/drawingml/2006/picture">
+                <pic:pic xmlns:pic="http://schemas.openxmlformats.org/drawingml/2006/picture">
+                  <pic:nvPicPr>
+                    <pic:cNvPr id="0" name="Picture 3"/>
+                    <pic:cNvPicPr>
+                      <a:picLocks noChangeAspect="1" noChangeArrowheads="1"/>
+                    </pic:cNvPicPr>
+                  </pic:nvPicPr>
+                  <pic:blipFill>
+                    <a:blip r:embed="rId18">
+                      <a:extLst>
+                        <a:ext uri="{28A0092B-C50C-407E-A947-70E740481C1C}">
+                          <a14:useLocalDpi xmlns:a14="http://schemas.microsoft.com/office/drawing/2010/main" val="0"/>
+                        </a:ext>
+                      </a:extLst>
+                    </a:blip>
+                    <a:srcRect/>
+                    <a:stretch>
+                      <a:fillRect/>
+                    </a:stretch>
+                  </pic:blipFill>
+                  <pic:spPr bwMode="auto">
+                    <a:xfrm>
+                      <a:off x="0" y="0"/>
+                      <a:ext cx="3355450" cy="1075686"/>
+                    </a:xfrm>
+                    <a:prstGeom prst="rect">
+                      <a:avLst/>
+                    </a:prstGeom>
+                    <a:noFill/>
+                    <a:ln>
+                      <a:noFill/>
+                    </a:ln>
+                  </pic:spPr>
+                </pic:pic>
+              </a:graphicData>
+            </a:graphic>
+          </wp:inline>
+        </w:drawing>
+      </w:r>
+    </w:p>
+    <w:p>
+      <w:pPr>
+        <w:ind w:firstLineChars="300" w:firstLine="720"/>
+        <w:rPr>
+          <w:rFonts w:hint="eastAsia"/>
+        </w:rPr>
+      </w:pPr>
+      <w:r>
+        <w:rPr>
+          <w:rFonts w:hint="eastAsia"/>
+        </w:rPr>
+        <w:t xml:space="preserve">  2.</w:t>
+      </w:r>
+      <w:r>
+        <w:rPr>
+          <w:rFonts w:hint="eastAsia"/>
+        </w:rPr>
+        <w:t xml:space="preserve"> html</w:t>
+      </w:r>
+      <w:r>
+        <w:rPr>
+          <w:rFonts w:hint="eastAsia"/>
+        </w:rPr>
+        <w:t>內，由</w:t>
+      </w:r>
+    </w:p>
+    <w:p>
+      <w:pPr>
+        <w:ind w:firstLineChars="300" w:firstLine="720"/>
+        <w:rPr>
+          <w:rFonts w:hint="eastAsia"/>
+        </w:rPr>
+      </w:pPr>
+      <w:r>
+        <w:rPr>
+          <w:rFonts w:hint="eastAsia"/>
+          <w:noProof/>
+        </w:rPr>
+        <w:drawing>
+          <wp:anchor distT="0" distB="0" distL="114300" distR="114300" simplePos="0" relativeHeight="251661312" behindDoc="0" locked="0" layoutInCell="1" allowOverlap="1">
+            <wp:simplePos x="0" y="0"/>
+            <wp:positionH relativeFrom="column">
+              <wp:posOffset>764540</wp:posOffset>
+            </wp:positionH>
+            <wp:positionV relativeFrom="paragraph">
+              <wp:posOffset>65405</wp:posOffset>
+            </wp:positionV>
+            <wp:extent cx="3736975" cy="779145"/>
+            <wp:effectExtent l="0" t="0" r="0" b="1905"/>
+            <wp:wrapSquare wrapText="bothSides"/>
+            <wp:docPr id="18" name="圖片 18"/>
+            <wp:cNvGraphicFramePr>
+              <a:graphicFrameLocks xmlns:a="http://schemas.openxmlformats.org/drawingml/2006/main" noChangeAspect="1"/>
+            </wp:cNvGraphicFramePr>
+            <a:graphic xmlns:a="http://schemas.openxmlformats.org/drawingml/2006/main">
+              <a:graphicData uri="http://schemas.openxmlformats.org/drawingml/2006/picture">
+                <pic:pic xmlns:pic="http://schemas.openxmlformats.org/drawingml/2006/picture">
+                  <pic:nvPicPr>
+                    <pic:cNvPr id="0" name="Picture 4"/>
+                    <pic:cNvPicPr>
+                      <a:picLocks noChangeAspect="1" noChangeArrowheads="1"/>
+                    </pic:cNvPicPr>
+                  </pic:nvPicPr>
+                  <pic:blipFill>
+                    <a:blip r:embed="rId19">
+                      <a:extLst>
+                        <a:ext uri="{28A0092B-C50C-407E-A947-70E740481C1C}">
+                          <a14:useLocalDpi xmlns:a14="http://schemas.microsoft.com/office/drawing/2010/main" val="0"/>
+                        </a:ext>
+                      </a:extLst>
+                    </a:blip>
+                    <a:srcRect/>
+                    <a:stretch>
+                      <a:fillRect/>
+                    </a:stretch>
+                  </pic:blipFill>
+                  <pic:spPr bwMode="auto">
+                    <a:xfrm>
+                      <a:off x="0" y="0"/>
+                      <a:ext cx="3736975" cy="779145"/>
+                    </a:xfrm>
+                    <a:prstGeom prst="rect">
+                      <a:avLst/>
+                    </a:prstGeom>
+                    <a:noFill/>
+                    <a:ln>
+                      <a:noFill/>
+                    </a:ln>
+                  </pic:spPr>
+                </pic:pic>
+              </a:graphicData>
+            </a:graphic>
+            <wp14:sizeRelH relativeFrom="page">
+              <wp14:pctWidth>0</wp14:pctWidth>
+            </wp14:sizeRelH>
+            <wp14:sizeRelV relativeFrom="page">
+              <wp14:pctHeight>0</wp14:pctHeight>
+            </wp14:sizeRelV>
+          </wp:anchor>
+        </w:drawing>
+      </w:r>
+    </w:p>
+    <w:p>
+      <w:pPr>
+        <w:ind w:firstLineChars="300" w:firstLine="720"/>
+        <w:rPr>
+          <w:rFonts w:hint="eastAsia"/>
+        </w:rPr>
+      </w:pPr>
+    </w:p>
+    <w:p>
+      <w:pPr>
+        <w:ind w:firstLineChars="300" w:firstLine="720"/>
+        <w:rPr>
+          <w:rFonts w:hint="eastAsia"/>
+        </w:rPr>
+      </w:pPr>
+    </w:p>
+    <w:p>
+      <w:pPr>
+        <w:ind w:firstLineChars="300" w:firstLine="720"/>
+        <w:rPr>
+          <w:rFonts w:hint="eastAsia"/>
+        </w:rPr>
+      </w:pPr>
+    </w:p>
+    <w:p>
+      <w:pPr>
+        <w:ind w:firstLineChars="300" w:firstLine="720"/>
+        <w:rPr>
+          <w:rFonts w:hint="eastAsia"/>
+        </w:rPr>
+      </w:pPr>
+    </w:p>
+    <w:p>
+      <w:pPr>
+        <w:ind w:firstLineChars="300" w:firstLine="720"/>
+        <w:rPr>
+          <w:rFonts w:hint="eastAsia"/>
+        </w:rPr>
+      </w:pPr>
+      <w:r>
+        <w:rPr>
+          <w:rFonts w:hint="eastAsia"/>
+        </w:rPr>
+        <w:lastRenderedPageBreak/>
+        <w:t xml:space="preserve">    </w:t>
+      </w:r>
+      <w:r>
+        <w:rPr>
+          <w:rFonts w:hint="eastAsia"/>
+        </w:rPr>
+        <w:t>改為：</w:t>
+      </w:r>
+    </w:p>
+    <w:p>
+      <w:pPr>
+        <w:ind w:firstLineChars="300" w:firstLine="720"/>
+        <w:rPr>
+          <w:rFonts w:hint="eastAsia"/>
+        </w:rPr>
+      </w:pPr>
+      <w:r>
+        <w:rPr>
+          <w:rFonts w:hint="eastAsia"/>
+          <w:noProof/>
+        </w:rPr>
+        <w:drawing>
+          <wp:anchor distT="0" distB="0" distL="114300" distR="114300" simplePos="0" relativeHeight="251662336" behindDoc="0" locked="0" layoutInCell="1" allowOverlap="1">
+            <wp:simplePos x="0" y="0"/>
+            <wp:positionH relativeFrom="column">
+              <wp:posOffset>708660</wp:posOffset>
+            </wp:positionH>
+            <wp:positionV relativeFrom="paragraph">
+              <wp:posOffset>80645</wp:posOffset>
+            </wp:positionV>
+            <wp:extent cx="4301490" cy="628015"/>
+            <wp:effectExtent l="0" t="0" r="3810" b="635"/>
+            <wp:wrapSquare wrapText="bothSides"/>
+            <wp:docPr id="21" name="圖片 21"/>
+            <wp:cNvGraphicFramePr>
+              <a:graphicFrameLocks xmlns:a="http://schemas.openxmlformats.org/drawingml/2006/main" noChangeAspect="1"/>
+            </wp:cNvGraphicFramePr>
+            <a:graphic xmlns:a="http://schemas.openxmlformats.org/drawingml/2006/main">
+              <a:graphicData uri="http://schemas.openxmlformats.org/drawingml/2006/picture">
+                <pic:pic xmlns:pic="http://schemas.openxmlformats.org/drawingml/2006/picture">
+                  <pic:nvPicPr>
+                    <pic:cNvPr id="0" name="Picture 6"/>
+                    <pic:cNvPicPr>
+                      <a:picLocks noChangeAspect="1" noChangeArrowheads="1"/>
+                    </pic:cNvPicPr>
+                  </pic:nvPicPr>
+                  <pic:blipFill>
+                    <a:blip r:embed="rId20">
+                      <a:extLst>
+                        <a:ext uri="{28A0092B-C50C-407E-A947-70E740481C1C}">
+                          <a14:useLocalDpi xmlns:a14="http://schemas.microsoft.com/office/drawing/2010/main" val="0"/>
+                        </a:ext>
+                      </a:extLst>
+                    </a:blip>
+                    <a:srcRect/>
+                    <a:stretch>
+                      <a:fillRect/>
+                    </a:stretch>
+                  </pic:blipFill>
+                  <pic:spPr bwMode="auto">
+                    <a:xfrm>
+                      <a:off x="0" y="0"/>
+                      <a:ext cx="4301490" cy="628015"/>
+                    </a:xfrm>
+                    <a:prstGeom prst="rect">
+                      <a:avLst/>
+                    </a:prstGeom>
+                    <a:noFill/>
+                    <a:ln>
+                      <a:noFill/>
+                    </a:ln>
+                  </pic:spPr>
+                </pic:pic>
+              </a:graphicData>
+            </a:graphic>
+            <wp14:sizeRelH relativeFrom="page">
+              <wp14:pctWidth>0</wp14:pctWidth>
+            </wp14:sizeRelH>
+            <wp14:sizeRelV relativeFrom="page">
+              <wp14:pctHeight>0</wp14:pctHeight>
+            </wp14:sizeRelV>
+          </wp:anchor>
+        </w:drawing>
+      </w:r>
+    </w:p>
+    <w:p>
+      <w:pPr>
+        <w:ind w:firstLineChars="300" w:firstLine="720"/>
+        <w:rPr>
+          <w:rFonts w:hint="eastAsia"/>
+        </w:rPr>
+      </w:pPr>
+    </w:p>
+    <w:p>
+      <w:pPr>
+        <w:ind w:firstLineChars="300" w:firstLine="720"/>
+        <w:rPr>
+          <w:rFonts w:hint="eastAsia"/>
+        </w:rPr>
+      </w:pPr>
+    </w:p>
+    <w:p>
+      <w:pPr>
+        <w:ind w:firstLineChars="300" w:firstLine="720"/>
+        <w:rPr>
+          <w:rFonts w:hint="eastAsia"/>
+        </w:rPr>
+      </w:pPr>
+    </w:p>
+    <w:p>
+      <w:pPr>
+        <w:ind w:firstLineChars="300" w:firstLine="720"/>
+        <w:rPr>
+          <w:rFonts w:hint="eastAsia"/>
+        </w:rPr>
+      </w:pPr>
+      <w:r>
+        <w:rPr>
+          <w:rFonts w:hint="eastAsia"/>
+        </w:rPr>
+        <w:t>PS</w:t>
+      </w:r>
+      <w:r>
+        <w:rPr>
+          <w:rFonts w:hint="eastAsia"/>
+        </w:rPr>
+        <w:t>：</w:t>
+      </w:r>
       <w:bookmarkStart w:id="0" w:name="_GoBack"/>
       <w:bookmarkEnd w:id="0"/>
     </w:p>
     <w:p>
       <w:pPr>
-        <w:ind w:firstLine="480"/>
-        <w:rPr>
-          <w:rFonts w:hint="eastAsia"/>
+        <w:ind w:firstLineChars="300" w:firstLine="720"/>
+        <w:rPr>
+          <w:rFonts w:hint="eastAsia"/>
+        </w:rPr>
+      </w:pPr>
+      <w:r>
+        <w:rPr>
+          <w:rFonts w:hint="eastAsia"/>
+        </w:rPr>
+        <w:t>1.</w:t>
+      </w:r>
+      <w:r>
+        <w:rPr>
+          <w:rFonts w:hint="eastAsia"/>
+        </w:rPr>
+        <w:tab/>
+        <w:t xml:space="preserve"> Debug </w:t>
+      </w:r>
+      <w:r>
+        <w:rPr>
+          <w:rFonts w:hint="eastAsia"/>
+        </w:rPr>
+        <w:t>模式下，直接點去</w:t>
+      </w:r>
+      <w:proofErr w:type="spellStart"/>
+      <w:r>
+        <w:rPr>
+          <w:rFonts w:hint="eastAsia"/>
+        </w:rPr>
+        <w:t>css</w:t>
+      </w:r>
+      <w:proofErr w:type="spellEnd"/>
+      <w:r>
+        <w:rPr>
+          <w:rFonts w:hint="eastAsia"/>
+        </w:rPr>
+        <w:t>檔會出現</w:t>
+      </w:r>
+      <w:r>
+        <w:rPr>
+          <w:rFonts w:hint="eastAsia"/>
+        </w:rPr>
+        <w:t>404</w:t>
+      </w:r>
+      <w:r>
+        <w:rPr>
+          <w:rFonts w:hint="eastAsia"/>
+        </w:rPr>
+        <w:t>錯誤，如下圖</w:t>
+      </w:r>
+    </w:p>
+    <w:p>
+      <w:pPr>
+        <w:ind w:firstLineChars="300" w:firstLine="720"/>
+        <w:rPr>
+          <w:rFonts w:hint="eastAsia"/>
+          <w:u w:val="single"/>
+        </w:rPr>
+      </w:pPr>
+      <w:r>
+        <w:rPr>
           <w:noProof/>
         </w:rPr>
-      </w:pPr>
-      <w:r>
-        <w:rPr>
-          <w:rFonts w:hint="eastAsia"/>
-        </w:rPr>
-        <w:tab/>
-      </w:r>
-    </w:p>
-    <w:p>
-      <w:pPr>
-        <w:ind w:firstLine="480"/>
-        <w:rPr>
-          <w:rFonts w:hint="eastAsia"/>
-        </w:rPr>
-      </w:pPr>
-    </w:p>
-    <w:p>
-      <w:pPr>
-        <w:ind w:firstLine="480"/>
-        <w:rPr>
-          <w:rFonts w:hint="eastAsia"/>
-        </w:rPr>
-      </w:pPr>
-    </w:p>
-    <w:p/>
+        <w:drawing>
+          <wp:inline distT="0" distB="0" distL="0" distR="0" wp14:anchorId="4299CD93" wp14:editId="6BEFC8F7">
+            <wp:extent cx="5229225" cy="1352550"/>
+            <wp:effectExtent l="0" t="0" r="9525" b="0"/>
+            <wp:docPr id="15" name="圖片 15"/>
+            <wp:cNvGraphicFramePr>
+              <a:graphicFrameLocks xmlns:a="http://schemas.openxmlformats.org/drawingml/2006/main" noChangeAspect="1"/>
+            </wp:cNvGraphicFramePr>
+            <a:graphic xmlns:a="http://schemas.openxmlformats.org/drawingml/2006/main">
+              <a:graphicData uri="http://schemas.openxmlformats.org/drawingml/2006/picture">
+                <pic:pic xmlns:pic="http://schemas.openxmlformats.org/drawingml/2006/picture">
+                  <pic:nvPicPr>
+                    <pic:cNvPr id="0" name=""/>
+                    <pic:cNvPicPr/>
+                  </pic:nvPicPr>
+                  <pic:blipFill>
+                    <a:blip r:embed="rId21"/>
+                    <a:stretch>
+                      <a:fillRect/>
+                    </a:stretch>
+                  </pic:blipFill>
+                  <pic:spPr>
+                    <a:xfrm>
+                      <a:off x="0" y="0"/>
+                      <a:ext cx="5229225" cy="1352550"/>
+                    </a:xfrm>
+                    <a:prstGeom prst="rect">
+                      <a:avLst/>
+                    </a:prstGeom>
+                  </pic:spPr>
+                </pic:pic>
+              </a:graphicData>
+            </a:graphic>
+          </wp:inline>
+        </w:drawing>
+      </w:r>
+    </w:p>
+    <w:p>
+      <w:pPr>
+        <w:ind w:firstLineChars="300" w:firstLine="720"/>
+        <w:rPr>
+          <w:rFonts w:hint="eastAsia"/>
+        </w:rPr>
+      </w:pPr>
+      <w:r>
+        <w:rPr>
+          <w:rFonts w:hint="eastAsia"/>
+        </w:rPr>
+        <w:t>改善方法：</w:t>
+      </w:r>
+    </w:p>
+    <w:p>
+      <w:pPr>
+        <w:ind w:firstLineChars="300" w:firstLine="720"/>
+        <w:rPr>
+          <w:rFonts w:hint="eastAsia"/>
+        </w:rPr>
+      </w:pPr>
+      <w:r>
+        <w:rPr>
+          <w:rFonts w:hint="eastAsia"/>
+        </w:rPr>
+        <w:t>在</w:t>
+      </w:r>
+      <w:r>
+        <w:rPr>
+          <w:rFonts w:hint="eastAsia"/>
+        </w:rPr>
+        <w:t>settings.py</w:t>
+      </w:r>
+      <w:r>
+        <w:rPr>
+          <w:rFonts w:hint="eastAsia"/>
+        </w:rPr>
+        <w:t>內，最後面新增，</w:t>
+      </w:r>
+    </w:p>
+    <w:p>
+      <w:pPr>
+        <w:ind w:firstLineChars="300" w:firstLine="720"/>
+        <w:rPr>
+          <w:rFonts w:hint="eastAsia"/>
+        </w:rPr>
+      </w:pPr>
+      <w:r>
+        <w:rPr>
+          <w:noProof/>
+        </w:rPr>
+        <w:drawing>
+          <wp:inline distT="0" distB="0" distL="0" distR="0" wp14:anchorId="5D2A8AF5" wp14:editId="4421D370">
+            <wp:extent cx="4552950" cy="781050"/>
+            <wp:effectExtent l="0" t="0" r="0" b="0"/>
+            <wp:docPr id="16" name="圖片 16"/>
+            <wp:cNvGraphicFramePr>
+              <a:graphicFrameLocks xmlns:a="http://schemas.openxmlformats.org/drawingml/2006/main" noChangeAspect="1"/>
+            </wp:cNvGraphicFramePr>
+            <a:graphic xmlns:a="http://schemas.openxmlformats.org/drawingml/2006/main">
+              <a:graphicData uri="http://schemas.openxmlformats.org/drawingml/2006/picture">
+                <pic:pic xmlns:pic="http://schemas.openxmlformats.org/drawingml/2006/picture">
+                  <pic:nvPicPr>
+                    <pic:cNvPr id="0" name=""/>
+                    <pic:cNvPicPr/>
+                  </pic:nvPicPr>
+                  <pic:blipFill>
+                    <a:blip r:embed="rId22"/>
+                    <a:stretch>
+                      <a:fillRect/>
+                    </a:stretch>
+                  </pic:blipFill>
+                  <pic:spPr>
+                    <a:xfrm>
+                      <a:off x="0" y="0"/>
+                      <a:ext cx="4552950" cy="781050"/>
+                    </a:xfrm>
+                    <a:prstGeom prst="rect">
+                      <a:avLst/>
+                    </a:prstGeom>
+                  </pic:spPr>
+                </pic:pic>
+              </a:graphicData>
+            </a:graphic>
+          </wp:inline>
+        </w:drawing>
+      </w:r>
+    </w:p>
+    <w:p>
+      <w:pPr>
+        <w:ind w:firstLineChars="300" w:firstLine="720"/>
+        <w:rPr>
+          <w:rFonts w:hint="eastAsia"/>
+        </w:rPr>
+      </w:pPr>
+      <w:r>
+        <w:t>R</w:t>
+      </w:r>
+      <w:r>
+        <w:rPr>
+          <w:rFonts w:hint="eastAsia"/>
+        </w:rPr>
+        <w:t>eference</w:t>
+      </w:r>
+      <w:r>
+        <w:rPr>
+          <w:rFonts w:hint="eastAsia"/>
+        </w:rPr>
+        <w:t>：</w:t>
+      </w:r>
+    </w:p>
+    <w:p>
+      <w:pPr>
+        <w:ind w:firstLineChars="300" w:firstLine="720"/>
+      </w:pPr>
+      <w:r>
+        <w:rPr>
+          <w:rFonts w:hint="eastAsia"/>
+        </w:rPr>
+        <w:t xml:space="preserve">1. </w:t>
+      </w:r>
+      <w:r>
+        <w:t>https://code.ziqiangxuetang.com/django/django-static-files.html</w:t>
+      </w:r>
+    </w:p>
     <w:sectPr>
       <w:pgSz w:w="11906" w:h="16838"/>
       <w:pgMar w:top="1440" w:right="1800" w:bottom="1440" w:left="1800" w:header="851" w:footer="992" w:gutter="0"/>
@@ -4436,6 +5570,7 @@
   <w:style w:type="character" w:default="1" w:styleId="a0">
     <w:name w:val="Default Paragraph Font"/>
     <w:uiPriority w:val="1"/>
+    <w:semiHidden/>
     <w:unhideWhenUsed/>
   </w:style>
   <w:style w:type="table" w:default="1" w:styleId="a1">
@@ -4497,6 +5632,17 @@
       <w:rFonts w:ascii="細明體" w:eastAsia="細明體" w:hAnsi="細明體" w:cs="細明體"/>
       <w:sz w:val="24"/>
       <w:szCs w:val="24"/>
+    </w:rPr>
+  </w:style>
+  <w:style w:type="character" w:styleId="a5">
+    <w:name w:val="Hyperlink"/>
+    <w:basedOn w:val="a0"/>
+    <w:uiPriority w:val="99"/>
+    <w:unhideWhenUsed/>
+    <w:rsid w:val="0072688A"/>
+    <w:rPr>
+      <w:color w:val="0000FF" w:themeColor="hyperlink"/>
+      <w:u w:val="single"/>
     </w:rPr>
   </w:style>
 </w:styles>
@@ -4665,6 +5811,7 @@
   <w:style w:type="character" w:default="1" w:styleId="a0">
     <w:name w:val="Default Paragraph Font"/>
     <w:uiPriority w:val="1"/>
+    <w:semiHidden/>
     <w:unhideWhenUsed/>
   </w:style>
   <w:style w:type="table" w:default="1" w:styleId="a1">
@@ -4726,6 +5873,17 @@
       <w:rFonts w:ascii="細明體" w:eastAsia="細明體" w:hAnsi="細明體" w:cs="細明體"/>
       <w:sz w:val="24"/>
       <w:szCs w:val="24"/>
+    </w:rPr>
+  </w:style>
+  <w:style w:type="character" w:styleId="a5">
+    <w:name w:val="Hyperlink"/>
+    <w:basedOn w:val="a0"/>
+    <w:uiPriority w:val="99"/>
+    <w:unhideWhenUsed/>
+    <w:rsid w:val="0072688A"/>
+    <w:rPr>
+      <w:color w:val="0000FF" w:themeColor="hyperlink"/>
+      <w:u w:val="single"/>
     </w:rPr>
   </w:style>
 </w:styles>

</xml_diff>

<commit_message>
Study Template for proj_01And New_Add_proj_02
Proj 01 data base use SQLite
Proj 02 data base change to  MySQL
</commit_message>
<xml_diff>
--- a/Djano.docx
+++ b/Djano.docx
@@ -15,13 +15,22 @@
           <w:rFonts w:hint="eastAsia"/>
           <w:highlight w:val="yellow"/>
         </w:rPr>
-        <w:t xml:space="preserve"> Djano</w:t>
-      </w:r>
+        <w:t xml:space="preserve"> </w:t>
+      </w:r>
+      <w:proofErr w:type="spellStart"/>
       <w:r>
         <w:rPr>
           <w:rFonts w:hint="eastAsia"/>
           <w:highlight w:val="yellow"/>
         </w:rPr>
+        <w:t>Djano</w:t>
+      </w:r>
+      <w:proofErr w:type="spellEnd"/>
+      <w:r>
+        <w:rPr>
+          <w:rFonts w:hint="eastAsia"/>
+          <w:highlight w:val="yellow"/>
+        </w:rPr>
         <w:t>：</w:t>
       </w:r>
     </w:p>
@@ -45,9 +54,19 @@
         </w:rPr>
         <w:t xml:space="preserve"> </w:t>
       </w:r>
-      <w:r>
-        <w:t>virtualenv env</w:t>
-      </w:r>
+      <w:proofErr w:type="spellStart"/>
+      <w:r>
+        <w:t>virtualenv</w:t>
+      </w:r>
+      <w:proofErr w:type="spellEnd"/>
+      <w:r>
+        <w:t xml:space="preserve"> </w:t>
+      </w:r>
+      <w:proofErr w:type="spellStart"/>
+      <w:r>
+        <w:t>env</w:t>
+      </w:r>
+      <w:proofErr w:type="spellEnd"/>
     </w:p>
     <w:p>
       <w:pPr>
@@ -107,7 +126,31 @@
         <w:t>(</w:t>
       </w:r>
       <w:r>
-        <w:t>D:\Study\Python_Djago\Proj_01\src&gt;..\env\Scripts\activate.bat</w:t>
+        <w:t>D:\Study\</w:t>
+      </w:r>
+      <w:proofErr w:type="spellStart"/>
+      <w:r>
+        <w:t>Python_Djago</w:t>
+      </w:r>
+      <w:proofErr w:type="spellEnd"/>
+      <w:r>
+        <w:t>\Proj_01\</w:t>
+      </w:r>
+      <w:proofErr w:type="spellStart"/>
+      <w:r>
+        <w:t>src</w:t>
+      </w:r>
+      <w:proofErr w:type="spellEnd"/>
+      <w:r>
+        <w:t>&gt;..\</w:t>
+      </w:r>
+      <w:proofErr w:type="spellStart"/>
+      <w:r>
+        <w:t>env</w:t>
+      </w:r>
+      <w:proofErr w:type="spellEnd"/>
+      <w:r>
+        <w:t>\Scripts\activate.bat</w:t>
       </w:r>
       <w:r>
         <w:rPr>
@@ -185,6 +228,65 @@
           <w:rFonts w:hint="eastAsia"/>
         </w:rPr>
         <w:tab/>
+      </w:r>
+      <w:r>
+        <w:t>pip freeze &gt; requirements.txt</w:t>
+      </w:r>
+      <w:bookmarkStart w:id="0" w:name="_GoBack"/>
+      <w:bookmarkEnd w:id="0"/>
+    </w:p>
+    <w:p>
+      <w:r>
+        <w:rPr>
+          <w:rFonts w:hint="eastAsia"/>
+        </w:rPr>
+        <w:tab/>
+      </w:r>
+      <w:r>
+        <w:rPr>
+          <w:rFonts w:hint="eastAsia"/>
+        </w:rPr>
+        <w:tab/>
+      </w:r>
+      <w:r>
+        <w:rPr>
+          <w:rFonts w:hint="eastAsia"/>
+        </w:rPr>
+        <w:tab/>
+      </w:r>
+      <w:r>
+        <w:rPr>
+          <w:rFonts w:hint="eastAsia"/>
+        </w:rPr>
+        <w:t>安裝別的</w:t>
+      </w:r>
+      <w:r>
+        <w:rPr>
+          <w:rFonts w:hint="eastAsia"/>
+        </w:rPr>
+        <w:t>python</w:t>
+      </w:r>
+      <w:r>
+        <w:rPr>
+          <w:rFonts w:hint="eastAsia"/>
+        </w:rPr>
+        <w:t>環境有安裝的</w:t>
+      </w:r>
+      <w:r>
+        <w:rPr>
+          <w:rFonts w:hint="eastAsia"/>
+        </w:rPr>
+        <w:t>module</w:t>
+      </w:r>
+    </w:p>
+    <w:p>
+      <w:pPr>
+        <w:ind w:left="960" w:firstLine="480"/>
+      </w:pPr>
+      <w:r>
+        <w:rPr>
+          <w:rFonts w:hint="eastAsia"/>
+        </w:rPr>
         <w:t xml:space="preserve">pip install </w:t>
       </w:r>
       <w:r>
@@ -272,7 +374,15 @@
         <w:ind w:left="480" w:firstLine="480"/>
       </w:pPr>
       <w:r>
-        <w:t>(env)</w:t>
+        <w:t>(</w:t>
+      </w:r>
+      <w:proofErr w:type="spellStart"/>
+      <w:r>
+        <w:t>env</w:t>
+      </w:r>
+      <w:proofErr w:type="spellEnd"/>
+      <w:r>
+        <w:t>)</w:t>
       </w:r>
       <w:r>
         <w:rPr>
@@ -284,14 +394,24 @@
         <w:t>&gt;python ..\env\Scripts\dj</w:t>
       </w:r>
       <w:r>
-        <w:t xml:space="preserve">ango-admin.py startproject </w:t>
-      </w:r>
+        <w:t xml:space="preserve">ango-admin.py </w:t>
+      </w:r>
+      <w:proofErr w:type="spellStart"/>
+      <w:r>
+        <w:t>startproject</w:t>
+      </w:r>
+      <w:proofErr w:type="spellEnd"/>
+      <w:r>
+        <w:t xml:space="preserve"> </w:t>
+      </w:r>
+      <w:proofErr w:type="spellStart"/>
       <w:r>
         <w:rPr>
           <w:rFonts w:hint="eastAsia"/>
         </w:rPr>
         <w:t>MyBlog</w:t>
       </w:r>
+      <w:proofErr w:type="spellEnd"/>
     </w:p>
     <w:p>
       <w:r>
@@ -320,7 +440,7 @@
                     <pic:cNvPicPr/>
                   </pic:nvPicPr>
                   <pic:blipFill>
-                    <a:blip r:embed="rId5"/>
+                    <a:blip r:embed="rId6"/>
                     <a:stretch>
                       <a:fillRect/>
                     </a:stretch>
@@ -433,7 +553,21 @@
         <w:rPr>
           <w:rFonts w:hint="eastAsia"/>
         </w:rPr>
-        <w:t xml:space="preserve"> urlresolver </w:t>
+        <w:t xml:space="preserve"> </w:t>
+      </w:r>
+      <w:proofErr w:type="spellStart"/>
+      <w:r>
+        <w:rPr>
+          <w:rFonts w:hint="eastAsia"/>
+        </w:rPr>
+        <w:t>urlresolver</w:t>
+      </w:r>
+      <w:proofErr w:type="spellEnd"/>
+      <w:r>
+        <w:rPr>
+          <w:rFonts w:hint="eastAsia"/>
+        </w:rPr>
+        <w:t xml:space="preserve"> </w:t>
       </w:r>
       <w:r>
         <w:rPr>
@@ -471,7 +605,23 @@
         <w:tab/>
       </w:r>
       <w:r>
-        <w:t>(env) &gt;python manage.py startapp mainsite2</w:t>
+        <w:t>(</w:t>
+      </w:r>
+      <w:proofErr w:type="spellStart"/>
+      <w:r>
+        <w:t>env</w:t>
+      </w:r>
+      <w:proofErr w:type="spellEnd"/>
+      <w:r>
+        <w:t xml:space="preserve">) &gt;python manage.py </w:t>
+      </w:r>
+      <w:proofErr w:type="spellStart"/>
+      <w:r>
+        <w:t>startapp</w:t>
+      </w:r>
+      <w:proofErr w:type="spellEnd"/>
+      <w:r>
+        <w:t xml:space="preserve"> mainsite2</w:t>
       </w:r>
     </w:p>
     <w:p>
@@ -503,7 +653,7 @@
                     <pic:cNvPicPr/>
                   </pic:nvPicPr>
                   <pic:blipFill>
-                    <a:blip r:embed="rId6">
+                    <a:blip r:embed="rId7">
                       <a:extLst>
                         <a:ext uri="{28A0092B-C50C-407E-A947-70E740481C1C}">
                           <a14:useLocalDpi xmlns:a14="http://schemas.microsoft.com/office/drawing/2010/main" val="0"/>
@@ -563,7 +713,7 @@
                     <pic:cNvPicPr/>
                   </pic:nvPicPr>
                   <pic:blipFill>
-                    <a:blip r:embed="rId7">
+                    <a:blip r:embed="rId8">
                       <a:extLst>
                         <a:ext uri="{28A0092B-C50C-407E-A947-70E740481C1C}">
                           <a14:useLocalDpi xmlns:a14="http://schemas.microsoft.com/office/drawing/2010/main" val="0"/>
@@ -626,7 +776,14 @@
         <w:rPr>
           <w:rFonts w:hint="eastAsia"/>
         </w:rPr>
-        <w:t>說這個應用程序要用上它。我們在</w:t>
+        <w:t>說這個應用程序要用上它。我</w:t>
+      </w:r>
+      <w:r>
+        <w:rPr>
+          <w:rFonts w:hint="eastAsia"/>
+        </w:rPr>
+        <w:lastRenderedPageBreak/>
+        <w:t>們在</w:t>
       </w:r>
       <w:r>
         <w:rPr>
@@ -685,32 +842,80 @@
     </w:p>
     <w:p>
       <w:r>
-        <w:t xml:space="preserve">    'django.contrib.admin',</w:t>
-      </w:r>
-    </w:p>
-    <w:p>
-      <w:r>
-        <w:t xml:space="preserve">    'django.contrib.auth',</w:t>
-      </w:r>
-    </w:p>
-    <w:p>
-      <w:r>
-        <w:t xml:space="preserve">    'django.contrib.contenttypes',</w:t>
-      </w:r>
-    </w:p>
-    <w:p>
-      <w:r>
-        <w:t xml:space="preserve">    'django.contrib.sessions',</w:t>
-      </w:r>
-    </w:p>
-    <w:p>
-      <w:r>
-        <w:t xml:space="preserve">    'django.contrib.messages',</w:t>
-      </w:r>
-    </w:p>
-    <w:p>
-      <w:r>
-        <w:t xml:space="preserve">    'django.contrib.staticfiles',</w:t>
+        <w:t xml:space="preserve">    '</w:t>
+      </w:r>
+      <w:proofErr w:type="spellStart"/>
+      <w:r>
+        <w:t>django.contrib.admin</w:t>
+      </w:r>
+      <w:proofErr w:type="spellEnd"/>
+      <w:r>
+        <w:t>',</w:t>
+      </w:r>
+    </w:p>
+    <w:p>
+      <w:r>
+        <w:t xml:space="preserve">    '</w:t>
+      </w:r>
+      <w:proofErr w:type="spellStart"/>
+      <w:r>
+        <w:t>django.contrib.auth</w:t>
+      </w:r>
+      <w:proofErr w:type="spellEnd"/>
+      <w:r>
+        <w:t>',</w:t>
+      </w:r>
+    </w:p>
+    <w:p>
+      <w:r>
+        <w:t xml:space="preserve">    '</w:t>
+      </w:r>
+      <w:proofErr w:type="spellStart"/>
+      <w:r>
+        <w:t>django.contrib.contenttypes</w:t>
+      </w:r>
+      <w:proofErr w:type="spellEnd"/>
+      <w:r>
+        <w:t>',</w:t>
+      </w:r>
+    </w:p>
+    <w:p>
+      <w:r>
+        <w:t xml:space="preserve">    '</w:t>
+      </w:r>
+      <w:proofErr w:type="spellStart"/>
+      <w:r>
+        <w:t>django.contrib.sessions</w:t>
+      </w:r>
+      <w:proofErr w:type="spellEnd"/>
+      <w:r>
+        <w:t>',</w:t>
+      </w:r>
+    </w:p>
+    <w:p>
+      <w:r>
+        <w:t xml:space="preserve">    '</w:t>
+      </w:r>
+      <w:proofErr w:type="spellStart"/>
+      <w:r>
+        <w:t>django.contrib.messages</w:t>
+      </w:r>
+      <w:proofErr w:type="spellEnd"/>
+      <w:r>
+        <w:t>',</w:t>
+      </w:r>
+    </w:p>
+    <w:p>
+      <w:r>
+        <w:t xml:space="preserve">    '</w:t>
+      </w:r>
+      <w:proofErr w:type="spellStart"/>
+      <w:r>
+        <w:t>django.contrib.staticfiles</w:t>
+      </w:r>
+      <w:proofErr w:type="spellEnd"/>
+      <w:r>
+        <w:t>',</w:t>
       </w:r>
     </w:p>
     <w:p>
@@ -789,11 +994,24 @@
         <w:t>版本以前：</w:t>
       </w:r>
       <w:r>
-        <w:t>(env) &gt;</w:t>
-      </w:r>
-      <w:r>
-        <w:t>python manage.py syncdb</w:t>
-      </w:r>
+        <w:t>(</w:t>
+      </w:r>
+      <w:proofErr w:type="spellStart"/>
+      <w:r>
+        <w:t>env</w:t>
+      </w:r>
+      <w:proofErr w:type="spellEnd"/>
+      <w:r>
+        <w:t>) &gt;</w:t>
+      </w:r>
+      <w:r>
+        <w:t xml:space="preserve">python manage.py </w:t>
+      </w:r>
+      <w:proofErr w:type="spellStart"/>
+      <w:r>
+        <w:t>syncdb</w:t>
+      </w:r>
+      <w:proofErr w:type="spellEnd"/>
     </w:p>
     <w:p>
       <w:r>
@@ -816,7 +1034,15 @@
         <w:t>版本以後：</w:t>
       </w:r>
       <w:r>
-        <w:t>(env) &gt;</w:t>
+        <w:t>(</w:t>
+      </w:r>
+      <w:proofErr w:type="spellStart"/>
+      <w:r>
+        <w:t>env</w:t>
+      </w:r>
+      <w:proofErr w:type="spellEnd"/>
+      <w:r>
+        <w:t>) &gt;</w:t>
       </w:r>
       <w:r>
         <w:t>python manage.py migrate restaurants 0001</w:t>
@@ -1790,7 +2016,23 @@
         <w:ind w:left="480" w:firstLine="480"/>
       </w:pPr>
       <w:r>
-        <w:t>(env) &gt;python manage.py makemigrations mainsite2</w:t>
+        <w:t>(</w:t>
+      </w:r>
+      <w:proofErr w:type="spellStart"/>
+      <w:r>
+        <w:t>env</w:t>
+      </w:r>
+      <w:proofErr w:type="spellEnd"/>
+      <w:r>
+        <w:t xml:space="preserve">) &gt;python manage.py </w:t>
+      </w:r>
+      <w:proofErr w:type="spellStart"/>
+      <w:r>
+        <w:t>makemigrations</w:t>
+      </w:r>
+      <w:proofErr w:type="spellEnd"/>
+      <w:r>
+        <w:t xml:space="preserve"> mainsite2</w:t>
       </w:r>
     </w:p>
     <w:p>
@@ -1803,6 +2045,7 @@
         <w:rPr>
           <w:rFonts w:hint="eastAsia"/>
         </w:rPr>
+        <w:lastRenderedPageBreak/>
         <w:tab/>
         <w:t xml:space="preserve">Step </w:t>
       </w:r>
@@ -1830,7 +2073,15 @@
         <w:ind w:left="480" w:firstLine="480"/>
       </w:pPr>
       <w:r>
-        <w:t>(env) &gt;python manage.py migrate</w:t>
+        <w:t>(</w:t>
+      </w:r>
+      <w:proofErr w:type="spellStart"/>
+      <w:r>
+        <w:t>env</w:t>
+      </w:r>
+      <w:proofErr w:type="spellEnd"/>
+      <w:r>
+        <w:t>) &gt;python manage.py migrate</w:t>
       </w:r>
     </w:p>
     <w:p>
@@ -1882,8 +2133,21 @@
         <w:ind w:left="480" w:firstLine="480"/>
       </w:pPr>
       <w:r>
-        <w:t>(env) &gt;python manage.py createsuperuser</w:t>
-      </w:r>
+        <w:t>(</w:t>
+      </w:r>
+      <w:proofErr w:type="spellStart"/>
+      <w:r>
+        <w:t>env</w:t>
+      </w:r>
+      <w:proofErr w:type="spellEnd"/>
+      <w:r>
+        <w:t xml:space="preserve">) &gt;python manage.py </w:t>
+      </w:r>
+      <w:proofErr w:type="spellStart"/>
+      <w:r>
+        <w:t>createsuperuser</w:t>
+      </w:r>
+      <w:proofErr w:type="spellEnd"/>
     </w:p>
     <w:p>
       <w:pPr>
@@ -1905,6 +2169,7 @@
       <w:pPr>
         <w:ind w:left="480" w:firstLine="480"/>
       </w:pPr>
+      <w:proofErr w:type="spellStart"/>
       <w:r>
         <w:t>Password:</w:t>
       </w:r>
@@ -1914,6 +2179,7 @@
         </w:rPr>
         <w:t>asdfqwer</w:t>
       </w:r>
+      <w:proofErr w:type="spellEnd"/>
     </w:p>
     <w:p>
       <w:pPr>
@@ -1922,19 +2188,26 @@
       <w:r>
         <w:t>Password (again):</w:t>
       </w:r>
+      <w:proofErr w:type="spellStart"/>
       <w:r>
         <w:rPr>
           <w:rFonts w:hint="eastAsia"/>
         </w:rPr>
         <w:t>asdfqwer</w:t>
       </w:r>
+      <w:proofErr w:type="spellEnd"/>
     </w:p>
     <w:p>
       <w:pPr>
         <w:ind w:left="480" w:firstLine="480"/>
       </w:pPr>
-      <w:r>
-        <w:t>Superuser created successfully.</w:t>
+      <w:proofErr w:type="spellStart"/>
+      <w:r>
+        <w:t>Superuser</w:t>
+      </w:r>
+      <w:proofErr w:type="spellEnd"/>
+      <w:r>
+        <w:t xml:space="preserve"> created successfully.</w:t>
       </w:r>
     </w:p>
     <w:p>
@@ -1988,11 +2261,19 @@
       <w:r>
         <w:t>“</w:t>
       </w:r>
-      <w:r>
-        <w:rPr>
-          <w:rFonts w:hint="eastAsia"/>
-        </w:rPr>
-        <w:t>mainsite/admin.py</w:t>
+      <w:proofErr w:type="spellStart"/>
+      <w:r>
+        <w:rPr>
+          <w:rFonts w:hint="eastAsia"/>
+        </w:rPr>
+        <w:t>mainsite</w:t>
+      </w:r>
+      <w:proofErr w:type="spellEnd"/>
+      <w:r>
+        <w:rPr>
+          <w:rFonts w:hint="eastAsia"/>
+        </w:rPr>
+        <w:t>/admin.py</w:t>
       </w:r>
       <w:r>
         <w:t>”</w:t>
@@ -2074,11 +2355,19 @@
       <w:r>
         <w:t>“</w:t>
       </w:r>
-      <w:r>
-        <w:rPr>
-          <w:rFonts w:hint="eastAsia"/>
-        </w:rPr>
-        <w:t>mainsite/</w:t>
+      <w:proofErr w:type="spellStart"/>
+      <w:r>
+        <w:rPr>
+          <w:rFonts w:hint="eastAsia"/>
+        </w:rPr>
+        <w:t>mainsite</w:t>
+      </w:r>
+      <w:proofErr w:type="spellEnd"/>
+      <w:r>
+        <w:rPr>
+          <w:rFonts w:hint="eastAsia"/>
+        </w:rPr>
+        <w:t>/</w:t>
       </w:r>
       <w:r>
         <w:rPr>
@@ -2104,11 +2393,19 @@
       <w:r>
         <w:t>“</w:t>
       </w:r>
-      <w:r>
-        <w:rPr>
-          <w:rFonts w:hint="eastAsia"/>
-        </w:rPr>
-        <w:t>mainsite/</w:t>
+      <w:proofErr w:type="spellStart"/>
+      <w:r>
+        <w:rPr>
+          <w:rFonts w:hint="eastAsia"/>
+        </w:rPr>
+        <w:t>mainsite</w:t>
+      </w:r>
+      <w:proofErr w:type="spellEnd"/>
+      <w:r>
+        <w:rPr>
+          <w:rFonts w:hint="eastAsia"/>
+        </w:rPr>
+        <w:t>/</w:t>
       </w:r>
       <w:r>
         <w:rPr>
@@ -2349,7 +2646,20 @@
         <w:rPr>
           <w:rFonts w:hint="eastAsia"/>
         </w:rPr>
-        <w:t>(template)</w:t>
+        <w:t>(</w:t>
+      </w:r>
+      <w:r>
+        <w:rPr>
+          <w:rFonts w:hint="eastAsia"/>
+          <w:highlight w:val="yellow"/>
+        </w:rPr>
+        <w:t>template</w:t>
+      </w:r>
+      <w:r>
+        <w:rPr>
+          <w:rFonts w:hint="eastAsia"/>
+        </w:rPr>
+        <w:t>)</w:t>
       </w:r>
     </w:p>
     <w:p>
@@ -2490,7 +2800,23 @@
         <w:t xml:space="preserve"> </w:t>
       </w:r>
       <w:r>
-        <w:t>'DIRS': [os.path.join(BASE_DIR,'templates')],</w:t>
+        <w:t>'DIRS': [</w:t>
+      </w:r>
+      <w:proofErr w:type="spellStart"/>
+      <w:r>
+        <w:t>os.path.join</w:t>
+      </w:r>
+      <w:proofErr w:type="spellEnd"/>
+      <w:r>
+        <w:t>(</w:t>
+      </w:r>
+      <w:proofErr w:type="spellStart"/>
+      <w:r>
+        <w:t>BASE_DIR,'templates</w:t>
+      </w:r>
+      <w:proofErr w:type="spellEnd"/>
+      <w:r>
+        <w:t>')],</w:t>
       </w:r>
       <w:r>
         <w:rPr>
@@ -2631,7 +2957,7 @@
                     <pic:cNvPicPr/>
                   </pic:nvPicPr>
                   <pic:blipFill>
-                    <a:blip r:embed="rId8"/>
+                    <a:blip r:embed="rId9"/>
                     <a:stretch>
                       <a:fillRect/>
                     </a:stretch>
@@ -2767,11 +3093,6 @@
       </w:r>
     </w:p>
     <w:p>
-      <w:pPr>
-        <w:rPr>
-          <w:rFonts w:hint="eastAsia"/>
-        </w:rPr>
-      </w:pPr>
       <w:r>
         <w:rPr>
           <w:rFonts w:hint="eastAsia"/>
@@ -2812,33 +3133,13 @@
         <w:t>8</w:t>
       </w:r>
     </w:p>
-    <w:p>
-      <w:pPr>
-        <w:rPr>
-          <w:rFonts w:hint="eastAsia"/>
-        </w:rPr>
-      </w:pPr>
-    </w:p>
-    <w:p>
-      <w:pPr>
-        <w:rPr>
-          <w:rFonts w:hint="eastAsia"/>
-        </w:rPr>
-      </w:pPr>
-    </w:p>
-    <w:p>
-      <w:pPr>
-        <w:rPr>
-          <w:rFonts w:hint="eastAsia"/>
-        </w:rPr>
-      </w:pPr>
-      <w:bookmarkStart w:id="0" w:name="_GoBack"/>
-      <w:bookmarkEnd w:id="0"/>
-      <w:r>
-        <w:rPr>
-          <w:rFonts w:hint="eastAsia"/>
-        </w:rPr>
-        <w:lastRenderedPageBreak/>
+    <w:p/>
+    <w:p/>
+    <w:p>
+      <w:r>
+        <w:rPr>
+          <w:rFonts w:hint="eastAsia"/>
+        </w:rPr>
         <w:tab/>
       </w:r>
       <w:r>
@@ -2862,11 +3163,6 @@
       </w:r>
     </w:p>
     <w:p>
-      <w:pPr>
-        <w:rPr>
-          <w:rFonts w:hint="eastAsia"/>
-        </w:rPr>
-      </w:pPr>
       <w:r>
         <w:rPr>
           <w:rFonts w:hint="eastAsia"/>
@@ -2989,7 +3285,7 @@
                     </pic:cNvPicPr>
                   </pic:nvPicPr>
                   <pic:blipFill>
-                    <a:blip r:embed="rId9">
+                    <a:blip r:embed="rId10">
                       <a:extLst>
                         <a:ext uri="{28A0092B-C50C-407E-A947-70E740481C1C}">
                           <a14:useLocalDpi xmlns:a14="http://schemas.microsoft.com/office/drawing/2010/main" val="0"/>
@@ -3179,7 +3475,7 @@
                     <pic:cNvPicPr/>
                   </pic:nvPicPr>
                   <pic:blipFill>
-                    <a:blip r:embed="rId10"/>
+                    <a:blip r:embed="rId11"/>
                     <a:stretch>
                       <a:fillRect/>
                     </a:stretch>
@@ -3237,203 +3533,6 @@
             <wp:extent cx="2781300" cy="657225"/>
             <wp:effectExtent l="0" t="0" r="0" b="9525"/>
             <wp:docPr id="8" name="圖片 8"/>
-            <wp:cNvGraphicFramePr>
-              <a:graphicFrameLocks xmlns:a="http://schemas.openxmlformats.org/drawingml/2006/main" noChangeAspect="1"/>
-            </wp:cNvGraphicFramePr>
-            <a:graphic xmlns:a="http://schemas.openxmlformats.org/drawingml/2006/main">
-              <a:graphicData uri="http://schemas.openxmlformats.org/drawingml/2006/picture">
-                <pic:pic xmlns:pic="http://schemas.openxmlformats.org/drawingml/2006/picture">
-                  <pic:nvPicPr>
-                    <pic:cNvPr id="0" name=""/>
-                    <pic:cNvPicPr/>
-                  </pic:nvPicPr>
-                  <pic:blipFill>
-                    <a:blip r:embed="rId11"/>
-                    <a:stretch>
-                      <a:fillRect/>
-                    </a:stretch>
-                  </pic:blipFill>
-                  <pic:spPr>
-                    <a:xfrm>
-                      <a:off x="0" y="0"/>
-                      <a:ext cx="2781300" cy="657225"/>
-                    </a:xfrm>
-                    <a:prstGeom prst="rect">
-                      <a:avLst/>
-                    </a:prstGeom>
-                  </pic:spPr>
-                </pic:pic>
-              </a:graphicData>
-            </a:graphic>
-          </wp:inline>
-        </w:drawing>
-      </w:r>
-    </w:p>
-    <w:p>
-      <w:pPr>
-        <w:ind w:firstLine="480"/>
-      </w:pPr>
-      <w:r>
-        <w:rPr>
-          <w:rFonts w:hint="eastAsia"/>
-        </w:rPr>
-        <w:t xml:space="preserve">2. </w:t>
-      </w:r>
-      <w:r>
-        <w:rPr>
-          <w:rFonts w:hint="eastAsia"/>
-          <w:highlight w:val="red"/>
-        </w:rPr>
-        <w:t>編輯完</w:t>
-      </w:r>
-      <w:r>
-        <w:rPr>
-          <w:rFonts w:hint="eastAsia"/>
-          <w:highlight w:val="red"/>
-        </w:rPr>
-        <w:t xml:space="preserve"> models.py </w:t>
-      </w:r>
-      <w:r>
-        <w:rPr>
-          <w:rFonts w:hint="eastAsia"/>
-          <w:highlight w:val="red"/>
-        </w:rPr>
-        <w:t>後，一定要在執行</w:t>
-      </w:r>
-      <w:r>
-        <w:rPr>
-          <w:rFonts w:hint="eastAsia"/>
-          <w:highlight w:val="red"/>
-        </w:rPr>
-        <w:t>migrate</w:t>
-      </w:r>
-      <w:r>
-        <w:rPr>
-          <w:rFonts w:hint="eastAsia"/>
-        </w:rPr>
-        <w:t>才行</w:t>
-      </w:r>
-    </w:p>
-    <w:p>
-      <w:pPr>
-        <w:ind w:firstLine="480"/>
-      </w:pPr>
-      <w:r>
-        <w:rPr>
-          <w:rFonts w:hint="eastAsia"/>
-        </w:rPr>
-        <w:tab/>
-      </w:r>
-      <w:r>
-        <w:t>(env) &gt;python manage.py makemigrations</w:t>
-      </w:r>
-      <w:r>
-        <w:rPr>
-          <w:rFonts w:hint="eastAsia"/>
-        </w:rPr>
-        <w:t xml:space="preserve"> </w:t>
-      </w:r>
-      <w:r>
-        <w:sym w:font="Wingdings" w:char="F0E8"/>
-      </w:r>
-      <w:r>
-        <w:rPr>
-          <w:rFonts w:hint="eastAsia"/>
-        </w:rPr>
-        <w:t>紀錄修正</w:t>
-      </w:r>
-      <w:r>
-        <w:rPr>
-          <w:rFonts w:hint="eastAsia"/>
-        </w:rPr>
-        <w:t>資料表</w:t>
-      </w:r>
-    </w:p>
-    <w:p>
-      <w:pPr>
-        <w:ind w:firstLine="480"/>
-      </w:pPr>
-      <w:r>
-        <w:rPr>
-          <w:rFonts w:hint="eastAsia"/>
-        </w:rPr>
-        <w:tab/>
-      </w:r>
-      <w:r>
-        <w:t>(env) &gt;</w:t>
-      </w:r>
-      <w:r>
-        <w:t>python manage.py migrate</w:t>
-      </w:r>
-      <w:r>
-        <w:rPr>
-          <w:rFonts w:hint="eastAsia"/>
-        </w:rPr>
-        <w:t xml:space="preserve"> </w:t>
-      </w:r>
-      <w:r>
-        <w:sym w:font="Wingdings" w:char="F0E8"/>
-      </w:r>
-      <w:r>
-        <w:rPr>
-          <w:rFonts w:hint="eastAsia"/>
-        </w:rPr>
-        <w:t xml:space="preserve"> </w:t>
-      </w:r>
-      <w:r>
-        <w:rPr>
-          <w:rFonts w:hint="eastAsia"/>
-        </w:rPr>
-        <w:t>新增資料表</w:t>
-      </w:r>
-    </w:p>
-    <w:p>
-      <w:pPr>
-        <w:ind w:firstLine="480"/>
-      </w:pPr>
-    </w:p>
-    <w:p>
-      <w:pPr>
-        <w:ind w:firstLine="480"/>
-        <w:rPr>
-          <w:b/>
-          <w:color w:val="FF0000"/>
-        </w:rPr>
-      </w:pPr>
-      <w:r>
-        <w:rPr>
-          <w:rFonts w:hint="eastAsia"/>
-          <w:b/>
-          <w:color w:val="FF0000"/>
-        </w:rPr>
-        <w:t>Error Message:</w:t>
-      </w:r>
-    </w:p>
-    <w:p>
-      <w:pPr>
-        <w:ind w:firstLine="480"/>
-      </w:pPr>
-      <w:r>
-        <w:rPr>
-          <w:rFonts w:hint="eastAsia"/>
-        </w:rPr>
-        <w:lastRenderedPageBreak/>
-        <w:t xml:space="preserve">1) </w:t>
-      </w:r>
-    </w:p>
-    <w:p>
-      <w:pPr>
-        <w:ind w:firstLine="480"/>
-      </w:pPr>
-      <w:r>
-        <w:rPr>
-          <w:noProof/>
-        </w:rPr>
-        <w:drawing>
-          <wp:inline distT="0" distB="0" distL="0" distR="0" wp14:anchorId="3D872665" wp14:editId="09C50D44">
-            <wp:extent cx="6009158" cy="874644"/>
-            <wp:effectExtent l="0" t="0" r="0" b="1905"/>
-            <wp:docPr id="17" name="圖片 17"/>
             <wp:cNvGraphicFramePr>
               <a:graphicFrameLocks xmlns:a="http://schemas.openxmlformats.org/drawingml/2006/main" noChangeAspect="1"/>
             </wp:cNvGraphicFramePr>
@@ -3453,7 +3552,7 @@
                   <pic:spPr>
                     <a:xfrm>
                       <a:off x="0" y="0"/>
-                      <a:ext cx="6004603" cy="873981"/>
+                      <a:ext cx="2781300" cy="657225"/>
                     </a:xfrm>
                     <a:prstGeom prst="rect">
                       <a:avLst/>
@@ -3470,6 +3569,46 @@
       <w:pPr>
         <w:ind w:firstLine="480"/>
       </w:pPr>
+      <w:r>
+        <w:rPr>
+          <w:rFonts w:hint="eastAsia"/>
+        </w:rPr>
+        <w:t xml:space="preserve">2. </w:t>
+      </w:r>
+      <w:r>
+        <w:rPr>
+          <w:rFonts w:hint="eastAsia"/>
+          <w:highlight w:val="red"/>
+        </w:rPr>
+        <w:t>編輯完</w:t>
+      </w:r>
+      <w:r>
+        <w:rPr>
+          <w:rFonts w:hint="eastAsia"/>
+          <w:highlight w:val="red"/>
+        </w:rPr>
+        <w:t xml:space="preserve"> models.py </w:t>
+      </w:r>
+      <w:r>
+        <w:rPr>
+          <w:rFonts w:hint="eastAsia"/>
+          <w:highlight w:val="red"/>
+        </w:rPr>
+        <w:t>後，一定要在執行</w:t>
+      </w:r>
+      <w:r>
+        <w:rPr>
+          <w:rFonts w:hint="eastAsia"/>
+          <w:highlight w:val="red"/>
+        </w:rPr>
+        <w:t>migrate</w:t>
+      </w:r>
+      <w:r>
+        <w:rPr>
+          <w:rFonts w:hint="eastAsia"/>
+        </w:rPr>
+        <w:t>才行</w:t>
+      </w:r>
     </w:p>
     <w:p>
       <w:pPr>
@@ -3479,7 +3618,44 @@
         <w:rPr>
           <w:rFonts w:hint="eastAsia"/>
         </w:rPr>
-        <w:t>Solution</w:t>
+        <w:tab/>
+      </w:r>
+      <w:r>
+        <w:t>(</w:t>
+      </w:r>
+      <w:proofErr w:type="spellStart"/>
+      <w:r>
+        <w:t>env</w:t>
+      </w:r>
+      <w:proofErr w:type="spellEnd"/>
+      <w:r>
+        <w:t xml:space="preserve">) &gt;python manage.py </w:t>
+      </w:r>
+      <w:proofErr w:type="spellStart"/>
+      <w:r>
+        <w:t>makemigrations</w:t>
+      </w:r>
+      <w:proofErr w:type="spellEnd"/>
+      <w:r>
+        <w:rPr>
+          <w:rFonts w:hint="eastAsia"/>
+        </w:rPr>
+        <w:t xml:space="preserve"> </w:t>
+      </w:r>
+      <w:r>
+        <w:sym w:font="Wingdings" w:char="F0E8"/>
+      </w:r>
+      <w:r>
+        <w:rPr>
+          <w:rFonts w:hint="eastAsia"/>
+        </w:rPr>
+        <w:t>紀錄修正</w:t>
+      </w:r>
+      <w:r>
+        <w:rPr>
+          <w:rFonts w:hint="eastAsia"/>
+        </w:rPr>
+        <w:t>資料表</w:t>
       </w:r>
     </w:p>
     <w:p>
@@ -3493,49 +3669,87 @@
         <w:tab/>
       </w:r>
       <w:r>
-        <w:rPr>
-          <w:rFonts w:hint="eastAsia"/>
-        </w:rPr>
-        <w:t>再新增的</w:t>
-      </w:r>
-      <w:r>
-        <w:t>“</w:t>
-      </w:r>
-      <w:r>
-        <w:rPr>
-          <w:rFonts w:hint="eastAsia"/>
-        </w:rPr>
-        <w:t>標題</w:t>
-      </w:r>
-      <w:r>
-        <w:t>”</w:t>
-      </w:r>
-      <w:r>
-        <w:rPr>
-          <w:rFonts w:hint="eastAsia"/>
-        </w:rPr>
-        <w:t>內添加預設值，如下</w:t>
+        <w:t>(</w:t>
+      </w:r>
+      <w:proofErr w:type="spellStart"/>
+      <w:r>
+        <w:t>env</w:t>
+      </w:r>
+      <w:proofErr w:type="spellEnd"/>
+      <w:r>
+        <w:t>) &gt;</w:t>
+      </w:r>
+      <w:r>
+        <w:t>python manage.py migrate</w:t>
+      </w:r>
+      <w:r>
+        <w:rPr>
+          <w:rFonts w:hint="eastAsia"/>
+        </w:rPr>
+        <w:t xml:space="preserve"> </w:t>
+      </w:r>
+      <w:r>
+        <w:sym w:font="Wingdings" w:char="F0E8"/>
+      </w:r>
+      <w:r>
+        <w:rPr>
+          <w:rFonts w:hint="eastAsia"/>
+        </w:rPr>
+        <w:t xml:space="preserve"> </w:t>
+      </w:r>
+      <w:r>
+        <w:rPr>
+          <w:rFonts w:hint="eastAsia"/>
+        </w:rPr>
+        <w:t>新增資料表</w:t>
       </w:r>
     </w:p>
     <w:p>
       <w:pPr>
         <w:ind w:firstLine="480"/>
       </w:pPr>
-      <w:r>
-        <w:rPr>
-          <w:rFonts w:hint="eastAsia"/>
-        </w:rPr>
-        <w:tab/>
-      </w:r>
+    </w:p>
+    <w:p>
+      <w:pPr>
+        <w:ind w:firstLine="480"/>
+        <w:rPr>
+          <w:b/>
+          <w:color w:val="FF0000"/>
+        </w:rPr>
+      </w:pPr>
+      <w:r>
+        <w:rPr>
+          <w:rFonts w:hint="eastAsia"/>
+          <w:b/>
+          <w:color w:val="FF0000"/>
+        </w:rPr>
+        <w:t>Error Message:</w:t>
+      </w:r>
+    </w:p>
+    <w:p>
+      <w:pPr>
+        <w:ind w:firstLine="480"/>
+      </w:pPr>
+      <w:r>
+        <w:rPr>
+          <w:rFonts w:hint="eastAsia"/>
+        </w:rPr>
+        <w:t xml:space="preserve">1) </w:t>
+      </w:r>
+    </w:p>
+    <w:p>
+      <w:pPr>
+        <w:ind w:firstLine="480"/>
+      </w:pPr>
       <w:r>
         <w:rPr>
           <w:noProof/>
         </w:rPr>
         <w:drawing>
-          <wp:inline distT="0" distB="0" distL="0" distR="0" wp14:anchorId="59E4D963" wp14:editId="3B74A1BA">
-            <wp:extent cx="3543300" cy="304800"/>
-            <wp:effectExtent l="0" t="0" r="0" b="0"/>
-            <wp:docPr id="19" name="圖片 19"/>
+          <wp:inline distT="0" distB="0" distL="0" distR="0" wp14:anchorId="3D872665" wp14:editId="09C50D44">
+            <wp:extent cx="6009158" cy="874644"/>
+            <wp:effectExtent l="0" t="0" r="0" b="1905"/>
+            <wp:docPr id="17" name="圖片 17"/>
             <wp:cNvGraphicFramePr>
               <a:graphicFrameLocks xmlns:a="http://schemas.openxmlformats.org/drawingml/2006/main" noChangeAspect="1"/>
             </wp:cNvGraphicFramePr>
@@ -3555,6 +3769,108 @@
                   <pic:spPr>
                     <a:xfrm>
                       <a:off x="0" y="0"/>
+                      <a:ext cx="6004603" cy="873981"/>
+                    </a:xfrm>
+                    <a:prstGeom prst="rect">
+                      <a:avLst/>
+                    </a:prstGeom>
+                  </pic:spPr>
+                </pic:pic>
+              </a:graphicData>
+            </a:graphic>
+          </wp:inline>
+        </w:drawing>
+      </w:r>
+    </w:p>
+    <w:p>
+      <w:pPr>
+        <w:ind w:firstLine="480"/>
+      </w:pPr>
+    </w:p>
+    <w:p>
+      <w:pPr>
+        <w:ind w:firstLine="480"/>
+      </w:pPr>
+      <w:r>
+        <w:rPr>
+          <w:rFonts w:hint="eastAsia"/>
+        </w:rPr>
+        <w:t>Solution</w:t>
+      </w:r>
+    </w:p>
+    <w:p>
+      <w:pPr>
+        <w:ind w:firstLine="480"/>
+      </w:pPr>
+      <w:r>
+        <w:rPr>
+          <w:rFonts w:hint="eastAsia"/>
+        </w:rPr>
+        <w:tab/>
+      </w:r>
+      <w:r>
+        <w:rPr>
+          <w:rFonts w:hint="eastAsia"/>
+        </w:rPr>
+        <w:t>再新增的</w:t>
+      </w:r>
+      <w:r>
+        <w:t>“</w:t>
+      </w:r>
+      <w:r>
+        <w:rPr>
+          <w:rFonts w:hint="eastAsia"/>
+        </w:rPr>
+        <w:t>標題</w:t>
+      </w:r>
+      <w:r>
+        <w:t>”</w:t>
+      </w:r>
+      <w:r>
+        <w:rPr>
+          <w:rFonts w:hint="eastAsia"/>
+        </w:rPr>
+        <w:t>內添加預設值，如下</w:t>
+      </w:r>
+    </w:p>
+    <w:p>
+      <w:pPr>
+        <w:ind w:firstLine="480"/>
+      </w:pPr>
+      <w:r>
+        <w:rPr>
+          <w:rFonts w:hint="eastAsia"/>
+        </w:rPr>
+        <w:tab/>
+      </w:r>
+      <w:r>
+        <w:rPr>
+          <w:noProof/>
+        </w:rPr>
+        <w:drawing>
+          <wp:inline distT="0" distB="0" distL="0" distR="0" wp14:anchorId="59E4D963" wp14:editId="3B74A1BA">
+            <wp:extent cx="3543300" cy="304800"/>
+            <wp:effectExtent l="0" t="0" r="0" b="0"/>
+            <wp:docPr id="19" name="圖片 19"/>
+            <wp:cNvGraphicFramePr>
+              <a:graphicFrameLocks xmlns:a="http://schemas.openxmlformats.org/drawingml/2006/main" noChangeAspect="1"/>
+            </wp:cNvGraphicFramePr>
+            <a:graphic xmlns:a="http://schemas.openxmlformats.org/drawingml/2006/main">
+              <a:graphicData uri="http://schemas.openxmlformats.org/drawingml/2006/picture">
+                <pic:pic xmlns:pic="http://schemas.openxmlformats.org/drawingml/2006/picture">
+                  <pic:nvPicPr>
+                    <pic:cNvPr id="0" name=""/>
+                    <pic:cNvPicPr/>
+                  </pic:nvPicPr>
+                  <pic:blipFill>
+                    <a:blip r:embed="rId14"/>
+                    <a:stretch>
+                      <a:fillRect/>
+                    </a:stretch>
+                  </pic:blipFill>
+                  <pic:spPr>
+                    <a:xfrm>
+                      <a:off x="0" y="0"/>
                       <a:ext cx="3543300" cy="304800"/>
                     </a:xfrm>
                     <a:prstGeom prst="rect">
@@ -3667,7 +3983,7 @@
                     </pic:cNvPicPr>
                   </pic:nvPicPr>
                   <pic:blipFill>
-                    <a:blip r:embed="rId14">
+                    <a:blip r:embed="rId15">
                       <a:extLst>
                         <a:ext uri="{28A0092B-C50C-407E-A947-70E740481C1C}">
                           <a14:useLocalDpi xmlns:a14="http://schemas.microsoft.com/office/drawing/2010/main" val="0"/>
@@ -3785,12 +4101,14 @@
         </w:rPr>
         <w:t>中。主要透過</w:t>
       </w:r>
+      <w:proofErr w:type="spellStart"/>
       <w:r>
         <w:rPr>
           <w:rFonts w:hint="eastAsia"/>
         </w:rPr>
         <w:t>HttpResponse</w:t>
       </w:r>
+      <w:proofErr w:type="spellEnd"/>
       <w:r>
         <w:rPr>
           <w:rFonts w:hint="eastAsia"/>
@@ -3869,87 +4187,6 @@
             <wp:extent cx="3190875" cy="790575"/>
             <wp:effectExtent l="0" t="0" r="9525" b="9525"/>
             <wp:docPr id="11" name="圖片 11"/>
-            <wp:cNvGraphicFramePr>
-              <a:graphicFrameLocks xmlns:a="http://schemas.openxmlformats.org/drawingml/2006/main" noChangeAspect="1"/>
-            </wp:cNvGraphicFramePr>
-            <a:graphic xmlns:a="http://schemas.openxmlformats.org/drawingml/2006/main">
-              <a:graphicData uri="http://schemas.openxmlformats.org/drawingml/2006/picture">
-                <pic:pic xmlns:pic="http://schemas.openxmlformats.org/drawingml/2006/picture">
-                  <pic:nvPicPr>
-                    <pic:cNvPr id="0" name=""/>
-                    <pic:cNvPicPr/>
-                  </pic:nvPicPr>
-                  <pic:blipFill>
-                    <a:blip r:embed="rId15"/>
-                    <a:stretch>
-                      <a:fillRect/>
-                    </a:stretch>
-                  </pic:blipFill>
-                  <pic:spPr>
-                    <a:xfrm>
-                      <a:off x="0" y="0"/>
-                      <a:ext cx="3190875" cy="790575"/>
-                    </a:xfrm>
-                    <a:prstGeom prst="rect">
-                      <a:avLst/>
-                    </a:prstGeom>
-                  </pic:spPr>
-                </pic:pic>
-              </a:graphicData>
-            </a:graphic>
-          </wp:inline>
-        </w:drawing>
-      </w:r>
-    </w:p>
-    <w:p>
-      <w:r>
-        <w:rPr>
-          <w:rFonts w:hint="eastAsia"/>
-        </w:rPr>
-        <w:tab/>
-      </w:r>
-      <w:r>
-        <w:rPr>
-          <w:rFonts w:hint="eastAsia"/>
-        </w:rPr>
-        <w:tab/>
-        <w:t>urls.py</w:t>
-      </w:r>
-    </w:p>
-    <w:p>
-      <w:r>
-        <w:rPr>
-          <w:rFonts w:hint="eastAsia"/>
-        </w:rPr>
-        <w:tab/>
-      </w:r>
-      <w:r>
-        <w:rPr>
-          <w:rFonts w:hint="eastAsia"/>
-        </w:rPr>
-        <w:tab/>
-      </w:r>
-      <w:r>
-        <w:rPr>
-          <w:rFonts w:hint="eastAsia"/>
-        </w:rPr>
-        <w:tab/>
-      </w:r>
-      <w:r>
-        <w:rPr>
-          <w:rFonts w:hint="eastAsia"/>
-        </w:rPr>
-        <w:tab/>
-      </w:r>
-      <w:r>
-        <w:rPr>
-          <w:noProof/>
-        </w:rPr>
-        <w:drawing>
-          <wp:inline distT="0" distB="0" distL="0" distR="0" wp14:anchorId="665EFDF6" wp14:editId="6541A7EC">
-            <wp:extent cx="2419350" cy="971550"/>
-            <wp:effectExtent l="0" t="0" r="0" b="0"/>
-            <wp:docPr id="13" name="圖片 13"/>
             <wp:cNvGraphicFramePr>
               <a:graphicFrameLocks xmlns:a="http://schemas.openxmlformats.org/drawingml/2006/main" noChangeAspect="1"/>
             </wp:cNvGraphicFramePr>
@@ -3969,6 +4206,88 @@
                   <pic:spPr>
                     <a:xfrm>
                       <a:off x="0" y="0"/>
+                      <a:ext cx="3190875" cy="790575"/>
+                    </a:xfrm>
+                    <a:prstGeom prst="rect">
+                      <a:avLst/>
+                    </a:prstGeom>
+                  </pic:spPr>
+                </pic:pic>
+              </a:graphicData>
+            </a:graphic>
+          </wp:inline>
+        </w:drawing>
+      </w:r>
+    </w:p>
+    <w:p>
+      <w:r>
+        <w:rPr>
+          <w:rFonts w:hint="eastAsia"/>
+        </w:rPr>
+        <w:tab/>
+      </w:r>
+      <w:r>
+        <w:rPr>
+          <w:rFonts w:hint="eastAsia"/>
+        </w:rPr>
+        <w:tab/>
+        <w:t>urls.py</w:t>
+      </w:r>
+    </w:p>
+    <w:p>
+      <w:r>
+        <w:rPr>
+          <w:rFonts w:hint="eastAsia"/>
+        </w:rPr>
+        <w:lastRenderedPageBreak/>
+        <w:tab/>
+      </w:r>
+      <w:r>
+        <w:rPr>
+          <w:rFonts w:hint="eastAsia"/>
+        </w:rPr>
+        <w:tab/>
+      </w:r>
+      <w:r>
+        <w:rPr>
+          <w:rFonts w:hint="eastAsia"/>
+        </w:rPr>
+        <w:tab/>
+      </w:r>
+      <w:r>
+        <w:rPr>
+          <w:rFonts w:hint="eastAsia"/>
+        </w:rPr>
+        <w:tab/>
+      </w:r>
+      <w:r>
+        <w:rPr>
+          <w:noProof/>
+        </w:rPr>
+        <w:drawing>
+          <wp:inline distT="0" distB="0" distL="0" distR="0" wp14:anchorId="665EFDF6" wp14:editId="6541A7EC">
+            <wp:extent cx="2419350" cy="971550"/>
+            <wp:effectExtent l="0" t="0" r="0" b="0"/>
+            <wp:docPr id="13" name="圖片 13"/>
+            <wp:cNvGraphicFramePr>
+              <a:graphicFrameLocks xmlns:a="http://schemas.openxmlformats.org/drawingml/2006/main" noChangeAspect="1"/>
+            </wp:cNvGraphicFramePr>
+            <a:graphic xmlns:a="http://schemas.openxmlformats.org/drawingml/2006/main">
+              <a:graphicData uri="http://schemas.openxmlformats.org/drawingml/2006/picture">
+                <pic:pic xmlns:pic="http://schemas.openxmlformats.org/drawingml/2006/picture">
+                  <pic:nvPicPr>
+                    <pic:cNvPr id="0" name=""/>
+                    <pic:cNvPicPr/>
+                  </pic:nvPicPr>
+                  <pic:blipFill>
+                    <a:blip r:embed="rId17"/>
+                    <a:stretch>
+                      <a:fillRect/>
+                    </a:stretch>
+                  </pic:blipFill>
+                  <pic:spPr>
+                    <a:xfrm>
+                      <a:off x="0" y="0"/>
                       <a:ext cx="2419350" cy="971550"/>
                     </a:xfrm>
                     <a:prstGeom prst="rect">
@@ -3986,11 +4305,910 @@
       <w:pPr>
         <w:ind w:firstLine="480"/>
       </w:pPr>
-      <w:r>
-        <w:rPr>
-          <w:rFonts w:hint="eastAsia"/>
+    </w:p>
+    <w:p>
+      <w:pPr>
+        <w:ind w:firstLine="480"/>
+      </w:pPr>
+      <w:r>
+        <w:rPr>
+          <w:rFonts w:hint="eastAsia"/>
+          <w:highlight w:val="cyan"/>
+        </w:rPr>
+        <w:t>urls</w:t>
+      </w:r>
+      <w:r>
+        <w:rPr>
+          <w:rFonts w:hint="eastAsia"/>
+          <w:highlight w:val="cyan"/>
+        </w:rPr>
+        <w:t>.py</w:t>
+      </w:r>
+      <w:r>
+        <w:rPr>
+          <w:rFonts w:hint="eastAsia"/>
+          <w:highlight w:val="cyan"/>
+        </w:rPr>
+        <w:t>：</w:t>
+      </w:r>
+    </w:p>
+    <w:p>
+      <w:pPr>
+        <w:ind w:firstLine="480"/>
+      </w:pPr>
+      <w:r>
+        <w:rPr>
+          <w:noProof/>
+        </w:rPr>
+        <w:drawing>
+          <wp:anchor distT="0" distB="0" distL="114300" distR="114300" simplePos="0" relativeHeight="251663360" behindDoc="0" locked="0" layoutInCell="1" allowOverlap="1" wp14:anchorId="1B6D8C0B" wp14:editId="54A24BE0">
+            <wp:simplePos x="0" y="0"/>
+            <wp:positionH relativeFrom="column">
+              <wp:posOffset>375285</wp:posOffset>
+            </wp:positionH>
+            <wp:positionV relativeFrom="paragraph">
+              <wp:posOffset>106680</wp:posOffset>
+            </wp:positionV>
+            <wp:extent cx="5274310" cy="1859280"/>
+            <wp:effectExtent l="0" t="0" r="2540" b="7620"/>
+            <wp:wrapTopAndBottom/>
+            <wp:docPr id="20" name="圖片 20"/>
+            <wp:cNvGraphicFramePr>
+              <a:graphicFrameLocks xmlns:a="http://schemas.openxmlformats.org/drawingml/2006/main" noChangeAspect="1"/>
+            </wp:cNvGraphicFramePr>
+            <a:graphic xmlns:a="http://schemas.openxmlformats.org/drawingml/2006/main">
+              <a:graphicData uri="http://schemas.openxmlformats.org/drawingml/2006/picture">
+                <pic:pic xmlns:pic="http://schemas.openxmlformats.org/drawingml/2006/picture">
+                  <pic:nvPicPr>
+                    <pic:cNvPr id="0" name=""/>
+                    <pic:cNvPicPr/>
+                  </pic:nvPicPr>
+                  <pic:blipFill>
+                    <a:blip r:embed="rId18">
+                      <a:extLst>
+                        <a:ext uri="{28A0092B-C50C-407E-A947-70E740481C1C}">
+                          <a14:useLocalDpi xmlns:a14="http://schemas.microsoft.com/office/drawing/2010/main" val="0"/>
+                        </a:ext>
+                      </a:extLst>
+                    </a:blip>
+                    <a:stretch>
+                      <a:fillRect/>
+                    </a:stretch>
+                  </pic:blipFill>
+                  <pic:spPr>
+                    <a:xfrm>
+                      <a:off x="0" y="0"/>
+                      <a:ext cx="5274310" cy="1859280"/>
+                    </a:xfrm>
+                    <a:prstGeom prst="rect">
+                      <a:avLst/>
+                    </a:prstGeom>
+                  </pic:spPr>
+                </pic:pic>
+              </a:graphicData>
+            </a:graphic>
+            <wp14:sizeRelH relativeFrom="page">
+              <wp14:pctWidth>0</wp14:pctWidth>
+            </wp14:sizeRelH>
+            <wp14:sizeRelV relativeFrom="page">
+              <wp14:pctHeight>0</wp14:pctHeight>
+            </wp14:sizeRelV>
+          </wp:anchor>
+        </w:drawing>
+      </w:r>
+      <w:r>
+        <w:rPr>
+          <w:rFonts w:hint="eastAsia"/>
+        </w:rPr>
+        <w:tab/>
+      </w:r>
+      <w:r>
+        <w:rPr>
+          <w:rFonts w:hint="eastAsia"/>
+        </w:rPr>
+        <w:t xml:space="preserve">Django2 </w:t>
+      </w:r>
+      <w:r>
+        <w:rPr>
+          <w:rFonts w:hint="eastAsia"/>
+        </w:rPr>
+        <w:t>由</w:t>
+      </w:r>
+      <w:proofErr w:type="spellStart"/>
+      <w:r>
+        <w:rPr>
+          <w:rFonts w:hint="eastAsia"/>
+        </w:rPr>
+        <w:t>urls</w:t>
+      </w:r>
+      <w:proofErr w:type="spellEnd"/>
+      <w:r>
+        <w:rPr>
+          <w:rFonts w:hint="eastAsia"/>
+        </w:rPr>
+        <w:t>函數改為</w:t>
+      </w:r>
+      <w:proofErr w:type="spellStart"/>
+      <w:r>
+        <w:rPr>
+          <w:rFonts w:hint="eastAsia"/>
+        </w:rPr>
+        <w:t>paht</w:t>
+      </w:r>
+      <w:proofErr w:type="spellEnd"/>
+      <w:r>
+        <w:rPr>
+          <w:rFonts w:hint="eastAsia"/>
+        </w:rPr>
+        <w:t>函數，基本規則：</w:t>
+      </w:r>
+    </w:p>
+    <w:p>
+      <w:pPr>
+        <w:ind w:firstLine="480"/>
+      </w:pPr>
+      <w:r>
+        <w:rPr>
+          <w:rFonts w:hint="eastAsia"/>
+        </w:rPr>
+        <w:tab/>
+        <w:t xml:space="preserve">1. </w:t>
+      </w:r>
+      <w:r>
+        <w:rPr>
+          <w:rFonts w:hint="eastAsia"/>
+        </w:rPr>
+        <w:t>使用尖誇號</w:t>
+      </w:r>
+      <w:r>
+        <w:t>“</w:t>
+      </w:r>
+      <w:r>
+        <w:rPr>
+          <w:rFonts w:hint="eastAsia"/>
+        </w:rPr>
+        <w:t>&lt;&gt;</w:t>
+      </w:r>
+      <w:r>
+        <w:t>”</w:t>
+      </w:r>
+      <w:r>
+        <w:rPr>
+          <w:rFonts w:hint="eastAsia"/>
+        </w:rPr>
+        <w:t>，傳入參數至</w:t>
+      </w:r>
+      <w:proofErr w:type="spellStart"/>
+      <w:r>
+        <w:rPr>
+          <w:rFonts w:hint="eastAsia"/>
+        </w:rPr>
+        <w:t>url</w:t>
+      </w:r>
+      <w:proofErr w:type="spellEnd"/>
+      <w:r>
+        <w:rPr>
+          <w:rFonts w:hint="eastAsia"/>
+        </w:rPr>
+        <w:t>中</w:t>
+      </w:r>
+    </w:p>
+    <w:p>
+      <w:pPr>
+        <w:ind w:firstLine="480"/>
+      </w:pPr>
+      <w:r>
+        <w:rPr>
+          <w:rFonts w:hint="eastAsia"/>
+        </w:rPr>
+        <w:tab/>
+        <w:t xml:space="preserve">2. </w:t>
+      </w:r>
+      <w:r>
+        <w:rPr>
+          <w:rFonts w:hint="eastAsia"/>
+        </w:rPr>
+        <w:t>參數值中可以包含一個轉換器</w:t>
+      </w:r>
+      <w:r>
+        <w:rPr>
+          <w:rFonts w:hint="eastAsia"/>
+        </w:rPr>
+        <w:t>(converter type)</w:t>
+      </w:r>
+      <w:r>
+        <w:rPr>
+          <w:rFonts w:hint="eastAsia"/>
+        </w:rPr>
+        <w:t>，</w:t>
+      </w:r>
+      <w:r>
+        <w:rPr>
+          <w:rFonts w:hint="eastAsia"/>
+        </w:rPr>
+        <w:t>ex:&lt;</w:t>
+      </w:r>
+      <w:proofErr w:type="spellStart"/>
+      <w:r>
+        <w:rPr>
+          <w:rFonts w:hint="eastAsia"/>
+        </w:rPr>
+        <w:t>int:year</w:t>
+      </w:r>
+      <w:proofErr w:type="spellEnd"/>
+      <w:r>
+        <w:rPr>
+          <w:rFonts w:hint="eastAsia"/>
+        </w:rPr>
+        <w:t>&gt;</w:t>
+      </w:r>
+      <w:r>
+        <w:rPr>
+          <w:rFonts w:hint="eastAsia"/>
+        </w:rPr>
+        <w:t>傳入一個</w:t>
+      </w:r>
+    </w:p>
+    <w:p>
+      <w:pPr>
+        <w:ind w:firstLine="480"/>
+      </w:pPr>
+      <w:r>
+        <w:rPr>
+          <w:rFonts w:hint="eastAsia"/>
+        </w:rPr>
+        <w:tab/>
+        <w:t xml:space="preserve">   </w:t>
+      </w:r>
+      <w:r>
+        <w:rPr>
+          <w:rFonts w:hint="eastAsia"/>
+        </w:rPr>
+        <w:t>整數變量，預設為字串型</w:t>
+      </w:r>
+      <w:r>
+        <w:rPr>
+          <w:rFonts w:hint="eastAsia"/>
+        </w:rPr>
+        <w:t>態。</w:t>
+      </w:r>
+    </w:p>
+    <w:p>
+      <w:pPr>
+        <w:ind w:firstLine="480"/>
+      </w:pPr>
+      <w:r>
+        <w:rPr>
+          <w:rFonts w:hint="eastAsia"/>
+        </w:rPr>
+        <w:tab/>
+      </w:r>
+      <w:r>
+        <w:rPr>
+          <w:rFonts w:hint="eastAsia"/>
+        </w:rPr>
+        <w:tab/>
+        <w:t>PS</w:t>
+      </w:r>
+      <w:r>
+        <w:rPr>
+          <w:rFonts w:hint="eastAsia"/>
+        </w:rPr>
+        <w:t>：</w:t>
+      </w:r>
+    </w:p>
+    <w:p>
+      <w:pPr>
+        <w:ind w:firstLine="480"/>
+      </w:pPr>
+      <w:r>
+        <w:rPr>
+          <w:rFonts w:hint="eastAsia"/>
+        </w:rPr>
+        <w:tab/>
+      </w:r>
+      <w:r>
+        <w:rPr>
+          <w:rFonts w:hint="eastAsia"/>
+        </w:rPr>
+        <w:tab/>
+        <w:t>2.a</w:t>
+      </w:r>
+      <w:r>
+        <w:rPr>
+          <w:rFonts w:hint="eastAsia"/>
+        </w:rPr>
+        <w:t>默認的型態：</w:t>
+      </w:r>
+    </w:p>
+    <w:p>
+      <w:pPr>
+        <w:ind w:firstLine="480"/>
+      </w:pPr>
+      <w:r>
+        <w:rPr>
+          <w:rFonts w:hint="eastAsia"/>
+        </w:rPr>
+        <w:tab/>
+      </w:r>
+      <w:r>
+        <w:rPr>
+          <w:rFonts w:hint="eastAsia"/>
+        </w:rPr>
+        <w:tab/>
+        <w:t xml:space="preserve">   </w:t>
+      </w:r>
+      <w:proofErr w:type="spellStart"/>
+      <w:r>
+        <w:rPr>
+          <w:rFonts w:hint="eastAsia"/>
+        </w:rPr>
+        <w:t>str</w:t>
+      </w:r>
+      <w:proofErr w:type="spellEnd"/>
+      <w:r>
+        <w:sym w:font="Wingdings" w:char="F0E8"/>
+      </w:r>
+      <w:r>
+        <w:rPr>
+          <w:rFonts w:hint="eastAsia"/>
+        </w:rPr>
+        <w:t>除了路徑分隔符號</w:t>
+      </w:r>
+      <w:r>
+        <w:rPr>
+          <w:rFonts w:hint="eastAsia"/>
+        </w:rPr>
+        <w:t>(/)</w:t>
+      </w:r>
+      <w:r>
+        <w:rPr>
+          <w:rFonts w:hint="eastAsia"/>
+        </w:rPr>
+        <w:t>之外的非空字符串，預設型態</w:t>
+      </w:r>
+    </w:p>
+    <w:p>
+      <w:pPr>
+        <w:ind w:firstLine="480"/>
+      </w:pPr>
+      <w:r>
+        <w:rPr>
+          <w:rFonts w:hint="eastAsia"/>
+        </w:rPr>
+        <w:tab/>
+      </w:r>
+      <w:r>
+        <w:rPr>
+          <w:rFonts w:hint="eastAsia"/>
+        </w:rPr>
+        <w:tab/>
+        <w:t xml:space="preserve">   </w:t>
+      </w:r>
+      <w:proofErr w:type="spellStart"/>
+      <w:r>
+        <w:rPr>
+          <w:rFonts w:hint="eastAsia"/>
+        </w:rPr>
+        <w:t>int</w:t>
+      </w:r>
+      <w:proofErr w:type="spellEnd"/>
+      <w:r>
+        <w:sym w:font="Wingdings" w:char="F0E8"/>
+      </w:r>
+      <w:r>
+        <w:rPr>
+          <w:rFonts w:hint="eastAsia"/>
+        </w:rPr>
+        <w:t>正整數型態，包含</w:t>
+      </w:r>
+      <w:r>
+        <w:rPr>
+          <w:rFonts w:hint="eastAsia"/>
+        </w:rPr>
+        <w:t>0</w:t>
+      </w:r>
+    </w:p>
+    <w:p>
+      <w:pPr>
+        <w:ind w:firstLine="480"/>
+      </w:pPr>
+      <w:r>
+        <w:rPr>
+          <w:rFonts w:hint="eastAsia"/>
+        </w:rPr>
+        <w:tab/>
+      </w:r>
+      <w:r>
+        <w:rPr>
+          <w:rFonts w:hint="eastAsia"/>
+        </w:rPr>
+        <w:tab/>
+        <w:t xml:space="preserve">   slug</w:t>
+      </w:r>
+      <w:r>
+        <w:sym w:font="Wingdings" w:char="F0E8"/>
+      </w:r>
+      <w:r>
+        <w:rPr>
+          <w:rFonts w:hint="eastAsia"/>
+        </w:rPr>
+        <w:t>字母、數字、橫槓、下畫線組成的字串</w:t>
+      </w:r>
+    </w:p>
+    <w:p>
+      <w:pPr>
+        <w:ind w:firstLine="480"/>
+      </w:pPr>
+      <w:r>
+        <w:rPr>
+          <w:rFonts w:hint="eastAsia"/>
+        </w:rPr>
+        <w:tab/>
+      </w:r>
+      <w:r>
+        <w:rPr>
+          <w:rFonts w:hint="eastAsia"/>
+        </w:rPr>
+        <w:tab/>
+        <w:t xml:space="preserve">   </w:t>
+      </w:r>
+      <w:proofErr w:type="spellStart"/>
+      <w:r>
+        <w:rPr>
+          <w:rFonts w:hint="eastAsia"/>
+        </w:rPr>
+        <w:t>uuid</w:t>
+      </w:r>
+      <w:proofErr w:type="spellEnd"/>
+      <w:r>
+        <w:sym w:font="Wingdings" w:char="F0E8"/>
+      </w:r>
+      <w:proofErr w:type="spellStart"/>
+      <w:r>
+        <w:rPr>
+          <w:rFonts w:hint="eastAsia"/>
+        </w:rPr>
+        <w:t>uuid</w:t>
+      </w:r>
+      <w:proofErr w:type="spellEnd"/>
+      <w:r>
+        <w:rPr>
+          <w:rFonts w:hint="eastAsia"/>
+        </w:rPr>
+        <w:t>，</w:t>
+      </w:r>
+      <w:r>
+        <w:rPr>
+          <w:rFonts w:hint="eastAsia"/>
+        </w:rPr>
+        <w:t>ex:</w:t>
+      </w:r>
+      <w:r>
+        <w:rPr>
+          <w:rFonts w:ascii="Microsoft YaHei" w:eastAsia="Microsoft YaHei" w:hAnsi="Microsoft YaHei" w:hint="eastAsia"/>
+          <w:color w:val="555555"/>
+          <w:sz w:val="21"/>
+          <w:szCs w:val="21"/>
+          <w:shd w:val="clear" w:color="auto" w:fill="FFFFFF"/>
+        </w:rPr>
+        <w:t xml:space="preserve"> </w:t>
+      </w:r>
+      <w:r>
+        <w:rPr>
+          <w:rFonts w:hint="eastAsia"/>
+        </w:rPr>
+        <w:t>075194d3-6885-417e-a8a8-6c931e272f00</w:t>
+      </w:r>
+    </w:p>
+    <w:p>
+      <w:pPr>
+        <w:ind w:firstLine="480"/>
+      </w:pPr>
+      <w:r>
+        <w:rPr>
+          <w:rFonts w:hint="eastAsia"/>
+        </w:rPr>
+        <w:tab/>
+      </w:r>
+      <w:r>
+        <w:rPr>
+          <w:rFonts w:hint="eastAsia"/>
+        </w:rPr>
+        <w:tab/>
+        <w:t xml:space="preserve">   path</w:t>
+      </w:r>
+      <w:r>
+        <w:sym w:font="Wingdings" w:char="F0E8"/>
+      </w:r>
+      <w:r>
+        <w:rPr>
+          <w:rFonts w:hint="eastAsia"/>
+        </w:rPr>
+        <w:t>任何非空字串，包含路徑分隔符號</w:t>
+      </w:r>
+    </w:p>
+    <w:p>
+      <w:pPr>
+        <w:ind w:firstLine="480"/>
+      </w:pPr>
+      <w:r>
+        <w:rPr>
+          <w:rFonts w:hint="eastAsia"/>
+        </w:rPr>
+        <w:tab/>
+        <w:t xml:space="preserve">3. </w:t>
+      </w:r>
+      <w:r>
+        <w:rPr>
+          <w:rFonts w:hint="eastAsia"/>
+        </w:rPr>
+        <w:t>無須添加前導斜線</w:t>
+      </w:r>
+    </w:p>
+    <w:p>
+      <w:pPr>
+        <w:ind w:firstLine="480"/>
+      </w:pPr>
+    </w:p>
+    <w:p>
+      <w:pPr>
+        <w:ind w:firstLine="480"/>
+      </w:pPr>
+      <w:r>
+        <w:rPr>
+          <w:rFonts w:hint="eastAsia"/>
+        </w:rPr>
+        <w:tab/>
+        <w:t>Reference:</w:t>
+      </w:r>
+    </w:p>
+    <w:p>
+      <w:pPr>
+        <w:ind w:firstLine="480"/>
+      </w:pPr>
+      <w:r>
+        <w:rPr>
+          <w:rFonts w:hint="eastAsia"/>
+        </w:rPr>
+        <w:tab/>
+      </w:r>
+      <w:r>
+        <w:t>https://kinegratii.github.io/2017/09/25/django2-url-path/</w:t>
+      </w:r>
+    </w:p>
+    <w:p>
+      <w:pPr>
+        <w:rPr>
+          <w:highlight w:val="yellow"/>
+        </w:rPr>
+      </w:pPr>
+    </w:p>
+    <w:p>
+      <w:r>
+        <w:rPr>
+          <w:rFonts w:hint="eastAsia"/>
+          <w:highlight w:val="yellow"/>
+        </w:rPr>
+        <w:t>Template</w:t>
+      </w:r>
+      <w:r>
+        <w:rPr>
+          <w:rFonts w:hint="eastAsia"/>
+          <w:highlight w:val="yellow"/>
+        </w:rPr>
+        <w:t>：</w:t>
+      </w:r>
+    </w:p>
+    <w:p>
+      <w:pPr>
+        <w:ind w:firstLine="480"/>
+      </w:pPr>
+      <w:r>
+        <w:rPr>
+          <w:rFonts w:hint="eastAsia"/>
+        </w:rPr>
+        <w:t xml:space="preserve">1. </w:t>
+      </w:r>
+      <w:r>
+        <w:rPr>
+          <w:rFonts w:hint="eastAsia"/>
+        </w:rPr>
+        <w:t>新增資料夾</w:t>
+      </w:r>
+      <w:r>
+        <w:t>—</w:t>
+      </w:r>
+      <w:r>
+        <w:rPr>
+          <w:rFonts w:hint="eastAsia"/>
+        </w:rPr>
+        <w:t>templates</w:t>
+      </w:r>
+      <w:r>
+        <w:rPr>
+          <w:rFonts w:hint="eastAsia"/>
+          <w:noProof/>
+        </w:rPr>
+        <w:t xml:space="preserve"> </w:t>
+      </w:r>
+    </w:p>
+    <w:p>
+      <w:pPr>
+        <w:ind w:left="480" w:firstLine="480"/>
+      </w:pPr>
+      <w:r>
+        <w:sym w:font="Wingdings" w:char="F0E8"/>
+      </w:r>
+      <w:r>
+        <w:rPr>
+          <w:rFonts w:hint="eastAsia"/>
+        </w:rPr>
+        <w:t>需再</w:t>
+      </w:r>
+      <w:r>
+        <w:rPr>
+          <w:rFonts w:hint="eastAsia"/>
+        </w:rPr>
+        <w:t>settings.py</w:t>
+      </w:r>
+      <w:r>
+        <w:rPr>
+          <w:rFonts w:hint="eastAsia"/>
+        </w:rPr>
+        <w:t>的</w:t>
+      </w:r>
+      <w:r>
+        <w:t>“</w:t>
+      </w:r>
+      <w:r>
+        <w:rPr>
+          <w:rFonts w:hint="eastAsia"/>
+        </w:rPr>
+        <w:t>TEMPLATES</w:t>
+      </w:r>
+      <w:r>
+        <w:t>”</w:t>
+      </w:r>
+      <w:r>
+        <w:rPr>
+          <w:rFonts w:hint="eastAsia"/>
+        </w:rPr>
+        <w:t>區塊中，修改</w:t>
+      </w:r>
+      <w:r>
+        <w:rPr>
+          <w:rFonts w:hint="eastAsia"/>
+        </w:rPr>
+        <w:t>DIRS</w:t>
+      </w:r>
+      <w:r>
+        <w:rPr>
+          <w:rFonts w:hint="eastAsia"/>
+        </w:rPr>
+        <w:t>那行，由</w:t>
+      </w:r>
+    </w:p>
+    <w:p>
+      <w:pPr>
+        <w:ind w:left="480" w:firstLine="480"/>
+      </w:pPr>
+      <w:r>
+        <w:t>“</w:t>
+      </w:r>
+      <w:r>
+        <w:rPr>
+          <w:rFonts w:hint="eastAsia"/>
+        </w:rPr>
+        <w:t xml:space="preserve"> </w:t>
+      </w:r>
+      <w:r>
+        <w:t>'DIRS': [],</w:t>
+      </w:r>
+      <w:r>
+        <w:rPr>
+          <w:rFonts w:hint="eastAsia"/>
+        </w:rPr>
+        <w:t xml:space="preserve"> </w:t>
+      </w:r>
+      <w:r>
+        <w:t>”</w:t>
+      </w:r>
+      <w:r>
+        <w:rPr>
+          <w:rFonts w:hint="eastAsia"/>
+        </w:rPr>
+        <w:t xml:space="preserve"> </w:t>
+      </w:r>
+      <w:r>
+        <w:rPr>
+          <w:rFonts w:hint="eastAsia"/>
+        </w:rPr>
+        <w:t>改為</w:t>
+      </w:r>
+      <w:r>
+        <w:t>“</w:t>
+      </w:r>
+      <w:r>
+        <w:rPr>
+          <w:rFonts w:hint="eastAsia"/>
+        </w:rPr>
+        <w:t xml:space="preserve"> </w:t>
+      </w:r>
+      <w:r>
+        <w:t>'DIRS': [</w:t>
+      </w:r>
+      <w:proofErr w:type="spellStart"/>
+      <w:r>
+        <w:t>os.path.join</w:t>
+      </w:r>
+      <w:proofErr w:type="spellEnd"/>
+      <w:r>
+        <w:t>(</w:t>
+      </w:r>
+      <w:proofErr w:type="spellStart"/>
+      <w:r>
+        <w:t>BASE_DIR,'templates</w:t>
+      </w:r>
+      <w:proofErr w:type="spellEnd"/>
+      <w:r>
+        <w:t>')],</w:t>
+      </w:r>
+      <w:r>
+        <w:rPr>
+          <w:rFonts w:hint="eastAsia"/>
+        </w:rPr>
+        <w:t xml:space="preserve"> </w:t>
+      </w:r>
+      <w:r>
+        <w:t>”</w:t>
+      </w:r>
+    </w:p>
+    <w:p>
+      <w:pPr>
+        <w:ind w:firstLine="480"/>
+      </w:pPr>
+      <w:r>
+        <w:rPr>
+          <w:rFonts w:hint="eastAsia"/>
+          <w:noProof/>
         </w:rPr>
         <w:lastRenderedPageBreak/>
+        <w:drawing>
+          <wp:anchor distT="0" distB="0" distL="114300" distR="114300" simplePos="0" relativeHeight="251665408" behindDoc="0" locked="0" layoutInCell="1" allowOverlap="1" wp14:anchorId="1F93DFE2" wp14:editId="0700AAC3">
+            <wp:simplePos x="0" y="0"/>
+            <wp:positionH relativeFrom="column">
+              <wp:posOffset>1919605</wp:posOffset>
+            </wp:positionH>
+            <wp:positionV relativeFrom="paragraph">
+              <wp:posOffset>15875</wp:posOffset>
+            </wp:positionV>
+            <wp:extent cx="3474720" cy="1610995"/>
+            <wp:effectExtent l="0" t="0" r="0" b="8255"/>
+            <wp:wrapSquare wrapText="bothSides"/>
+            <wp:docPr id="24" name="圖片 24"/>
+            <wp:cNvGraphicFramePr>
+              <a:graphicFrameLocks xmlns:a="http://schemas.openxmlformats.org/drawingml/2006/main" noChangeAspect="1"/>
+            </wp:cNvGraphicFramePr>
+            <a:graphic xmlns:a="http://schemas.openxmlformats.org/drawingml/2006/main">
+              <a:graphicData uri="http://schemas.openxmlformats.org/drawingml/2006/picture">
+                <pic:pic xmlns:pic="http://schemas.openxmlformats.org/drawingml/2006/picture">
+                  <pic:nvPicPr>
+                    <pic:cNvPr id="0" name="Picture 3"/>
+                    <pic:cNvPicPr>
+                      <a:picLocks noChangeAspect="1" noChangeArrowheads="1"/>
+                    </pic:cNvPicPr>
+                  </pic:nvPicPr>
+                  <pic:blipFill>
+                    <a:blip r:embed="rId19">
+                      <a:extLst>
+                        <a:ext uri="{28A0092B-C50C-407E-A947-70E740481C1C}">
+                          <a14:useLocalDpi xmlns:a14="http://schemas.microsoft.com/office/drawing/2010/main" val="0"/>
+                        </a:ext>
+                      </a:extLst>
+                    </a:blip>
+                    <a:srcRect/>
+                    <a:stretch>
+                      <a:fillRect/>
+                    </a:stretch>
+                  </pic:blipFill>
+                  <pic:spPr bwMode="auto">
+                    <a:xfrm>
+                      <a:off x="0" y="0"/>
+                      <a:ext cx="3474720" cy="1610995"/>
+                    </a:xfrm>
+                    <a:prstGeom prst="rect">
+                      <a:avLst/>
+                    </a:prstGeom>
+                    <a:noFill/>
+                    <a:ln>
+                      <a:noFill/>
+                    </a:ln>
+                  </pic:spPr>
+                </pic:pic>
+              </a:graphicData>
+            </a:graphic>
+            <wp14:sizeRelH relativeFrom="page">
+              <wp14:pctWidth>0</wp14:pctWidth>
+            </wp14:sizeRelH>
+            <wp14:sizeRelV relativeFrom="page">
+              <wp14:pctHeight>0</wp14:pctHeight>
+            </wp14:sizeRelV>
+          </wp:anchor>
+        </w:drawing>
+      </w:r>
+      <w:r>
+        <w:rPr>
+          <w:rFonts w:hint="eastAsia"/>
+          <w:noProof/>
+        </w:rPr>
+        <w:drawing>
+          <wp:anchor distT="0" distB="0" distL="114300" distR="114300" simplePos="0" relativeHeight="251666432" behindDoc="0" locked="0" layoutInCell="1" allowOverlap="1" wp14:anchorId="686F5EC5" wp14:editId="139393A5">
+            <wp:simplePos x="0" y="0"/>
+            <wp:positionH relativeFrom="column">
+              <wp:posOffset>191135</wp:posOffset>
+            </wp:positionH>
+            <wp:positionV relativeFrom="paragraph">
+              <wp:posOffset>13335</wp:posOffset>
+            </wp:positionV>
+            <wp:extent cx="1546860" cy="1605915"/>
+            <wp:effectExtent l="0" t="0" r="0" b="0"/>
+            <wp:wrapSquare wrapText="bothSides"/>
+            <wp:docPr id="23" name="圖片 23"/>
+            <wp:cNvGraphicFramePr>
+              <a:graphicFrameLocks xmlns:a="http://schemas.openxmlformats.org/drawingml/2006/main" noChangeAspect="1"/>
+            </wp:cNvGraphicFramePr>
+            <a:graphic xmlns:a="http://schemas.openxmlformats.org/drawingml/2006/main">
+              <a:graphicData uri="http://schemas.openxmlformats.org/drawingml/2006/picture">
+                <pic:pic xmlns:pic="http://schemas.openxmlformats.org/drawingml/2006/picture">
+                  <pic:nvPicPr>
+                    <pic:cNvPr id="0" name="Picture 2"/>
+                    <pic:cNvPicPr>
+                      <a:picLocks noChangeAspect="1" noChangeArrowheads="1"/>
+                    </pic:cNvPicPr>
+                  </pic:nvPicPr>
+                  <pic:blipFill>
+                    <a:blip r:embed="rId20">
+                      <a:extLst>
+                        <a:ext uri="{28A0092B-C50C-407E-A947-70E740481C1C}">
+                          <a14:useLocalDpi xmlns:a14="http://schemas.microsoft.com/office/drawing/2010/main" val="0"/>
+                        </a:ext>
+                      </a:extLst>
+                    </a:blip>
+                    <a:srcRect/>
+                    <a:stretch>
+                      <a:fillRect/>
+                    </a:stretch>
+                  </pic:blipFill>
+                  <pic:spPr bwMode="auto">
+                    <a:xfrm>
+                      <a:off x="0" y="0"/>
+                      <a:ext cx="1546860" cy="1605915"/>
+                    </a:xfrm>
+                    <a:prstGeom prst="rect">
+                      <a:avLst/>
+                    </a:prstGeom>
+                    <a:noFill/>
+                    <a:ln>
+                      <a:noFill/>
+                    </a:ln>
+                  </pic:spPr>
+                </pic:pic>
+              </a:graphicData>
+            </a:graphic>
+            <wp14:sizeRelH relativeFrom="page">
+              <wp14:pctWidth>0</wp14:pctWidth>
+            </wp14:sizeRelH>
+            <wp14:sizeRelV relativeFrom="page">
+              <wp14:pctHeight>0</wp14:pctHeight>
+            </wp14:sizeRelV>
+          </wp:anchor>
+        </w:drawing>
+      </w:r>
+      <w:r>
+        <w:rPr>
+          <w:rFonts w:hint="eastAsia"/>
+        </w:rPr>
         <w:tab/>
       </w:r>
     </w:p>
@@ -3998,19 +5216,510 @@
       <w:pPr>
         <w:ind w:firstLine="480"/>
       </w:pPr>
+      <w:r>
+        <w:rPr>
+          <w:rFonts w:hint="eastAsia"/>
+        </w:rPr>
+        <w:t>2. html(template)</w:t>
+      </w:r>
+      <w:r>
+        <w:rPr>
+          <w:rFonts w:hint="eastAsia"/>
+        </w:rPr>
+        <w:t>，以兩個方法區別：</w:t>
+      </w:r>
     </w:p>
     <w:p>
       <w:pPr>
         <w:ind w:firstLine="480"/>
       </w:pPr>
+      <w:r>
+        <w:rPr>
+          <w:rFonts w:hint="eastAsia"/>
+        </w:rPr>
+        <w:tab/>
+        <w:t xml:space="preserve">a. </w:t>
+      </w:r>
+      <w:r>
+        <w:t>“</w:t>
+      </w:r>
+      <w:r>
+        <w:rPr>
+          <w:rFonts w:hint="eastAsia"/>
+        </w:rPr>
+        <w:t>{{</w:t>
+      </w:r>
+      <w:proofErr w:type="spellStart"/>
+      <w:r>
+        <w:rPr>
+          <w:rFonts w:hint="eastAsia"/>
+        </w:rPr>
+        <w:t>id_name</w:t>
+      </w:r>
+      <w:proofErr w:type="spellEnd"/>
+      <w:r>
+        <w:rPr>
+          <w:rFonts w:hint="eastAsia"/>
+        </w:rPr>
+        <w:t>}}</w:t>
+      </w:r>
+      <w:r>
+        <w:t>”</w:t>
+      </w:r>
+      <w:r>
+        <w:rPr>
+          <w:rFonts w:hint="eastAsia"/>
+        </w:rPr>
+        <w:t>：兩對大括號中間放置要顯示的變數</w:t>
+      </w:r>
+      <w:r>
+        <w:rPr>
+          <w:rFonts w:hint="eastAsia"/>
+        </w:rPr>
+        <w:t>，下面例子藍色</w:t>
+      </w:r>
+      <w:r>
+        <w:rPr>
+          <w:rFonts w:hint="eastAsia"/>
+        </w:rPr>
+        <w:t>框</w:t>
+      </w:r>
     </w:p>
     <w:p>
       <w:pPr>
         <w:ind w:firstLine="480"/>
+      </w:pPr>
+      <w:r>
+        <w:rPr>
+          <w:rFonts w:hint="eastAsia"/>
+        </w:rPr>
+        <w:tab/>
+      </w:r>
+      <w:r>
+        <w:rPr>
+          <w:rFonts w:hint="eastAsia"/>
+        </w:rPr>
+        <w:tab/>
+      </w:r>
+      <w:r>
+        <w:rPr>
+          <w:rFonts w:hint="eastAsia"/>
+        </w:rPr>
+        <w:tab/>
+      </w:r>
+      <w:r>
+        <w:rPr>
+          <w:rFonts w:hint="eastAsia"/>
+        </w:rPr>
+        <w:tab/>
+        <w:t xml:space="preserve">   </w:t>
+      </w:r>
+      <w:r>
+        <w:rPr>
+          <w:rFonts w:hint="eastAsia"/>
+        </w:rPr>
+        <w:t>內</w:t>
+      </w:r>
+      <w:r>
+        <w:rPr>
+          <w:rFonts w:hint="eastAsia"/>
+        </w:rPr>
+        <w:t>，若要傳的變數很多可以利用</w:t>
+      </w:r>
+      <w:r>
+        <w:rPr>
+          <w:rFonts w:hint="eastAsia"/>
+        </w:rPr>
+        <w:t>local()</w:t>
+      </w:r>
+      <w:r>
+        <w:rPr>
+          <w:rFonts w:hint="eastAsia"/>
+        </w:rPr>
+        <w:t>這函數，</w:t>
+      </w:r>
+      <w:r>
+        <w:rPr>
+          <w:rFonts w:hint="eastAsia"/>
+        </w:rPr>
+        <w:t>view.py</w:t>
+      </w:r>
+    </w:p>
+    <w:p>
+      <w:pPr>
+        <w:ind w:firstLine="480"/>
+      </w:pPr>
+      <w:r>
+        <w:rPr>
+          <w:rFonts w:hint="eastAsia"/>
+        </w:rPr>
+        <w:tab/>
+      </w:r>
+      <w:r>
+        <w:rPr>
+          <w:rFonts w:hint="eastAsia"/>
+        </w:rPr>
+        <w:tab/>
+      </w:r>
+      <w:r>
+        <w:rPr>
+          <w:rFonts w:hint="eastAsia"/>
+        </w:rPr>
+        <w:tab/>
+      </w:r>
+      <w:r>
+        <w:rPr>
+          <w:rFonts w:hint="eastAsia"/>
+        </w:rPr>
+        <w:tab/>
+        <w:t xml:space="preserve">   </w:t>
+      </w:r>
+      <w:r>
+        <w:rPr>
+          <w:rFonts w:hint="eastAsia"/>
+        </w:rPr>
+        <w:t>內的藍色框</w:t>
+      </w:r>
+      <w:r>
+        <w:rPr>
+          <w:rFonts w:hint="eastAsia"/>
+        </w:rPr>
+        <w:t>以</w:t>
+      </w:r>
+      <w:r>
+        <w:rPr>
+          <w:rFonts w:hint="eastAsia"/>
+        </w:rPr>
+        <w:t>locals()</w:t>
+      </w:r>
+      <w:r>
+        <w:rPr>
+          <w:rFonts w:hint="eastAsia"/>
+        </w:rPr>
+        <w:t>替換</w:t>
+      </w:r>
+      <w:r>
+        <w:rPr>
+          <w:rFonts w:hint="eastAsia"/>
+        </w:rPr>
+        <w:t>。</w:t>
+      </w:r>
+    </w:p>
+    <w:p>
+      <w:pPr>
+        <w:ind w:firstLine="480"/>
+      </w:pPr>
+      <w:r>
+        <w:rPr>
+          <w:rFonts w:hint="eastAsia"/>
+        </w:rPr>
+        <w:tab/>
+        <w:t xml:space="preserve">b. </w:t>
+      </w:r>
+      <w:r>
+        <w:t>“</w:t>
+      </w:r>
+      <w:r>
+        <w:rPr>
+          <w:rFonts w:hint="eastAsia"/>
+        </w:rPr>
+        <w:t>{%</w:t>
+      </w:r>
+      <w:proofErr w:type="spellStart"/>
+      <w:r>
+        <w:rPr>
+          <w:rFonts w:hint="eastAsia"/>
+        </w:rPr>
+        <w:t>cmd</w:t>
+      </w:r>
+      <w:proofErr w:type="spellEnd"/>
+      <w:r>
+        <w:rPr>
+          <w:rFonts w:hint="eastAsia"/>
+        </w:rPr>
+        <w:t>%}</w:t>
+      </w:r>
+      <w:r>
+        <w:t>”</w:t>
+      </w:r>
+      <w:r>
+        <w:rPr>
+          <w:rFonts w:hint="eastAsia"/>
+        </w:rPr>
+        <w:t>：</w:t>
+      </w:r>
+      <w:r>
+        <w:rPr>
+          <w:rFonts w:hint="eastAsia"/>
+        </w:rPr>
+        <w:t>大括號加上百分比符號表示中間是模板的控制命令</w:t>
+      </w:r>
+    </w:p>
+    <w:p>
+      <w:pPr>
+        <w:ind w:left="1920" w:firstLineChars="200" w:firstLine="480"/>
+      </w:pPr>
+      <w:r>
+        <w:rPr>
+          <w:rFonts w:hint="eastAsia"/>
+        </w:rPr>
+        <w:t>，下面例子</w:t>
+      </w:r>
+      <w:r>
+        <w:rPr>
+          <w:rFonts w:hint="eastAsia"/>
+        </w:rPr>
+        <w:t>紅色框內</w:t>
+      </w:r>
+    </w:p>
+    <w:p>
+      <w:pPr>
         <w:rPr>
           <w:noProof/>
         </w:rPr>
       </w:pPr>
+      <w:r>
+        <w:rPr>
+          <w:rFonts w:hint="eastAsia"/>
+          <w:noProof/>
+        </w:rPr>
+        <w:drawing>
+          <wp:anchor distT="0" distB="0" distL="114300" distR="114300" simplePos="0" relativeHeight="251667456" behindDoc="0" locked="0" layoutInCell="1" allowOverlap="1" wp14:anchorId="4C011D80" wp14:editId="61D599F4">
+            <wp:simplePos x="0" y="0"/>
+            <wp:positionH relativeFrom="column">
+              <wp:posOffset>997585</wp:posOffset>
+            </wp:positionH>
+            <wp:positionV relativeFrom="paragraph">
+              <wp:posOffset>532130</wp:posOffset>
+            </wp:positionV>
+            <wp:extent cx="3879850" cy="811530"/>
+            <wp:effectExtent l="0" t="0" r="6350" b="7620"/>
+            <wp:wrapTopAndBottom/>
+            <wp:docPr id="25" name="圖片 25"/>
+            <wp:cNvGraphicFramePr>
+              <a:graphicFrameLocks xmlns:a="http://schemas.openxmlformats.org/drawingml/2006/main" noChangeAspect="1"/>
+            </wp:cNvGraphicFramePr>
+            <a:graphic xmlns:a="http://schemas.openxmlformats.org/drawingml/2006/main">
+              <a:graphicData uri="http://schemas.openxmlformats.org/drawingml/2006/picture">
+                <pic:pic xmlns:pic="http://schemas.openxmlformats.org/drawingml/2006/picture">
+                  <pic:nvPicPr>
+                    <pic:cNvPr id="0" name="Picture 4"/>
+                    <pic:cNvPicPr>
+                      <a:picLocks noChangeAspect="1" noChangeArrowheads="1"/>
+                    </pic:cNvPicPr>
+                  </pic:nvPicPr>
+                  <pic:blipFill>
+                    <a:blip r:embed="rId21">
+                      <a:extLst>
+                        <a:ext uri="{28A0092B-C50C-407E-A947-70E740481C1C}">
+                          <a14:useLocalDpi xmlns:a14="http://schemas.microsoft.com/office/drawing/2010/main" val="0"/>
+                        </a:ext>
+                      </a:extLst>
+                    </a:blip>
+                    <a:srcRect/>
+                    <a:stretch>
+                      <a:fillRect/>
+                    </a:stretch>
+                  </pic:blipFill>
+                  <pic:spPr bwMode="auto">
+                    <a:xfrm>
+                      <a:off x="0" y="0"/>
+                      <a:ext cx="3879850" cy="811530"/>
+                    </a:xfrm>
+                    <a:prstGeom prst="rect">
+                      <a:avLst/>
+                    </a:prstGeom>
+                    <a:noFill/>
+                    <a:ln>
+                      <a:noFill/>
+                    </a:ln>
+                  </pic:spPr>
+                </pic:pic>
+              </a:graphicData>
+            </a:graphic>
+            <wp14:sizeRelH relativeFrom="page">
+              <wp14:pctWidth>0</wp14:pctWidth>
+            </wp14:sizeRelH>
+            <wp14:sizeRelV relativeFrom="page">
+              <wp14:pctHeight>0</wp14:pctHeight>
+            </wp14:sizeRelV>
+          </wp:anchor>
+        </w:drawing>
+      </w:r>
+      <w:r>
+        <w:rPr>
+          <w:rFonts w:hint="eastAsia"/>
+          <w:noProof/>
+        </w:rPr>
+        <w:tab/>
+      </w:r>
+      <w:r>
+        <w:rPr>
+          <w:rFonts w:hint="eastAsia"/>
+          <w:noProof/>
+        </w:rPr>
+        <w:tab/>
+        <w:t xml:space="preserve">   Ex</w:t>
+      </w:r>
+      <w:r>
+        <w:rPr>
+          <w:rFonts w:hint="eastAsia"/>
+          <w:noProof/>
+        </w:rPr>
+        <w:t>：</w:t>
+      </w:r>
+    </w:p>
+    <w:p>
+      <w:pPr>
+        <w:rPr>
+          <w:noProof/>
+        </w:rPr>
+      </w:pPr>
+      <w:r>
+        <w:rPr>
+          <w:rFonts w:hint="eastAsia"/>
+          <w:noProof/>
+        </w:rPr>
+        <w:tab/>
+      </w:r>
+      <w:r>
+        <w:rPr>
+          <w:rFonts w:hint="eastAsia"/>
+          <w:noProof/>
+        </w:rPr>
+        <w:tab/>
+      </w:r>
+      <w:r>
+        <w:rPr>
+          <w:rFonts w:hint="eastAsia"/>
+          <w:noProof/>
+        </w:rPr>
+        <w:tab/>
+        <w:t xml:space="preserve"> </w:t>
+      </w:r>
+      <w:r>
+        <w:rPr>
+          <w:noProof/>
+        </w:rPr>
+        <w:t>H</w:t>
+      </w:r>
+      <w:r>
+        <w:rPr>
+          <w:rFonts w:hint="eastAsia"/>
+          <w:noProof/>
+        </w:rPr>
+        <w:t>tml(template):</w:t>
+      </w:r>
+    </w:p>
+    <w:p>
+      <w:pPr>
+        <w:rPr>
+          <w:noProof/>
+        </w:rPr>
+      </w:pPr>
+      <w:r>
+        <w:rPr>
+          <w:rFonts w:hint="eastAsia"/>
+          <w:noProof/>
+        </w:rPr>
+        <w:drawing>
+          <wp:anchor distT="0" distB="0" distL="114300" distR="114300" simplePos="0" relativeHeight="251668480" behindDoc="0" locked="0" layoutInCell="1" allowOverlap="1" wp14:anchorId="23D4E3AB" wp14:editId="392EE99E">
+            <wp:simplePos x="0" y="0"/>
+            <wp:positionH relativeFrom="column">
+              <wp:posOffset>1043305</wp:posOffset>
+            </wp:positionH>
+            <wp:positionV relativeFrom="paragraph">
+              <wp:posOffset>1190625</wp:posOffset>
+            </wp:positionV>
+            <wp:extent cx="3411220" cy="1137285"/>
+            <wp:effectExtent l="0" t="0" r="0" b="5715"/>
+            <wp:wrapTopAndBottom/>
+            <wp:docPr id="26" name="圖片 26"/>
+            <wp:cNvGraphicFramePr>
+              <a:graphicFrameLocks xmlns:a="http://schemas.openxmlformats.org/drawingml/2006/main" noChangeAspect="1"/>
+            </wp:cNvGraphicFramePr>
+            <a:graphic xmlns:a="http://schemas.openxmlformats.org/drawingml/2006/main">
+              <a:graphicData uri="http://schemas.openxmlformats.org/drawingml/2006/picture">
+                <pic:pic xmlns:pic="http://schemas.openxmlformats.org/drawingml/2006/picture">
+                  <pic:nvPicPr>
+                    <pic:cNvPr id="0" name="Picture 5"/>
+                    <pic:cNvPicPr>
+                      <a:picLocks noChangeAspect="1" noChangeArrowheads="1"/>
+                    </pic:cNvPicPr>
+                  </pic:nvPicPr>
+                  <pic:blipFill>
+                    <a:blip r:embed="rId22">
+                      <a:extLst>
+                        <a:ext uri="{28A0092B-C50C-407E-A947-70E740481C1C}">
+                          <a14:useLocalDpi xmlns:a14="http://schemas.microsoft.com/office/drawing/2010/main" val="0"/>
+                        </a:ext>
+                      </a:extLst>
+                    </a:blip>
+                    <a:srcRect/>
+                    <a:stretch>
+                      <a:fillRect/>
+                    </a:stretch>
+                  </pic:blipFill>
+                  <pic:spPr bwMode="auto">
+                    <a:xfrm>
+                      <a:off x="0" y="0"/>
+                      <a:ext cx="3411220" cy="1137285"/>
+                    </a:xfrm>
+                    <a:prstGeom prst="rect">
+                      <a:avLst/>
+                    </a:prstGeom>
+                    <a:noFill/>
+                    <a:ln>
+                      <a:noFill/>
+                    </a:ln>
+                  </pic:spPr>
+                </pic:pic>
+              </a:graphicData>
+            </a:graphic>
+            <wp14:sizeRelH relativeFrom="page">
+              <wp14:pctWidth>0</wp14:pctWidth>
+            </wp14:sizeRelH>
+            <wp14:sizeRelV relativeFrom="page">
+              <wp14:pctHeight>0</wp14:pctHeight>
+            </wp14:sizeRelV>
+          </wp:anchor>
+        </w:drawing>
+      </w:r>
+      <w:r>
+        <w:rPr>
+          <w:rFonts w:hint="eastAsia"/>
+          <w:noProof/>
+        </w:rPr>
+        <w:tab/>
+      </w:r>
+      <w:r>
+        <w:rPr>
+          <w:rFonts w:hint="eastAsia"/>
+          <w:noProof/>
+        </w:rPr>
+        <w:tab/>
+      </w:r>
+      <w:r>
+        <w:rPr>
+          <w:rFonts w:hint="eastAsia"/>
+          <w:noProof/>
+        </w:rPr>
+        <w:tab/>
+      </w:r>
+      <w:r>
+        <w:rPr>
+          <w:rFonts w:hint="eastAsia"/>
+          <w:noProof/>
+        </w:rPr>
+        <w:t>view.py</w:t>
+      </w:r>
+    </w:p>
+    <w:p>
+      <w:pPr>
+        <w:rPr>
+          <w:noProof/>
+        </w:rPr>
+      </w:pPr>
     </w:p>
     <w:p>
       <w:r>
@@ -4067,14 +5776,27 @@
         </w:rPr>
         <w:t>至</w:t>
       </w:r>
-      <w:hyperlink r:id="rId17" w:history="1">
-        <w:r>
-          <w:rPr>
-            <w:rStyle w:val="a5"/>
-          </w:rPr>
-          <w:t>https://getbootstrap.com/docs/4.0/getting-started/introduction/</w:t>
-        </w:r>
-      </w:hyperlink>
+      <w:r>
+        <w:fldChar w:fldCharType="begin"/>
+      </w:r>
+      <w:r>
+        <w:instrText xml:space="preserve"> HYPERLINK "https://getbootstrap.com/docs/4.0/getting-started/introduction/" </w:instrText>
+      </w:r>
+      <w:r>
+        <w:fldChar w:fldCharType="separate"/>
+      </w:r>
+      <w:r>
+        <w:rPr>
+          <w:rStyle w:val="a5"/>
+        </w:rPr>
+        <w:t>https://getbootstrap.com/docs/4.0/getting-started/introduction/</w:t>
+      </w:r>
+      <w:r>
+        <w:rPr>
+          <w:rStyle w:val="a5"/>
+        </w:rPr>
+        <w:fldChar w:fldCharType="end"/>
+      </w:r>
       <w:r>
         <w:rPr>
           <w:rFonts w:hint="eastAsia"/>
@@ -4104,6 +5826,7 @@
         <w:rPr>
           <w:rFonts w:hint="eastAsia"/>
         </w:rPr>
+        <w:lastRenderedPageBreak/>
         <w:tab/>
       </w:r>
       <w:r>
@@ -4135,7 +5858,7 @@
                     </pic:cNvPicPr>
                   </pic:nvPicPr>
                   <pic:blipFill>
-                    <a:blip r:embed="rId18">
+                    <a:blip r:embed="rId23">
                       <a:extLst>
                         <a:ext uri="{28A0092B-C50C-407E-A947-70E740481C1C}">
                           <a14:useLocalDpi xmlns:a14="http://schemas.microsoft.com/office/drawing/2010/main" val="0"/>
@@ -4238,7 +5961,7 @@
                     <pic:cNvPicPr/>
                   </pic:nvPicPr>
                   <pic:blipFill>
-                    <a:blip r:embed="rId19">
+                    <a:blip r:embed="rId24">
                       <a:extLst>
                         <a:ext uri="{28A0092B-C50C-407E-A947-70E740481C1C}">
                           <a14:useLocalDpi xmlns:a14="http://schemas.microsoft.com/office/drawing/2010/main" val="0"/>
@@ -4295,14 +6018,27 @@
         </w:rPr>
         <w:t>在</w:t>
       </w:r>
-      <w:hyperlink r:id="rId20" w:history="1">
-        <w:r>
-          <w:rPr>
-            <w:rStyle w:val="a5"/>
-          </w:rPr>
-          <w:t>https://getbootstrap.com/docs/4.0/examples/</w:t>
-        </w:r>
-      </w:hyperlink>
+      <w:r>
+        <w:fldChar w:fldCharType="begin"/>
+      </w:r>
+      <w:r>
+        <w:instrText xml:space="preserve"> HYPERLINK "https://getbootstrap.com/docs/4.0/examples/" </w:instrText>
+      </w:r>
+      <w:r>
+        <w:fldChar w:fldCharType="separate"/>
+      </w:r>
+      <w:r>
+        <w:rPr>
+          <w:rStyle w:val="a5"/>
+        </w:rPr>
+        <w:t>https://getbootstrap.com/docs/4.0/examples/</w:t>
+      </w:r>
+      <w:r>
+        <w:rPr>
+          <w:rStyle w:val="a5"/>
+        </w:rPr>
+        <w:fldChar w:fldCharType="end"/>
+      </w:r>
       <w:r>
         <w:rPr>
           <w:rFonts w:hint="eastAsia"/>
@@ -4434,7 +6170,7 @@
                     </pic:cNvPicPr>
                   </pic:nvPicPr>
                   <pic:blipFill>
-                    <a:blip r:embed="rId21">
+                    <a:blip r:embed="rId25">
                       <a:extLst>
                         <a:ext uri="{28A0092B-C50C-407E-A947-70E740481C1C}">
                           <a14:useLocalDpi xmlns:a14="http://schemas.microsoft.com/office/drawing/2010/main" val="0"/>
@@ -4489,15 +6225,25 @@
           <w:rFonts w:hint="eastAsia"/>
           <w:highlight w:val="cyan"/>
         </w:rPr>
-        <w:t>nclude css</w:t>
-      </w:r>
+        <w:t xml:space="preserve">nclude </w:t>
+      </w:r>
+      <w:proofErr w:type="spellStart"/>
       <w:r>
         <w:rPr>
           <w:rFonts w:hint="eastAsia"/>
           <w:highlight w:val="cyan"/>
         </w:rPr>
+        <w:t>css</w:t>
+      </w:r>
+      <w:proofErr w:type="spellEnd"/>
+      <w:r>
+        <w:rPr>
+          <w:rFonts w:hint="eastAsia"/>
+          <w:highlight w:val="cyan"/>
+        </w:rPr>
         <w:t>、</w:t>
       </w:r>
+      <w:proofErr w:type="spellStart"/>
       <w:r>
         <w:rPr>
           <w:rFonts w:hint="eastAsia"/>
@@ -4505,6 +6251,7 @@
         </w:rPr>
         <w:t>javascript</w:t>
       </w:r>
+      <w:proofErr w:type="spellEnd"/>
       <w:r>
         <w:rPr>
           <w:rFonts w:hint="eastAsia"/>
@@ -4572,7 +6319,6 @@
         <w:rPr>
           <w:rFonts w:hint="eastAsia"/>
         </w:rPr>
-        <w:lastRenderedPageBreak/>
         <w:tab/>
         <w:t xml:space="preserve">  </w:t>
       </w:r>
@@ -4599,7 +6345,7 @@
                     </pic:cNvPicPr>
                   </pic:nvPicPr>
                   <pic:blipFill>
-                    <a:blip r:embed="rId22">
+                    <a:blip r:embed="rId26">
                       <a:extLst>
                         <a:ext uri="{28A0092B-C50C-407E-A947-70E740481C1C}">
                           <a14:useLocalDpi xmlns:a14="http://schemas.microsoft.com/office/drawing/2010/main" val="0"/>
@@ -4689,7 +6435,7 @@
                     </pic:cNvPicPr>
                   </pic:nvPicPr>
                   <pic:blipFill>
-                    <a:blip r:embed="rId23">
+                    <a:blip r:embed="rId27">
                       <a:extLst>
                         <a:ext uri="{28A0092B-C50C-407E-A947-70E740481C1C}">
                           <a14:useLocalDpi xmlns:a14="http://schemas.microsoft.com/office/drawing/2010/main" val="0"/>
@@ -4784,7 +6530,7 @@
                     </pic:cNvPicPr>
                   </pic:nvPicPr>
                   <pic:blipFill>
-                    <a:blip r:embed="rId24">
+                    <a:blip r:embed="rId28">
                       <a:extLst>
                         <a:ext uri="{28A0092B-C50C-407E-A947-70E740481C1C}">
                           <a14:useLocalDpi xmlns:a14="http://schemas.microsoft.com/office/drawing/2010/main" val="0"/>
@@ -4851,14 +6597,24 @@
           <w:b/>
           <w:color w:val="FF0000"/>
         </w:rPr>
-        <w:t>Error Mesage</w:t>
-      </w:r>
+        <w:t xml:space="preserve">Error </w:t>
+      </w:r>
+      <w:proofErr w:type="spellStart"/>
       <w:r>
         <w:rPr>
           <w:rFonts w:hint="eastAsia"/>
           <w:b/>
           <w:color w:val="FF0000"/>
         </w:rPr>
+        <w:t>Mesage</w:t>
+      </w:r>
+      <w:proofErr w:type="spellEnd"/>
+      <w:r>
+        <w:rPr>
+          <w:rFonts w:hint="eastAsia"/>
+          <w:b/>
+          <w:color w:val="FF0000"/>
+        </w:rPr>
         <w:t>：</w:t>
       </w:r>
     </w:p>
@@ -4885,12 +6641,14 @@
         </w:rPr>
         <w:t>模式下，直接點去</w:t>
       </w:r>
+      <w:proofErr w:type="spellStart"/>
       <w:r>
         <w:rPr>
           <w:rFonts w:hint="eastAsia"/>
         </w:rPr>
         <w:t>css</w:t>
       </w:r>
+      <w:proofErr w:type="spellEnd"/>
       <w:r>
         <w:rPr>
           <w:rFonts w:hint="eastAsia"/>
@@ -4937,7 +6695,7 @@
                     <pic:cNvPicPr/>
                   </pic:nvPicPr>
                   <pic:blipFill>
-                    <a:blip r:embed="rId25"/>
+                    <a:blip r:embed="rId29"/>
                     <a:stretch>
                       <a:fillRect/>
                     </a:stretch>
@@ -5022,7 +6780,7 @@
                     <pic:cNvPicPr/>
                   </pic:nvPicPr>
                   <pic:blipFill>
-                    <a:blip r:embed="rId26"/>
+                    <a:blip r:embed="rId30"/>
                     <a:stretch>
                       <a:fillRect/>
                     </a:stretch>
@@ -5073,7 +6831,7 @@
         </w:rPr>
         <w:t xml:space="preserve">1. </w:t>
       </w:r>
-      <w:hyperlink r:id="rId27" w:history="1">
+      <w:hyperlink r:id="rId31" w:history="1">
         <w:r>
           <w:rPr>
             <w:rStyle w:val="a5"/>
@@ -5098,6 +6856,126 @@
     </w:sectPr>
   </w:body>
 </w:document>
+</file>
+
+<file path=word/numbering.xml><?xml version="1.0" encoding="utf-8"?>
+<w:numbering xmlns:wpc="http://schemas.microsoft.com/office/word/2010/wordprocessingCanvas" xmlns:mc="http://schemas.openxmlformats.org/markup-compatibility/2006" xmlns:o="urn:schemas-microsoft-com:office:office" xmlns:r="http://schemas.openxmlformats.org/officeDocument/2006/relationships" xmlns:m="http://schemas.openxmlformats.org/officeDocument/2006/math" xmlns:v="urn:schemas-microsoft-com:vml" xmlns:wp14="http://schemas.microsoft.com/office/word/2010/wordprocessingDrawing" xmlns:wp="http://schemas.openxmlformats.org/drawingml/2006/wordprocessingDrawing" xmlns:w10="urn:schemas-microsoft-com:office:word" xmlns:w="http://schemas.openxmlformats.org/wordprocessingml/2006/main" xmlns:w14="http://schemas.microsoft.com/office/word/2010/wordml" xmlns:wpg="http://schemas.microsoft.com/office/word/2010/wordprocessingGroup" xmlns:wpi="http://schemas.microsoft.com/office/word/2010/wordprocessingInk" xmlns:wne="http://schemas.microsoft.com/office/word/2006/wordml" xmlns:wps="http://schemas.microsoft.com/office/word/2010/wordprocessingShape" mc:Ignorable="w14 wp14">
+  <w:abstractNum w:abstractNumId="0">
+    <w:nsid w:val="17B702F3"/>
+    <w:multiLevelType w:val="hybridMultilevel"/>
+    <w:tmpl w:val="28360788"/>
+    <w:lvl w:ilvl="0" w:tplc="C7103F12">
+      <w:numFmt w:val="bullet"/>
+      <w:lvlText w:val="-"/>
+      <w:lvlJc w:val="left"/>
+      <w:pPr>
+        <w:ind w:left="1560" w:hanging="360"/>
+      </w:pPr>
+      <w:rPr>
+        <w:rFonts w:ascii="Calibri" w:eastAsiaTheme="minorEastAsia" w:hAnsi="Calibri" w:cstheme="minorBidi" w:hint="default"/>
+      </w:rPr>
+    </w:lvl>
+    <w:lvl w:ilvl="1" w:tplc="04090003" w:tentative="1">
+      <w:start w:val="1"/>
+      <w:numFmt w:val="bullet"/>
+      <w:lvlText w:val=""/>
+      <w:lvlJc w:val="left"/>
+      <w:pPr>
+        <w:ind w:left="2160" w:hanging="480"/>
+      </w:pPr>
+      <w:rPr>
+        <w:rFonts w:ascii="Wingdings" w:hAnsi="Wingdings" w:hint="default"/>
+      </w:rPr>
+    </w:lvl>
+    <w:lvl w:ilvl="2" w:tplc="04090005" w:tentative="1">
+      <w:start w:val="1"/>
+      <w:numFmt w:val="bullet"/>
+      <w:lvlText w:val=""/>
+      <w:lvlJc w:val="left"/>
+      <w:pPr>
+        <w:ind w:left="2640" w:hanging="480"/>
+      </w:pPr>
+      <w:rPr>
+        <w:rFonts w:ascii="Wingdings" w:hAnsi="Wingdings" w:hint="default"/>
+      </w:rPr>
+    </w:lvl>
+    <w:lvl w:ilvl="3" w:tplc="04090001" w:tentative="1">
+      <w:start w:val="1"/>
+      <w:numFmt w:val="bullet"/>
+      <w:lvlText w:val=""/>
+      <w:lvlJc w:val="left"/>
+      <w:pPr>
+        <w:ind w:left="3120" w:hanging="480"/>
+      </w:pPr>
+      <w:rPr>
+        <w:rFonts w:ascii="Wingdings" w:hAnsi="Wingdings" w:hint="default"/>
+      </w:rPr>
+    </w:lvl>
+    <w:lvl w:ilvl="4" w:tplc="04090003" w:tentative="1">
+      <w:start w:val="1"/>
+      <w:numFmt w:val="bullet"/>
+      <w:lvlText w:val=""/>
+      <w:lvlJc w:val="left"/>
+      <w:pPr>
+        <w:ind w:left="3600" w:hanging="480"/>
+      </w:pPr>
+      <w:rPr>
+        <w:rFonts w:ascii="Wingdings" w:hAnsi="Wingdings" w:hint="default"/>
+      </w:rPr>
+    </w:lvl>
+    <w:lvl w:ilvl="5" w:tplc="04090005" w:tentative="1">
+      <w:start w:val="1"/>
+      <w:numFmt w:val="bullet"/>
+      <w:lvlText w:val=""/>
+      <w:lvlJc w:val="left"/>
+      <w:pPr>
+        <w:ind w:left="4080" w:hanging="480"/>
+      </w:pPr>
+      <w:rPr>
+        <w:rFonts w:ascii="Wingdings" w:hAnsi="Wingdings" w:hint="default"/>
+      </w:rPr>
+    </w:lvl>
+    <w:lvl w:ilvl="6" w:tplc="04090001" w:tentative="1">
+      <w:start w:val="1"/>
+      <w:numFmt w:val="bullet"/>
+      <w:lvlText w:val=""/>
+      <w:lvlJc w:val="left"/>
+      <w:pPr>
+        <w:ind w:left="4560" w:hanging="480"/>
+      </w:pPr>
+      <w:rPr>
+        <w:rFonts w:ascii="Wingdings" w:hAnsi="Wingdings" w:hint="default"/>
+      </w:rPr>
+    </w:lvl>
+    <w:lvl w:ilvl="7" w:tplc="04090003" w:tentative="1">
+      <w:start w:val="1"/>
+      <w:numFmt w:val="bullet"/>
+      <w:lvlText w:val=""/>
+      <w:lvlJc w:val="left"/>
+      <w:pPr>
+        <w:ind w:left="5040" w:hanging="480"/>
+      </w:pPr>
+      <w:rPr>
+        <w:rFonts w:ascii="Wingdings" w:hAnsi="Wingdings" w:hint="default"/>
+      </w:rPr>
+    </w:lvl>
+    <w:lvl w:ilvl="8" w:tplc="04090005" w:tentative="1">
+      <w:start w:val="1"/>
+      <w:numFmt w:val="bullet"/>
+      <w:lvlText w:val=""/>
+      <w:lvlJc w:val="left"/>
+      <w:pPr>
+        <w:ind w:left="5520" w:hanging="480"/>
+      </w:pPr>
+      <w:rPr>
+        <w:rFonts w:ascii="Wingdings" w:hAnsi="Wingdings" w:hint="default"/>
+      </w:rPr>
+    </w:lvl>
+  </w:abstractNum>
+  <w:num w:numId="1">
+    <w:abstractNumId w:val="0"/>
+  </w:num>
+</w:numbering>
 </file>
 
 <file path=word/styles.xml><?xml version="1.0" encoding="utf-8"?>
@@ -5337,6 +7215,16 @@
       <w:color w:val="0000FF" w:themeColor="hyperlink"/>
       <w:u w:val="single"/>
     </w:rPr>
+  </w:style>
+  <w:style w:type="paragraph" w:styleId="a6">
+    <w:name w:val="List Paragraph"/>
+    <w:basedOn w:val="a"/>
+    <w:uiPriority w:val="34"/>
+    <w:qFormat/>
+    <w:rsid w:val="00ED6C8E"/>
+    <w:pPr>
+      <w:ind w:leftChars="200" w:left="480"/>
+    </w:pPr>
   </w:style>
 </w:styles>
 </file>
@@ -5578,6 +7466,16 @@
       <w:color w:val="0000FF" w:themeColor="hyperlink"/>
       <w:u w:val="single"/>
     </w:rPr>
+  </w:style>
+  <w:style w:type="paragraph" w:styleId="a6">
+    <w:name w:val="List Paragraph"/>
+    <w:basedOn w:val="a"/>
+    <w:uiPriority w:val="34"/>
+    <w:qFormat/>
+    <w:rsid w:val="00ED6C8E"/>
+    <w:pPr>
+      <w:ind w:leftChars="200" w:left="480"/>
+    </w:pPr>
   </w:style>
 </w:styles>
 </file>

</xml_diff>

<commit_message>
Add MySql connect django information
</commit_message>
<xml_diff>
--- a/Djano.docx
+++ b/Djano.docx
@@ -142,7 +142,15 @@
       </w:r>
       <w:proofErr w:type="spellEnd"/>
       <w:r>
-        <w:t>&gt;..\</w:t>
+        <w:t>&gt;</w:t>
+      </w:r>
+      <w:proofErr w:type="gramStart"/>
+      <w:r>
+        <w:t>..</w:t>
+      </w:r>
+      <w:proofErr w:type="gramEnd"/>
+      <w:r>
+        <w:t>\</w:t>
       </w:r>
       <w:proofErr w:type="spellStart"/>
       <w:r>
@@ -229,11 +237,14 @@
         </w:rPr>
         <w:tab/>
       </w:r>
-      <w:r>
-        <w:t>pip freeze &gt; requirements.txt</w:t>
-      </w:r>
-      <w:bookmarkStart w:id="0" w:name="_GoBack"/>
-      <w:bookmarkEnd w:id="0"/>
+      <w:proofErr w:type="gramStart"/>
+      <w:r>
+        <w:t>pip</w:t>
+      </w:r>
+      <w:proofErr w:type="gramEnd"/>
+      <w:r>
+        <w:t xml:space="preserve"> freeze &gt; requirements.txt</w:t>
+      </w:r>
     </w:p>
     <w:p>
       <w:r>
@@ -283,11 +294,19 @@
       <w:pPr>
         <w:ind w:left="960" w:firstLine="480"/>
       </w:pPr>
-      <w:r>
-        <w:rPr>
-          <w:rFonts w:hint="eastAsia"/>
-        </w:rPr>
-        <w:t xml:space="preserve">pip install </w:t>
+      <w:proofErr w:type="gramStart"/>
+      <w:r>
+        <w:rPr>
+          <w:rFonts w:hint="eastAsia"/>
+        </w:rPr>
+        <w:t>pip</w:t>
+      </w:r>
+      <w:proofErr w:type="gramEnd"/>
+      <w:r>
+        <w:rPr>
+          <w:rFonts w:hint="eastAsia"/>
+        </w:rPr>
+        <w:t xml:space="preserve"> install </w:t>
       </w:r>
       <w:r>
         <w:t>–</w:t>
@@ -377,10 +396,12 @@
         <w:t>(</w:t>
       </w:r>
       <w:proofErr w:type="spellStart"/>
+      <w:proofErr w:type="gramStart"/>
       <w:r>
         <w:t>env</w:t>
       </w:r>
       <w:proofErr w:type="spellEnd"/>
+      <w:proofErr w:type="gramEnd"/>
       <w:r>
         <w:t>)</w:t>
       </w:r>
@@ -391,7 +412,15 @@
         <w:t xml:space="preserve"> </w:t>
       </w:r>
       <w:r>
-        <w:t>&gt;python ..\env\Scripts\dj</w:t>
+        <w:t>&gt;</w:t>
+      </w:r>
+      <w:proofErr w:type="gramStart"/>
+      <w:r>
+        <w:t>python ..</w:t>
+      </w:r>
+      <w:proofErr w:type="gramEnd"/>
+      <w:r>
+        <w:t>\env\Scripts\dj</w:t>
       </w:r>
       <w:r>
         <w:t xml:space="preserve">ango-admin.py </w:t>
@@ -608,10 +637,12 @@
         <w:t>(</w:t>
       </w:r>
       <w:proofErr w:type="spellStart"/>
+      <w:proofErr w:type="gramStart"/>
       <w:r>
         <w:t>env</w:t>
       </w:r>
       <w:proofErr w:type="spellEnd"/>
+      <w:proofErr w:type="gramEnd"/>
       <w:r>
         <w:t xml:space="preserve">) &gt;python manage.py </w:t>
       </w:r>
@@ -960,11 +991,19 @@
         </w:rPr>
         <w:t>Django</w:t>
       </w:r>
-      <w:r>
-        <w:rPr>
-          <w:rFonts w:hint="eastAsia"/>
-        </w:rPr>
-        <w:t>間的中介檔案</w:t>
+      <w:proofErr w:type="gramStart"/>
+      <w:r>
+        <w:rPr>
+          <w:rFonts w:hint="eastAsia"/>
+        </w:rPr>
+        <w:t>間的中介</w:t>
+      </w:r>
+      <w:proofErr w:type="gramEnd"/>
+      <w:r>
+        <w:rPr>
+          <w:rFonts w:hint="eastAsia"/>
+        </w:rPr>
+        <w:t>檔案</w:t>
       </w:r>
       <w:r>
         <w:rPr>
@@ -997,10 +1036,12 @@
         <w:t>(</w:t>
       </w:r>
       <w:proofErr w:type="spellStart"/>
+      <w:proofErr w:type="gramStart"/>
       <w:r>
         <w:t>env</w:t>
       </w:r>
       <w:proofErr w:type="spellEnd"/>
+      <w:proofErr w:type="gramEnd"/>
       <w:r>
         <w:t>) &gt;</w:t>
       </w:r>
@@ -1037,10 +1078,12 @@
         <w:t>(</w:t>
       </w:r>
       <w:proofErr w:type="spellStart"/>
+      <w:proofErr w:type="gramStart"/>
       <w:r>
         <w:t>env</w:t>
       </w:r>
       <w:proofErr w:type="spellEnd"/>
+      <w:proofErr w:type="gramEnd"/>
       <w:r>
         <w:t>) &gt;</w:t>
       </w:r>
@@ -1599,8 +1642,19 @@
                 <w:kern w:val="0"/>
                 <w:szCs w:val="24"/>
               </w:rPr>
-              <w:t>模型檔</w:t>
+              <w:t>模型</w:t>
             </w:r>
+            <w:proofErr w:type="gramStart"/>
+            <w:r>
+              <w:rPr>
+                <w:rFonts w:ascii="inherit" w:eastAsia="新細明體" w:hAnsi="inherit" w:cs="新細明體"/>
+                <w:color w:val="595959"/>
+                <w:kern w:val="0"/>
+                <w:szCs w:val="24"/>
+              </w:rPr>
+              <w:t>檔</w:t>
+            </w:r>
+            <w:proofErr w:type="gramEnd"/>
           </w:p>
           <w:p>
             <w:pPr>
@@ -1880,8 +1934,16 @@
         <w:rPr>
           <w:rFonts w:hint="eastAsia"/>
         </w:rPr>
-        <w:t>models.py</w:t>
-      </w:r>
+        <w:t>models.</w:t>
+      </w:r>
+      <w:proofErr w:type="gramStart"/>
+      <w:r>
+        <w:rPr>
+          <w:rFonts w:hint="eastAsia"/>
+        </w:rPr>
+        <w:t>py</w:t>
+      </w:r>
+      <w:proofErr w:type="gramEnd"/>
       <w:r>
         <w:t>”</w:t>
       </w:r>
@@ -1905,11 +1967,19 @@
         </w:rPr>
         <w:tab/>
       </w:r>
-      <w:r>
-        <w:rPr>
-          <w:rFonts w:hint="eastAsia"/>
-        </w:rPr>
-        <w:t xml:space="preserve">a. </w:t>
+      <w:proofErr w:type="gramStart"/>
+      <w:r>
+        <w:rPr>
+          <w:rFonts w:hint="eastAsia"/>
+        </w:rPr>
+        <w:t>a</w:t>
+      </w:r>
+      <w:proofErr w:type="gramEnd"/>
+      <w:r>
+        <w:rPr>
+          <w:rFonts w:hint="eastAsia"/>
+        </w:rPr>
+        <w:t xml:space="preserve">. </w:t>
       </w:r>
       <w:r>
         <w:rPr>
@@ -1969,8 +2039,15 @@
           <w:rFonts w:hint="eastAsia"/>
         </w:rPr>
         <w:tab/>
+      </w:r>
+      <w:proofErr w:type="gramStart"/>
+      <w:r>
+        <w:rPr>
+          <w:rFonts w:hint="eastAsia"/>
+        </w:rPr>
         <w:t>reference-p.2-09</w:t>
       </w:r>
+      <w:proofErr w:type="gramEnd"/>
     </w:p>
     <w:p>
       <w:r>
@@ -2004,11 +2081,19 @@
         </w:rPr>
         <w:t>Django</w:t>
       </w:r>
-      <w:r>
-        <w:rPr>
-          <w:rFonts w:hint="eastAsia"/>
-        </w:rPr>
-        <w:t>間的中介檔案</w:t>
+      <w:proofErr w:type="gramStart"/>
+      <w:r>
+        <w:rPr>
+          <w:rFonts w:hint="eastAsia"/>
+        </w:rPr>
+        <w:t>間的中介</w:t>
+      </w:r>
+      <w:proofErr w:type="gramEnd"/>
+      <w:r>
+        <w:rPr>
+          <w:rFonts w:hint="eastAsia"/>
+        </w:rPr>
+        <w:t>檔案</w:t>
       </w:r>
     </w:p>
     <w:p>
@@ -2019,10 +2104,12 @@
         <w:t>(</w:t>
       </w:r>
       <w:proofErr w:type="spellStart"/>
+      <w:proofErr w:type="gramStart"/>
       <w:r>
         <w:t>env</w:t>
       </w:r>
       <w:proofErr w:type="spellEnd"/>
+      <w:proofErr w:type="gramEnd"/>
       <w:r>
         <w:t xml:space="preserve">) &gt;python manage.py </w:t>
       </w:r>
@@ -2076,13 +2163,20 @@
         <w:t>(</w:t>
       </w:r>
       <w:proofErr w:type="spellStart"/>
+      <w:proofErr w:type="gramStart"/>
       <w:r>
         <w:t>env</w:t>
       </w:r>
       <w:proofErr w:type="spellEnd"/>
-      <w:r>
-        <w:t>) &gt;python manage.py migrate</w:t>
-      </w:r>
+      <w:proofErr w:type="gramEnd"/>
+      <w:r>
+        <w:t xml:space="preserve">) &gt;python manage.py </w:t>
+      </w:r>
+      <w:proofErr w:type="gramStart"/>
+      <w:r>
+        <w:t>migrate</w:t>
+      </w:r>
+      <w:proofErr w:type="gramEnd"/>
     </w:p>
     <w:p>
       <w:pPr>
@@ -2136,10 +2230,12 @@
         <w:t>(</w:t>
       </w:r>
       <w:proofErr w:type="spellStart"/>
+      <w:proofErr w:type="gramStart"/>
       <w:r>
         <w:t>env</w:t>
       </w:r>
       <w:proofErr w:type="spellEnd"/>
+      <w:proofErr w:type="gramEnd"/>
       <w:r>
         <w:t xml:space="preserve">) &gt;python manage.py </w:t>
       </w:r>
@@ -2171,7 +2267,11 @@
       </w:pPr>
       <w:proofErr w:type="spellStart"/>
       <w:r>
-        <w:t>Password:</w:t>
+        <w:t>Password</w:t>
+      </w:r>
+      <w:proofErr w:type="gramStart"/>
+      <w:r>
+        <w:t>:</w:t>
       </w:r>
       <w:r>
         <w:rPr>
@@ -2180,13 +2280,18 @@
         <w:t>asdfqwer</w:t>
       </w:r>
       <w:proofErr w:type="spellEnd"/>
+      <w:proofErr w:type="gramEnd"/>
     </w:p>
     <w:p>
       <w:pPr>
         <w:ind w:left="480" w:firstLine="480"/>
       </w:pPr>
       <w:r>
-        <w:t>Password (again):</w:t>
+        <w:t>Password (again)</w:t>
+      </w:r>
+      <w:proofErr w:type="gramStart"/>
+      <w:r>
+        <w:t>:</w:t>
       </w:r>
       <w:proofErr w:type="spellStart"/>
       <w:r>
@@ -2196,6 +2301,7 @@
         <w:t>asdfqwer</w:t>
       </w:r>
       <w:proofErr w:type="spellEnd"/>
+      <w:proofErr w:type="gramEnd"/>
     </w:p>
     <w:p>
       <w:pPr>
@@ -2273,8 +2379,16 @@
         <w:rPr>
           <w:rFonts w:hint="eastAsia"/>
         </w:rPr>
-        <w:t>/admin.py</w:t>
-      </w:r>
+        <w:t>/admin.</w:t>
+      </w:r>
+      <w:proofErr w:type="gramStart"/>
+      <w:r>
+        <w:rPr>
+          <w:rFonts w:hint="eastAsia"/>
+        </w:rPr>
+        <w:t>py</w:t>
+      </w:r>
+      <w:proofErr w:type="gramEnd"/>
       <w:r>
         <w:t>”</w:t>
       </w:r>
@@ -2292,12 +2406,14 @@
         </w:rPr>
         <w:tab/>
       </w:r>
+      <w:proofErr w:type="gramStart"/>
       <w:r>
         <w:rPr>
           <w:rFonts w:hint="eastAsia"/>
         </w:rPr>
         <w:t>reference-p.2-14</w:t>
       </w:r>
+      <w:proofErr w:type="gramEnd"/>
     </w:p>
     <w:p/>
     <w:p>
@@ -2379,136 +2495,504 @@
         <w:rPr>
           <w:rFonts w:hint="eastAsia"/>
         </w:rPr>
+        <w:t>.</w:t>
+      </w:r>
+      <w:proofErr w:type="gramStart"/>
+      <w:r>
+        <w:rPr>
+          <w:rFonts w:hint="eastAsia"/>
+        </w:rPr>
+        <w:t>py</w:t>
+      </w:r>
+      <w:proofErr w:type="gramEnd"/>
+      <w:r>
+        <w:t>”</w:t>
+      </w:r>
+      <w:r>
+        <w:rPr>
+          <w:rFonts w:hint="eastAsia"/>
+        </w:rPr>
+        <w:t xml:space="preserve"> &amp; </w:t>
+      </w:r>
+      <w:r>
+        <w:t>“</w:t>
+      </w:r>
+      <w:proofErr w:type="spellStart"/>
+      <w:r>
+        <w:rPr>
+          <w:rFonts w:hint="eastAsia"/>
+        </w:rPr>
+        <w:t>mainsite</w:t>
+      </w:r>
+      <w:proofErr w:type="spellEnd"/>
+      <w:r>
+        <w:rPr>
+          <w:rFonts w:hint="eastAsia"/>
+        </w:rPr>
+        <w:t>/</w:t>
+      </w:r>
+      <w:r>
+        <w:rPr>
+          <w:rFonts w:hint="eastAsia"/>
+        </w:rPr>
+        <w:t>urls</w:t>
+      </w:r>
+      <w:r>
+        <w:rPr>
+          <w:rFonts w:hint="eastAsia"/>
+        </w:rPr>
         <w:t>.py</w:t>
       </w:r>
       <w:r>
         <w:t>”</w:t>
       </w:r>
-      <w:r>
-        <w:rPr>
-          <w:rFonts w:hint="eastAsia"/>
-        </w:rPr>
-        <w:t xml:space="preserve"> &amp; </w:t>
+    </w:p>
+    <w:p>
+      <w:r>
+        <w:rPr>
+          <w:rFonts w:hint="eastAsia"/>
+        </w:rPr>
+        <w:tab/>
+      </w:r>
+      <w:r>
+        <w:rPr>
+          <w:rFonts w:hint="eastAsia"/>
+        </w:rPr>
+        <w:tab/>
+      </w:r>
+      <w:r>
+        <w:t>R</w:t>
+      </w:r>
+      <w:r>
+        <w:rPr>
+          <w:rFonts w:hint="eastAsia"/>
+        </w:rPr>
+        <w:t>eference-</w:t>
+      </w:r>
+      <w:r>
+        <w:rPr>
+          <w:rFonts w:hint="eastAsia"/>
+        </w:rPr>
+        <w:t>p.2-16</w:t>
+      </w:r>
+    </w:p>
+    <w:p>
+      <w:r>
+        <w:rPr>
+          <w:rFonts w:hint="eastAsia"/>
+        </w:rPr>
+        <w:tab/>
+      </w:r>
+      <w:r>
+        <w:rPr>
+          <w:rFonts w:hint="eastAsia"/>
+        </w:rPr>
+        <w:tab/>
+      </w:r>
+      <w:r>
+        <w:t>P</w:t>
+      </w:r>
+      <w:r>
+        <w:rPr>
+          <w:rFonts w:hint="eastAsia"/>
+        </w:rPr>
+        <w:t>s:</w:t>
+      </w:r>
+      <w:r>
+        <w:rPr>
+          <w:rFonts w:hint="eastAsia"/>
+        </w:rPr>
+        <w:t xml:space="preserve"> </w:t>
+      </w:r>
+      <w:r>
+        <w:rPr>
+          <w:rFonts w:hint="eastAsia"/>
+        </w:rPr>
+        <w:t>urls.py</w:t>
+      </w:r>
+      <w:r>
+        <w:rPr>
+          <w:rFonts w:hint="eastAsia"/>
+        </w:rPr>
+        <w:t>在</w:t>
+      </w:r>
+      <w:r>
+        <w:rPr>
+          <w:rFonts w:hint="eastAsia"/>
+        </w:rPr>
+        <w:t>django2</w:t>
+      </w:r>
+      <w:r>
+        <w:rPr>
+          <w:rFonts w:hint="eastAsia"/>
+        </w:rPr>
+        <w:t>時原本為</w:t>
+      </w:r>
+      <w:r>
+        <w:rPr>
+          <w:rFonts w:hint="eastAsia"/>
+        </w:rPr>
+        <w:t>1.</w:t>
       </w:r>
       <w:r>
         <w:t>“</w:t>
       </w:r>
+      <w:r>
+        <w:rPr>
+          <w:rFonts w:hint="eastAsia"/>
+        </w:rPr>
+        <w:t>url()</w:t>
+      </w:r>
+      <w:r>
+        <w:rPr>
+          <w:rFonts w:hint="eastAsia"/>
+        </w:rPr>
+        <w:t>函數</w:t>
+      </w:r>
+      <w:r>
+        <w:t>”</w:t>
+      </w:r>
+      <w:r>
+        <w:rPr>
+          <w:rFonts w:hint="eastAsia"/>
+        </w:rPr>
+        <w:t>改為</w:t>
+      </w:r>
+      <w:r>
+        <w:rPr>
+          <w:rFonts w:hint="eastAsia"/>
+        </w:rPr>
+        <w:t xml:space="preserve"> path()</w:t>
+      </w:r>
+      <w:r>
+        <w:rPr>
+          <w:rFonts w:hint="eastAsia"/>
+        </w:rPr>
+        <w:t>函數</w:t>
+      </w:r>
+    </w:p>
+    <w:p>
+      <w:r>
+        <w:rPr>
+          <w:rFonts w:hint="eastAsia"/>
+        </w:rPr>
+        <w:tab/>
+      </w:r>
+      <w:r>
+        <w:rPr>
+          <w:rFonts w:hint="eastAsia"/>
+        </w:rPr>
+        <w:tab/>
+      </w:r>
+      <w:r>
+        <w:rPr>
+          <w:rFonts w:hint="eastAsia"/>
+        </w:rPr>
+        <w:tab/>
+      </w:r>
+      <w:r>
+        <w:rPr>
+          <w:rFonts w:hint="eastAsia"/>
+        </w:rPr>
+        <w:tab/>
+      </w:r>
+      <w:r>
+        <w:rPr>
+          <w:rFonts w:hint="eastAsia"/>
+        </w:rPr>
+        <w:tab/>
+      </w:r>
+      <w:r>
+        <w:rPr>
+          <w:rFonts w:hint="eastAsia"/>
+        </w:rPr>
+        <w:tab/>
+      </w:r>
+      <w:r>
+        <w:rPr>
+          <w:rFonts w:hint="eastAsia"/>
+        </w:rPr>
+        <w:tab/>
+      </w:r>
+      <w:r>
+        <w:rPr>
+          <w:rFonts w:hint="eastAsia"/>
+        </w:rPr>
+        <w:tab/>
+        <w:t xml:space="preserve">   2.</w:t>
+      </w:r>
+      <w:r>
+        <w:rPr>
+          <w:rFonts w:hint="eastAsia"/>
+        </w:rPr>
+        <w:t>不在使用</w:t>
+      </w:r>
+      <w:r>
+        <w:rPr>
+          <w:rFonts w:hint="eastAsia"/>
+        </w:rPr>
+        <w:t>^,$</w:t>
+      </w:r>
+      <w:r>
+        <w:rPr>
+          <w:rFonts w:hint="eastAsia"/>
+        </w:rPr>
+        <w:t>做為路由</w:t>
+      </w:r>
+    </w:p>
+    <w:p>
+      <w:r>
+        <w:rPr>
+          <w:rFonts w:hint="eastAsia"/>
+        </w:rPr>
+        <w:tab/>
+        <w:t xml:space="preserve">Step </w:t>
+      </w:r>
+      <w:r>
+        <w:rPr>
+          <w:rFonts w:hint="eastAsia"/>
+        </w:rPr>
+        <w:t>7</w:t>
+      </w:r>
+      <w:r>
+        <w:rPr>
+          <w:rFonts w:hint="eastAsia"/>
+        </w:rPr>
+        <w:t xml:space="preserve">: </w:t>
+      </w:r>
+      <w:r>
+        <w:rPr>
+          <w:rFonts w:hint="eastAsia"/>
+        </w:rPr>
+        <w:t>建立網頁輸出模板</w:t>
+      </w:r>
+      <w:r>
+        <w:rPr>
+          <w:rFonts w:hint="eastAsia"/>
+        </w:rPr>
+        <w:t>(</w:t>
+      </w:r>
+      <w:r>
+        <w:rPr>
+          <w:rFonts w:hint="eastAsia"/>
+          <w:highlight w:val="yellow"/>
+        </w:rPr>
+        <w:t>template</w:t>
+      </w:r>
+      <w:r>
+        <w:rPr>
+          <w:rFonts w:hint="eastAsia"/>
+        </w:rPr>
+        <w:t>)</w:t>
+      </w:r>
+    </w:p>
+    <w:p>
+      <w:r>
+        <w:rPr>
+          <w:rFonts w:hint="eastAsia"/>
+        </w:rPr>
+        <w:tab/>
+      </w:r>
+      <w:r>
+        <w:rPr>
+          <w:rFonts w:hint="eastAsia"/>
+        </w:rPr>
+        <w:tab/>
+      </w:r>
+      <w:r>
+        <w:rPr>
+          <w:rFonts w:hint="eastAsia"/>
+        </w:rPr>
+        <w:t>新增資料夾</w:t>
+      </w:r>
+      <w:proofErr w:type="gramStart"/>
+      <w:r>
+        <w:t>—</w:t>
+      </w:r>
+      <w:proofErr w:type="gramEnd"/>
+      <w:r>
+        <w:rPr>
+          <w:rFonts w:hint="eastAsia"/>
+        </w:rPr>
+        <w:t>template</w:t>
+      </w:r>
+      <w:r>
+        <w:rPr>
+          <w:rFonts w:hint="eastAsia"/>
+        </w:rPr>
+        <w:t>s</w:t>
+      </w:r>
+    </w:p>
+    <w:p>
+      <w:pPr>
+        <w:ind w:left="480" w:firstLine="480"/>
+      </w:pPr>
+      <w:r>
+        <w:sym w:font="Wingdings" w:char="F0E8"/>
+      </w:r>
+      <w:r>
+        <w:rPr>
+          <w:rFonts w:hint="eastAsia"/>
+        </w:rPr>
+        <w:t>需再</w:t>
+      </w:r>
+      <w:r>
+        <w:rPr>
+          <w:rFonts w:hint="eastAsia"/>
+        </w:rPr>
+        <w:t>settings.py</w:t>
+      </w:r>
+      <w:r>
+        <w:rPr>
+          <w:rFonts w:hint="eastAsia"/>
+        </w:rPr>
+        <w:t>的</w:t>
+      </w:r>
+      <w:r>
+        <w:t>“</w:t>
+      </w:r>
+      <w:r>
+        <w:rPr>
+          <w:rFonts w:hint="eastAsia"/>
+        </w:rPr>
+        <w:t>TEMPLATES</w:t>
+      </w:r>
+      <w:r>
+        <w:t>”</w:t>
+      </w:r>
+      <w:r>
+        <w:rPr>
+          <w:rFonts w:hint="eastAsia"/>
+        </w:rPr>
+        <w:t>區塊中，修改</w:t>
+      </w:r>
+      <w:r>
+        <w:rPr>
+          <w:rFonts w:hint="eastAsia"/>
+        </w:rPr>
+        <w:t>DIRS</w:t>
+      </w:r>
+      <w:r>
+        <w:rPr>
+          <w:rFonts w:hint="eastAsia"/>
+        </w:rPr>
+        <w:t>那行，由</w:t>
+      </w:r>
+    </w:p>
+    <w:p>
+      <w:pPr>
+        <w:ind w:left="480" w:firstLine="480"/>
+      </w:pPr>
+      <w:r>
+        <w:t>“</w:t>
+      </w:r>
+      <w:r>
+        <w:rPr>
+          <w:rFonts w:hint="eastAsia"/>
+        </w:rPr>
+        <w:t xml:space="preserve"> </w:t>
+      </w:r>
+      <w:r>
+        <w:t>'DIRS': [],</w:t>
+      </w:r>
+      <w:r>
+        <w:rPr>
+          <w:rFonts w:hint="eastAsia"/>
+        </w:rPr>
+        <w:t xml:space="preserve"> </w:t>
+      </w:r>
+      <w:proofErr w:type="gramStart"/>
+      <w:r>
+        <w:t>”</w:t>
+      </w:r>
+      <w:proofErr w:type="gramEnd"/>
+      <w:r>
+        <w:rPr>
+          <w:rFonts w:hint="eastAsia"/>
+        </w:rPr>
+        <w:t xml:space="preserve"> </w:t>
+      </w:r>
+      <w:r>
+        <w:rPr>
+          <w:rFonts w:hint="eastAsia"/>
+        </w:rPr>
+        <w:t>改為</w:t>
+      </w:r>
+      <w:r>
+        <w:t>“</w:t>
+      </w:r>
+      <w:r>
+        <w:rPr>
+          <w:rFonts w:hint="eastAsia"/>
+        </w:rPr>
+        <w:t xml:space="preserve"> </w:t>
+      </w:r>
+      <w:r>
+        <w:t>'DIRS': [</w:t>
+      </w:r>
       <w:proofErr w:type="spellStart"/>
-      <w:r>
-        <w:rPr>
-          <w:rFonts w:hint="eastAsia"/>
-        </w:rPr>
-        <w:t>mainsite</w:t>
+      <w:proofErr w:type="gramStart"/>
+      <w:r>
+        <w:t>os.path.join</w:t>
       </w:r>
       <w:proofErr w:type="spellEnd"/>
       <w:r>
-        <w:rPr>
-          <w:rFonts w:hint="eastAsia"/>
-        </w:rPr>
-        <w:t>/</w:t>
-      </w:r>
-      <w:r>
-        <w:rPr>
-          <w:rFonts w:hint="eastAsia"/>
-        </w:rPr>
-        <w:t>urls</w:t>
-      </w:r>
-      <w:r>
-        <w:rPr>
-          <w:rFonts w:hint="eastAsia"/>
-        </w:rPr>
-        <w:t>.py</w:t>
+        <w:t>(</w:t>
+      </w:r>
+      <w:proofErr w:type="spellStart"/>
+      <w:proofErr w:type="gramEnd"/>
+      <w:r>
+        <w:t>BASE_DIR,'templates</w:t>
+      </w:r>
+      <w:proofErr w:type="spellEnd"/>
+      <w:r>
+        <w:t>')],</w:t>
+      </w:r>
+      <w:r>
+        <w:rPr>
+          <w:rFonts w:hint="eastAsia"/>
+        </w:rPr>
+        <w:t xml:space="preserve"> </w:t>
       </w:r>
       <w:r>
         <w:t>”</w:t>
       </w:r>
     </w:p>
     <w:p>
-      <w:r>
-        <w:rPr>
-          <w:rFonts w:hint="eastAsia"/>
-        </w:rPr>
-        <w:tab/>
-      </w:r>
-      <w:r>
-        <w:rPr>
-          <w:rFonts w:hint="eastAsia"/>
-        </w:rPr>
-        <w:tab/>
-      </w:r>
-      <w:r>
-        <w:t>R</w:t>
-      </w:r>
-      <w:r>
-        <w:rPr>
-          <w:rFonts w:hint="eastAsia"/>
-        </w:rPr>
-        <w:t>eference-</w:t>
-      </w:r>
-      <w:r>
-        <w:rPr>
-          <w:rFonts w:hint="eastAsia"/>
-        </w:rPr>
-        <w:t>p.2-16</w:t>
-      </w:r>
-    </w:p>
-    <w:p>
-      <w:r>
-        <w:rPr>
-          <w:rFonts w:hint="eastAsia"/>
-        </w:rPr>
-        <w:tab/>
-      </w:r>
-      <w:r>
-        <w:rPr>
-          <w:rFonts w:hint="eastAsia"/>
-        </w:rPr>
-        <w:tab/>
-      </w:r>
-      <w:r>
-        <w:t>P</w:t>
-      </w:r>
-      <w:r>
-        <w:rPr>
-          <w:rFonts w:hint="eastAsia"/>
-        </w:rPr>
-        <w:t>s:</w:t>
-      </w:r>
-      <w:r>
-        <w:rPr>
-          <w:rFonts w:hint="eastAsia"/>
-        </w:rPr>
-        <w:t xml:space="preserve"> </w:t>
-      </w:r>
-      <w:r>
-        <w:rPr>
-          <w:rFonts w:hint="eastAsia"/>
-        </w:rPr>
-        <w:t>urls.py</w:t>
-      </w:r>
-      <w:r>
-        <w:rPr>
-          <w:rFonts w:hint="eastAsia"/>
-        </w:rPr>
-        <w:t>在</w:t>
-      </w:r>
-      <w:r>
-        <w:rPr>
-          <w:rFonts w:hint="eastAsia"/>
-        </w:rPr>
-        <w:t>django2</w:t>
-      </w:r>
-      <w:r>
-        <w:rPr>
-          <w:rFonts w:hint="eastAsia"/>
-        </w:rPr>
-        <w:t>時原本為</w:t>
-      </w:r>
-      <w:r>
-        <w:rPr>
-          <w:rFonts w:hint="eastAsia"/>
-        </w:rPr>
-        <w:t>1.</w:t>
+      <w:pPr>
+        <w:ind w:left="480" w:firstLine="480"/>
+      </w:pPr>
+    </w:p>
+    <w:p>
+      <w:r>
+        <w:rPr>
+          <w:rFonts w:hint="eastAsia"/>
+        </w:rPr>
+        <w:tab/>
+      </w:r>
+      <w:r>
+        <w:rPr>
+          <w:rFonts w:hint="eastAsia"/>
+        </w:rPr>
+        <w:tab/>
+      </w:r>
+      <w:r>
+        <w:rPr>
+          <w:rFonts w:hint="eastAsia"/>
+        </w:rPr>
+        <w:t>新增</w:t>
+      </w:r>
+      <w:r>
+        <w:rPr>
+          <w:rFonts w:hint="eastAsia"/>
+        </w:rPr>
+        <w:t>檔案</w:t>
+      </w:r>
+      <w:r>
+        <w:rPr>
+          <w:rFonts w:hint="eastAsia"/>
+        </w:rPr>
+        <w:t xml:space="preserve">-- </w:t>
       </w:r>
       <w:r>
         <w:t>“</w:t>
@@ -2517,374 +3001,28 @@
         <w:rPr>
           <w:rFonts w:hint="eastAsia"/>
         </w:rPr>
-        <w:t>url()</w:t>
-      </w:r>
-      <w:r>
-        <w:rPr>
-          <w:rFonts w:hint="eastAsia"/>
-        </w:rPr>
-        <w:t>函數</w:t>
-      </w:r>
-      <w:r>
-        <w:t>”</w:t>
-      </w:r>
-      <w:r>
-        <w:rPr>
-          <w:rFonts w:hint="eastAsia"/>
-        </w:rPr>
-        <w:t>改為</w:t>
-      </w:r>
-      <w:r>
-        <w:rPr>
-          <w:rFonts w:hint="eastAsia"/>
-        </w:rPr>
-        <w:t xml:space="preserve"> path()</w:t>
-      </w:r>
-      <w:r>
-        <w:rPr>
-          <w:rFonts w:hint="eastAsia"/>
-        </w:rPr>
-        <w:t>函數</w:t>
-      </w:r>
-    </w:p>
-    <w:p>
-      <w:r>
-        <w:rPr>
-          <w:rFonts w:hint="eastAsia"/>
-        </w:rPr>
-        <w:tab/>
-      </w:r>
-      <w:r>
-        <w:rPr>
-          <w:rFonts w:hint="eastAsia"/>
-        </w:rPr>
-        <w:tab/>
-      </w:r>
-      <w:r>
-        <w:rPr>
-          <w:rFonts w:hint="eastAsia"/>
-        </w:rPr>
-        <w:tab/>
-      </w:r>
-      <w:r>
-        <w:rPr>
-          <w:rFonts w:hint="eastAsia"/>
-        </w:rPr>
-        <w:tab/>
-      </w:r>
-      <w:r>
-        <w:rPr>
-          <w:rFonts w:hint="eastAsia"/>
-        </w:rPr>
-        <w:tab/>
-      </w:r>
-      <w:r>
-        <w:rPr>
-          <w:rFonts w:hint="eastAsia"/>
-        </w:rPr>
-        <w:tab/>
-      </w:r>
-      <w:r>
-        <w:rPr>
-          <w:rFonts w:hint="eastAsia"/>
-        </w:rPr>
-        <w:tab/>
-      </w:r>
-      <w:r>
-        <w:rPr>
-          <w:rFonts w:hint="eastAsia"/>
-        </w:rPr>
-        <w:tab/>
-        <w:t xml:space="preserve">   2.</w:t>
-      </w:r>
-      <w:r>
-        <w:rPr>
-          <w:rFonts w:hint="eastAsia"/>
-        </w:rPr>
-        <w:t>不在使用</w:t>
-      </w:r>
-      <w:r>
-        <w:rPr>
-          <w:rFonts w:hint="eastAsia"/>
-        </w:rPr>
-        <w:t>^,$</w:t>
-      </w:r>
-      <w:r>
-        <w:rPr>
-          <w:rFonts w:hint="eastAsia"/>
-        </w:rPr>
-        <w:t>做為路由</w:t>
-      </w:r>
-    </w:p>
-    <w:p>
-      <w:r>
-        <w:rPr>
-          <w:rFonts w:hint="eastAsia"/>
-        </w:rPr>
-        <w:tab/>
-        <w:t xml:space="preserve">Step </w:t>
-      </w:r>
-      <w:r>
-        <w:rPr>
-          <w:rFonts w:hint="eastAsia"/>
-        </w:rPr>
-        <w:t>7</w:t>
-      </w:r>
-      <w:r>
-        <w:rPr>
-          <w:rFonts w:hint="eastAsia"/>
-        </w:rPr>
-        <w:t xml:space="preserve">: </w:t>
-      </w:r>
-      <w:r>
-        <w:rPr>
-          <w:rFonts w:hint="eastAsia"/>
-        </w:rPr>
-        <w:t>建立網頁輸出模板</w:t>
-      </w:r>
-      <w:r>
-        <w:rPr>
-          <w:rFonts w:hint="eastAsia"/>
-        </w:rPr>
-        <w:t>(</w:t>
-      </w:r>
-      <w:r>
-        <w:rPr>
-          <w:rFonts w:hint="eastAsia"/>
-          <w:highlight w:val="yellow"/>
-        </w:rPr>
         <w:t>template</w:t>
       </w:r>
       <w:r>
         <w:rPr>
           <w:rFonts w:hint="eastAsia"/>
         </w:rPr>
-        <w:t>)</w:t>
-      </w:r>
-    </w:p>
-    <w:p>
-      <w:r>
-        <w:rPr>
-          <w:rFonts w:hint="eastAsia"/>
-        </w:rPr>
-        <w:tab/>
-      </w:r>
-      <w:r>
-        <w:rPr>
-          <w:rFonts w:hint="eastAsia"/>
-        </w:rPr>
-        <w:tab/>
-      </w:r>
-      <w:r>
-        <w:rPr>
-          <w:rFonts w:hint="eastAsia"/>
-        </w:rPr>
-        <w:t>新增資料夾</w:t>
-      </w:r>
-      <w:r>
-        <w:t>—</w:t>
-      </w:r>
-      <w:r>
-        <w:rPr>
-          <w:rFonts w:hint="eastAsia"/>
-        </w:rPr>
-        <w:t>template</w:t>
-      </w:r>
-      <w:r>
-        <w:rPr>
-          <w:rFonts w:hint="eastAsia"/>
-        </w:rPr>
         <w:t>s</w:t>
       </w:r>
-    </w:p>
-    <w:p>
-      <w:pPr>
-        <w:ind w:left="480" w:firstLine="480"/>
-      </w:pPr>
-      <w:r>
-        <w:sym w:font="Wingdings" w:char="F0E8"/>
-      </w:r>
-      <w:r>
-        <w:rPr>
-          <w:rFonts w:hint="eastAsia"/>
-        </w:rPr>
-        <w:t>需再</w:t>
-      </w:r>
-      <w:r>
-        <w:rPr>
-          <w:rFonts w:hint="eastAsia"/>
-        </w:rPr>
-        <w:t>settings.py</w:t>
-      </w:r>
-      <w:r>
-        <w:rPr>
-          <w:rFonts w:hint="eastAsia"/>
-        </w:rPr>
-        <w:t>的</w:t>
-      </w:r>
-      <w:r>
-        <w:t>“</w:t>
-      </w:r>
-      <w:r>
-        <w:rPr>
-          <w:rFonts w:hint="eastAsia"/>
-        </w:rPr>
-        <w:t>TEMPLATES</w:t>
-      </w:r>
-      <w:r>
-        <w:t>”</w:t>
-      </w:r>
-      <w:r>
-        <w:rPr>
-          <w:rFonts w:hint="eastAsia"/>
-        </w:rPr>
-        <w:t>區塊中，修改</w:t>
-      </w:r>
-      <w:r>
-        <w:rPr>
-          <w:rFonts w:hint="eastAsia"/>
-        </w:rPr>
-        <w:t>DIRS</w:t>
-      </w:r>
-      <w:r>
-        <w:rPr>
-          <w:rFonts w:hint="eastAsia"/>
-        </w:rPr>
-        <w:t>那行，由</w:t>
-      </w:r>
-    </w:p>
-    <w:p>
-      <w:pPr>
-        <w:ind w:left="480" w:firstLine="480"/>
-      </w:pPr>
-      <w:r>
-        <w:t>“</w:t>
-      </w:r>
-      <w:r>
-        <w:rPr>
-          <w:rFonts w:hint="eastAsia"/>
-        </w:rPr>
-        <w:t xml:space="preserve"> </w:t>
-      </w:r>
-      <w:r>
-        <w:t>'DIRS': [],</w:t>
-      </w:r>
-      <w:r>
-        <w:rPr>
-          <w:rFonts w:hint="eastAsia"/>
-        </w:rPr>
-        <w:t xml:space="preserve"> </w:t>
-      </w:r>
-      <w:r>
-        <w:t>”</w:t>
-      </w:r>
-      <w:r>
-        <w:rPr>
-          <w:rFonts w:hint="eastAsia"/>
-        </w:rPr>
-        <w:t xml:space="preserve"> </w:t>
-      </w:r>
-      <w:r>
-        <w:rPr>
-          <w:rFonts w:hint="eastAsia"/>
-        </w:rPr>
-        <w:t>改為</w:t>
-      </w:r>
-      <w:r>
-        <w:t>“</w:t>
-      </w:r>
-      <w:r>
-        <w:rPr>
-          <w:rFonts w:hint="eastAsia"/>
-        </w:rPr>
-        <w:t xml:space="preserve"> </w:t>
-      </w:r>
-      <w:r>
-        <w:t>'DIRS': [</w:t>
-      </w:r>
-      <w:proofErr w:type="spellStart"/>
-      <w:r>
-        <w:t>os.path.join</w:t>
-      </w:r>
-      <w:proofErr w:type="spellEnd"/>
-      <w:r>
-        <w:t>(</w:t>
-      </w:r>
-      <w:proofErr w:type="spellStart"/>
-      <w:r>
-        <w:t>BASE_DIR,'templates</w:t>
-      </w:r>
-      <w:proofErr w:type="spellEnd"/>
-      <w:r>
-        <w:t>')],</w:t>
-      </w:r>
-      <w:r>
-        <w:rPr>
-          <w:rFonts w:hint="eastAsia"/>
-        </w:rPr>
-        <w:t xml:space="preserve"> </w:t>
-      </w:r>
-      <w:r>
-        <w:t>”</w:t>
-      </w:r>
-    </w:p>
-    <w:p>
-      <w:pPr>
-        <w:ind w:left="480" w:firstLine="480"/>
-      </w:pPr>
-    </w:p>
-    <w:p>
-      <w:r>
-        <w:rPr>
-          <w:rFonts w:hint="eastAsia"/>
-        </w:rPr>
-        <w:tab/>
-      </w:r>
-      <w:r>
-        <w:rPr>
-          <w:rFonts w:hint="eastAsia"/>
-        </w:rPr>
-        <w:tab/>
-      </w:r>
-      <w:r>
-        <w:rPr>
-          <w:rFonts w:hint="eastAsia"/>
-        </w:rPr>
-        <w:t>新增</w:t>
-      </w:r>
-      <w:r>
-        <w:rPr>
-          <w:rFonts w:hint="eastAsia"/>
-        </w:rPr>
-        <w:t>檔案</w:t>
-      </w:r>
-      <w:r>
-        <w:rPr>
-          <w:rFonts w:hint="eastAsia"/>
-        </w:rPr>
-        <w:t xml:space="preserve">-- </w:t>
-      </w:r>
-      <w:r>
-        <w:t>“</w:t>
-      </w:r>
-      <w:r>
-        <w:rPr>
-          <w:rFonts w:hint="eastAsia"/>
-        </w:rPr>
-        <w:t>template</w:t>
-      </w:r>
-      <w:r>
-        <w:rPr>
-          <w:rFonts w:hint="eastAsia"/>
-        </w:rPr>
-        <w:t>s</w:t>
-      </w:r>
-      <w:r>
-        <w:rPr>
-          <w:rFonts w:hint="eastAsia"/>
-        </w:rPr>
-        <w:t>/index.html</w:t>
-      </w:r>
+      <w:r>
+        <w:rPr>
+          <w:rFonts w:hint="eastAsia"/>
+        </w:rPr>
+        <w:t>/index.</w:t>
+      </w:r>
+      <w:proofErr w:type="gramStart"/>
+      <w:r>
+        <w:rPr>
+          <w:rFonts w:hint="eastAsia"/>
+        </w:rPr>
+        <w:t>html</w:t>
+      </w:r>
+      <w:proofErr w:type="gramEnd"/>
       <w:r>
         <w:rPr>
           <w:rFonts w:hint="eastAsia"/>
@@ -3017,8 +3155,13 @@
         </w:rPr>
         <w:t>新增檔案</w:t>
       </w:r>
-      <w:r>
-        <w:t>—“</w:t>
+      <w:proofErr w:type="gramStart"/>
+      <w:r>
+        <w:t>—</w:t>
+      </w:r>
+      <w:proofErr w:type="gramEnd"/>
+      <w:r>
+        <w:t>“</w:t>
       </w:r>
       <w:r>
         <w:rPr>
@@ -3036,7 +3179,21 @@
         <w:rPr>
           <w:rFonts w:hint="eastAsia"/>
         </w:rPr>
-        <w:t>.html &amp;</w:t>
+        <w:t>.</w:t>
+      </w:r>
+      <w:proofErr w:type="gramStart"/>
+      <w:r>
+        <w:rPr>
+          <w:rFonts w:hint="eastAsia"/>
+        </w:rPr>
+        <w:t>html</w:t>
+      </w:r>
+      <w:proofErr w:type="gramEnd"/>
+      <w:r>
+        <w:rPr>
+          <w:rFonts w:hint="eastAsia"/>
+        </w:rPr>
+        <w:t xml:space="preserve"> &amp;</w:t>
       </w:r>
       <w:r>
         <w:rPr>
@@ -3086,7 +3243,21 @@
         <w:rPr>
           <w:rFonts w:hint="eastAsia"/>
         </w:rPr>
-        <w:t>templates/index.html &amp; post.html</w:t>
+        <w:t>templates/index.</w:t>
+      </w:r>
+      <w:proofErr w:type="gramStart"/>
+      <w:r>
+        <w:rPr>
+          <w:rFonts w:hint="eastAsia"/>
+        </w:rPr>
+        <w:t>html</w:t>
+      </w:r>
+      <w:proofErr w:type="gramEnd"/>
+      <w:r>
+        <w:rPr>
+          <w:rFonts w:hint="eastAsia"/>
+        </w:rPr>
+        <w:t xml:space="preserve"> &amp; post.html</w:t>
       </w:r>
       <w:r>
         <w:t>”</w:t>
@@ -4458,7 +4629,21 @@
         <w:rPr>
           <w:rFonts w:hint="eastAsia"/>
         </w:rPr>
-        <w:t>使用尖誇號</w:t>
+        <w:t>使用尖</w:t>
+      </w:r>
+      <w:proofErr w:type="gramStart"/>
+      <w:r>
+        <w:rPr>
+          <w:rFonts w:hint="eastAsia"/>
+        </w:rPr>
+        <w:t>誇</w:t>
+      </w:r>
+      <w:proofErr w:type="gramEnd"/>
+      <w:r>
+        <w:rPr>
+          <w:rFonts w:hint="eastAsia"/>
+        </w:rPr>
+        <w:t>號</w:t>
       </w:r>
       <w:r>
         <w:t>“</w:t>
@@ -4560,11 +4745,19 @@
         <w:tab/>
         <w:t xml:space="preserve">   </w:t>
       </w:r>
-      <w:r>
-        <w:rPr>
-          <w:rFonts w:hint="eastAsia"/>
-        </w:rPr>
-        <w:t>整數變量，預設為字串型</w:t>
+      <w:proofErr w:type="gramStart"/>
+      <w:r>
+        <w:rPr>
+          <w:rFonts w:hint="eastAsia"/>
+        </w:rPr>
+        <w:t>整數變量</w:t>
+      </w:r>
+      <w:proofErr w:type="gramEnd"/>
+      <w:r>
+        <w:rPr>
+          <w:rFonts w:hint="eastAsia"/>
+        </w:rPr>
+        <w:t>，預設為字串型</w:t>
       </w:r>
       <w:r>
         <w:rPr>
@@ -4665,7 +4858,21 @@
         <w:rPr>
           <w:rFonts w:hint="eastAsia"/>
         </w:rPr>
-        <w:t>之外的非空字符串，預設型態</w:t>
+        <w:t>之外的</w:t>
+      </w:r>
+      <w:proofErr w:type="gramStart"/>
+      <w:r>
+        <w:rPr>
+          <w:rFonts w:hint="eastAsia"/>
+        </w:rPr>
+        <w:t>非空字符串</w:t>
+      </w:r>
+      <w:proofErr w:type="gramEnd"/>
+      <w:r>
+        <w:rPr>
+          <w:rFonts w:hint="eastAsia"/>
+        </w:rPr>
+        <w:t>，預設型態</w:t>
       </w:r>
     </w:p>
     <w:p>
@@ -4733,7 +4940,35 @@
         <w:rPr>
           <w:rFonts w:hint="eastAsia"/>
         </w:rPr>
-        <w:t>字母、數字、橫槓、下畫線組成的字串</w:t>
+        <w:t>字母、數字、橫</w:t>
+      </w:r>
+      <w:proofErr w:type="gramStart"/>
+      <w:r>
+        <w:rPr>
+          <w:rFonts w:hint="eastAsia"/>
+        </w:rPr>
+        <w:t>槓</w:t>
+      </w:r>
+      <w:proofErr w:type="gramEnd"/>
+      <w:r>
+        <w:rPr>
+          <w:rFonts w:hint="eastAsia"/>
+        </w:rPr>
+        <w:t>、</w:t>
+      </w:r>
+      <w:proofErr w:type="gramStart"/>
+      <w:r>
+        <w:rPr>
+          <w:rFonts w:hint="eastAsia"/>
+        </w:rPr>
+        <w:t>下畫線</w:t>
+      </w:r>
+      <w:proofErr w:type="gramEnd"/>
+      <w:r>
+        <w:rPr>
+          <w:rFonts w:hint="eastAsia"/>
+        </w:rPr>
+        <w:t>組成的字串</w:t>
       </w:r>
     </w:p>
     <w:p>
@@ -4916,9 +5151,11 @@
         </w:rPr>
         <w:t>新增資料夾</w:t>
       </w:r>
+      <w:proofErr w:type="gramStart"/>
       <w:r>
         <w:t>—</w:t>
       </w:r>
+      <w:proofErr w:type="gramEnd"/>
       <w:r>
         <w:rPr>
           <w:rFonts w:hint="eastAsia"/>
@@ -5011,9 +5248,11 @@
         </w:rPr>
         <w:t xml:space="preserve"> </w:t>
       </w:r>
+      <w:proofErr w:type="gramStart"/>
       <w:r>
         <w:t>”</w:t>
       </w:r>
+      <w:proofErr w:type="gramEnd"/>
       <w:r>
         <w:rPr>
           <w:rFonts w:hint="eastAsia"/>
@@ -5039,6 +5278,7 @@
         <w:t>'DIRS': [</w:t>
       </w:r>
       <w:proofErr w:type="spellStart"/>
+      <w:proofErr w:type="gramStart"/>
       <w:r>
         <w:t>os.path.join</w:t>
       </w:r>
@@ -5047,6 +5287,7 @@
         <w:t>(</w:t>
       </w:r>
       <w:proofErr w:type="spellStart"/>
+      <w:proofErr w:type="gramEnd"/>
       <w:r>
         <w:t>BASE_DIR,'templates</w:t>
       </w:r>
@@ -5342,8 +5583,16 @@
         <w:rPr>
           <w:rFonts w:hint="eastAsia"/>
         </w:rPr>
-        <w:t>view.py</w:t>
-      </w:r>
+        <w:t>view.</w:t>
+      </w:r>
+      <w:proofErr w:type="gramStart"/>
+      <w:r>
+        <w:rPr>
+          <w:rFonts w:hint="eastAsia"/>
+        </w:rPr>
+        <w:t>py</w:t>
+      </w:r>
+      <w:proofErr w:type="gramEnd"/>
     </w:p>
     <w:p>
       <w:pPr>
@@ -5426,6 +5675,7 @@
         <w:t>{%</w:t>
       </w:r>
       <w:proofErr w:type="spellStart"/>
+      <w:proofErr w:type="gramStart"/>
       <w:r>
         <w:rPr>
           <w:rFonts w:hint="eastAsia"/>
@@ -5437,7 +5687,14 @@
         <w:rPr>
           <w:rFonts w:hint="eastAsia"/>
         </w:rPr>
-        <w:t>%}</w:t>
+        <w:t>%</w:t>
+      </w:r>
+      <w:proofErr w:type="gramEnd"/>
+      <w:r>
+        <w:rPr>
+          <w:rFonts w:hint="eastAsia"/>
+        </w:rPr>
+        <w:t>}</w:t>
       </w:r>
       <w:r>
         <w:t>”</w:t>
@@ -5922,9 +6179,11 @@
       <w:r>
         <w:t>Bootstrap_base.html</w:t>
       </w:r>
+      <w:proofErr w:type="gramStart"/>
       <w:r>
         <w:t>”</w:t>
       </w:r>
+      <w:proofErr w:type="gramEnd"/>
       <w:r>
         <w:rPr>
           <w:rFonts w:hint="eastAsia"/>
@@ -6083,9 +6342,11 @@
       <w:r>
         <w:t>.html</w:t>
       </w:r>
+      <w:proofErr w:type="gramStart"/>
       <w:r>
         <w:t>”</w:t>
       </w:r>
+      <w:proofErr w:type="gramEnd"/>
       <w:r>
         <w:rPr>
           <w:rFonts w:hint="eastAsia"/>
@@ -6130,9 +6391,11 @@
       <w:r>
         <w:t>.html</w:t>
       </w:r>
+      <w:proofErr w:type="gramStart"/>
       <w:r>
         <w:t>”</w:t>
       </w:r>
+      <w:proofErr w:type="gramEnd"/>
       <w:r>
         <w:rPr>
           <w:rFonts w:hint="eastAsia"/>
@@ -6847,7 +7110,88 @@
         </w:rPr>
       </w:pPr>
     </w:p>
-    <w:p/>
+    <w:p>
+      <w:pPr>
+        <w:rPr>
+          <w:noProof/>
+        </w:rPr>
+      </w:pPr>
+    </w:p>
+    <w:p>
+      <w:r>
+        <w:rPr>
+          <w:rFonts w:hint="eastAsia"/>
+          <w:highlight w:val="yellow"/>
+        </w:rPr>
+        <w:t>Database</w:t>
+      </w:r>
+      <w:r>
+        <w:rPr>
+          <w:rFonts w:hint="eastAsia"/>
+          <w:highlight w:val="yellow"/>
+        </w:rPr>
+        <w:t>：</w:t>
+      </w:r>
+    </w:p>
+    <w:p>
+      <w:pPr>
+        <w:ind w:firstLine="480"/>
+      </w:pPr>
+      <w:r>
+        <w:rPr>
+          <w:rFonts w:hint="eastAsia"/>
+          <w:highlight w:val="cyan"/>
+        </w:rPr>
+        <w:t>MySQL</w:t>
+      </w:r>
+      <w:r>
+        <w:rPr>
+          <w:rFonts w:hint="eastAsia"/>
+          <w:highlight w:val="cyan"/>
+        </w:rPr>
+        <w:t>：</w:t>
+      </w:r>
+    </w:p>
+    <w:p>
+      <w:pPr>
+        <w:rPr>
+          <w:rFonts w:hint="eastAsia"/>
+        </w:rPr>
+      </w:pPr>
+      <w:r>
+        <w:rPr>
+          <w:rFonts w:hint="eastAsia"/>
+        </w:rPr>
+        <w:tab/>
+      </w:r>
+    </w:p>
+    <w:p>
+      <w:pPr>
+        <w:rPr>
+          <w:rFonts w:hint="eastAsia"/>
+        </w:rPr>
+      </w:pPr>
+      <w:r>
+        <w:rPr>
+          <w:rFonts w:hint="eastAsia"/>
+        </w:rPr>
+        <w:tab/>
+        <w:t>Reference:</w:t>
+      </w:r>
+    </w:p>
+    <w:p>
+      <w:r>
+        <w:rPr>
+          <w:rFonts w:hint="eastAsia"/>
+        </w:rPr>
+        <w:tab/>
+      </w:r>
+      <w:r>
+        <w:t>http://blog.csdn.net/eruituoa/article/details/75142500</w:t>
+      </w:r>
+      <w:bookmarkStart w:id="0" w:name="_GoBack"/>
+      <w:bookmarkEnd w:id="0"/>
+    </w:p>
     <w:sectPr>
       <w:pgSz w:w="11906" w:h="16838"/>
       <w:pgMar w:top="1440" w:right="1800" w:bottom="1440" w:left="1800" w:header="851" w:footer="992" w:gutter="0"/>

</xml_diff>

<commit_message>
Add Proje_02  change SQL
From SQLlite to MySQL
</commit_message>
<xml_diff>
--- a/Djano.docx
+++ b/Djano.docx
@@ -293,6 +293,9 @@
     <w:p>
       <w:pPr>
         <w:ind w:left="960" w:firstLine="480"/>
+        <w:rPr>
+          <w:rFonts w:hint="eastAsia"/>
+        </w:rPr>
       </w:pPr>
       <w:proofErr w:type="gramStart"/>
       <w:r>
@@ -329,6 +332,73 @@
       <w:r>
         <w:t>’</w:t>
       </w:r>
+    </w:p>
+    <w:p>
+      <w:pPr>
+        <w:rPr>
+          <w:rFonts w:hint="eastAsia"/>
+        </w:rPr>
+      </w:pPr>
+      <w:r>
+        <w:rPr>
+          <w:rFonts w:hint="eastAsia"/>
+        </w:rPr>
+        <w:tab/>
+        <w:t xml:space="preserve">Step 5: </w:t>
+      </w:r>
+      <w:r>
+        <w:rPr>
+          <w:rFonts w:hint="eastAsia"/>
+        </w:rPr>
+        <w:t>建立後</w:t>
+      </w:r>
+      <w:proofErr w:type="gramStart"/>
+      <w:r>
+        <w:rPr>
+          <w:rFonts w:hint="eastAsia"/>
+        </w:rPr>
+        <w:t>臺</w:t>
+      </w:r>
+      <w:proofErr w:type="gramEnd"/>
+      <w:r>
+        <w:rPr>
+          <w:rFonts w:hint="eastAsia"/>
+        </w:rPr>
+        <w:t>管理者</w:t>
+      </w:r>
+    </w:p>
+    <w:p>
+      <w:r>
+        <w:rPr>
+          <w:rFonts w:hint="eastAsia"/>
+        </w:rPr>
+        <w:tab/>
+      </w:r>
+      <w:r>
+        <w:rPr>
+          <w:rFonts w:hint="eastAsia"/>
+        </w:rPr>
+        <w:tab/>
+      </w:r>
+      <w:r>
+        <w:rPr>
+          <w:rFonts w:hint="eastAsia"/>
+        </w:rPr>
+        <w:tab/>
+      </w:r>
+      <w:proofErr w:type="gramStart"/>
+      <w:r>
+        <w:t>python</w:t>
+      </w:r>
+      <w:proofErr w:type="gramEnd"/>
+      <w:r>
+        <w:t xml:space="preserve"> manage.py </w:t>
+      </w:r>
+      <w:proofErr w:type="spellStart"/>
+      <w:r>
+        <w:t>createsuperuser</w:t>
+      </w:r>
+      <w:proofErr w:type="spellEnd"/>
     </w:p>
     <w:p/>
     <w:p>
@@ -807,14 +877,7 @@
         <w:rPr>
           <w:rFonts w:hint="eastAsia"/>
         </w:rPr>
-        <w:t>說這個應用程序要用上它。我</w:t>
-      </w:r>
-      <w:r>
-        <w:rPr>
-          <w:rFonts w:hint="eastAsia"/>
-        </w:rPr>
-        <w:lastRenderedPageBreak/>
-        <w:t>們在</w:t>
+        <w:t>說這個應用程序要用上它。我們在</w:t>
       </w:r>
       <w:r>
         <w:rPr>
@@ -2101,6 +2164,7 @@
         <w:ind w:left="480" w:firstLine="480"/>
       </w:pPr>
       <w:r>
+        <w:lastRenderedPageBreak/>
         <w:t>(</w:t>
       </w:r>
       <w:proofErr w:type="spellStart"/>
@@ -2132,7 +2196,6 @@
         <w:rPr>
           <w:rFonts w:hint="eastAsia"/>
         </w:rPr>
-        <w:lastRenderedPageBreak/>
         <w:tab/>
         <w:t xml:space="preserve">Step </w:t>
       </w:r>
@@ -3216,6 +3279,7 @@
         <w:rPr>
           <w:rFonts w:hint="eastAsia"/>
         </w:rPr>
+        <w:lastRenderedPageBreak/>
         <w:tab/>
       </w:r>
       <w:r>
@@ -3789,6 +3853,7 @@
         <w:rPr>
           <w:rFonts w:hint="eastAsia"/>
         </w:rPr>
+        <w:lastRenderedPageBreak/>
         <w:tab/>
       </w:r>
       <w:r>
@@ -7153,24 +7218,14 @@
       </w:r>
     </w:p>
     <w:p>
-      <w:pPr>
-        <w:rPr>
-          <w:rFonts w:hint="eastAsia"/>
-        </w:rPr>
-      </w:pPr>
-      <w:r>
-        <w:rPr>
-          <w:rFonts w:hint="eastAsia"/>
-        </w:rPr>
-        <w:tab/>
-      </w:r>
-    </w:p>
-    <w:p>
-      <w:pPr>
-        <w:rPr>
-          <w:rFonts w:hint="eastAsia"/>
-        </w:rPr>
-      </w:pPr>
+      <w:r>
+        <w:rPr>
+          <w:rFonts w:hint="eastAsia"/>
+        </w:rPr>
+        <w:tab/>
+      </w:r>
+    </w:p>
+    <w:p>
       <w:r>
         <w:rPr>
           <w:rFonts w:hint="eastAsia"/>
@@ -7180,15 +7235,46 @@
       </w:r>
     </w:p>
     <w:p>
-      <w:r>
-        <w:rPr>
-          <w:rFonts w:hint="eastAsia"/>
-        </w:rPr>
-        <w:tab/>
-      </w:r>
-      <w:r>
-        <w:t>http://blog.csdn.net/eruituoa/article/details/75142500</w:t>
-      </w:r>
+      <w:pPr>
+        <w:rPr>
+          <w:rFonts w:hint="eastAsia"/>
+        </w:rPr>
+      </w:pPr>
+      <w:r>
+        <w:rPr>
+          <w:rFonts w:hint="eastAsia"/>
+        </w:rPr>
+        <w:tab/>
+      </w:r>
+      <w:hyperlink r:id="rId32" w:history="1">
+        <w:r>
+          <w:rPr>
+            <w:rStyle w:val="a5"/>
+          </w:rPr>
+          <w:t>http://blog.csdn.net/eruituoa/article/details/75142500</w:t>
+        </w:r>
+      </w:hyperlink>
+    </w:p>
+    <w:p>
+      <w:pPr>
+        <w:ind w:firstLine="480"/>
+        <w:rPr>
+          <w:rFonts w:hint="eastAsia"/>
+        </w:rPr>
+      </w:pPr>
+      <w:hyperlink r:id="rId33" w:history="1">
+        <w:r>
+          <w:rPr>
+            <w:rStyle w:val="a5"/>
+          </w:rPr>
+          <w:t>https://jerrynest.io/django-mysql-database/</w:t>
+        </w:r>
+      </w:hyperlink>
+    </w:p>
+    <w:p>
+      <w:pPr>
+        <w:ind w:firstLine="480"/>
+      </w:pPr>
       <w:bookmarkStart w:id="0" w:name="_GoBack"/>
       <w:bookmarkEnd w:id="0"/>
     </w:p>

</xml_diff>

<commit_message>
Add 防機器人機制 & Boook example ch8
</commit_message>
<xml_diff>
--- a/Djano.docx
+++ b/Djano.docx
@@ -293,9 +293,6 @@
     <w:p>
       <w:pPr>
         <w:ind w:left="960" w:firstLine="480"/>
-        <w:rPr>
-          <w:rFonts w:hint="eastAsia"/>
-        </w:rPr>
       </w:pPr>
       <w:proofErr w:type="gramStart"/>
       <w:r>
@@ -334,11 +331,6 @@
       </w:r>
     </w:p>
     <w:p>
-      <w:pPr>
-        <w:rPr>
-          <w:rFonts w:hint="eastAsia"/>
-        </w:rPr>
-      </w:pPr>
       <w:r>
         <w:rPr>
           <w:rFonts w:hint="eastAsia"/>
@@ -7235,11 +7227,6 @@
       </w:r>
     </w:p>
     <w:p>
-      <w:pPr>
-        <w:rPr>
-          <w:rFonts w:hint="eastAsia"/>
-        </w:rPr>
-      </w:pPr>
       <w:r>
         <w:rPr>
           <w:rFonts w:hint="eastAsia"/>
@@ -7258,9 +7245,6 @@
     <w:p>
       <w:pPr>
         <w:ind w:firstLine="480"/>
-        <w:rPr>
-          <w:rFonts w:hint="eastAsia"/>
-        </w:rPr>
       </w:pPr>
       <w:hyperlink r:id="rId33" w:history="1">
         <w:r>
@@ -7273,10 +7257,86 @@
     </w:p>
     <w:p>
       <w:pPr>
+        <w:rPr>
+          <w:rFonts w:hint="eastAsia"/>
+        </w:rPr>
+      </w:pPr>
+    </w:p>
+    <w:p>
+      <w:r>
+        <w:rPr>
+          <w:rFonts w:hint="eastAsia"/>
+          <w:highlight w:val="yellow"/>
+        </w:rPr>
+        <w:t>Other</w:t>
+      </w:r>
+      <w:r>
+        <w:rPr>
+          <w:rFonts w:hint="eastAsia"/>
+          <w:highlight w:val="yellow"/>
+        </w:rPr>
+        <w:t>：</w:t>
+      </w:r>
+    </w:p>
+    <w:p>
+      <w:pPr>
         <w:ind w:firstLine="480"/>
       </w:pPr>
+      <w:r>
+        <w:rPr>
+          <w:rFonts w:hint="eastAsia"/>
+          <w:highlight w:val="cyan"/>
+        </w:rPr>
+        <w:t>防機器人機制</w:t>
+      </w:r>
+      <w:r>
+        <w:rPr>
+          <w:rFonts w:hint="eastAsia"/>
+          <w:highlight w:val="cyan"/>
+        </w:rPr>
+        <w:t>：</w:t>
+      </w:r>
+    </w:p>
+    <w:p>
+      <w:r>
+        <w:rPr>
+          <w:rFonts w:hint="eastAsia"/>
+        </w:rPr>
+        <w:tab/>
+      </w:r>
+      <w:r>
+        <w:t>(</w:t>
+      </w:r>
+      <w:proofErr w:type="spellStart"/>
+      <w:r>
+        <w:t>env</w:t>
+      </w:r>
+      <w:proofErr w:type="spellEnd"/>
+      <w:r>
+        <w:t>)</w:t>
+      </w:r>
+      <w:r>
+        <w:rPr>
+          <w:rFonts w:hint="eastAsia"/>
+        </w:rPr>
+        <w:t xml:space="preserve"> </w:t>
+      </w:r>
+      <w:r>
+        <w:t>&gt;</w:t>
+      </w:r>
       <w:bookmarkStart w:id="0" w:name="_GoBack"/>
       <w:bookmarkEnd w:id="0"/>
+      <w:r>
+        <w:t xml:space="preserve">pip install </w:t>
+      </w:r>
+      <w:proofErr w:type="spellStart"/>
+      <w:r>
+        <w:t>django</w:t>
+      </w:r>
+      <w:proofErr w:type="spellEnd"/>
+      <w:r>
+        <w:t>-simple-captcha</w:t>
+      </w:r>
     </w:p>
     <w:sectPr>
       <w:pgSz w:w="11906" w:h="16838"/>

</xml_diff>

<commit_message>
New Add My Blog
</commit_message>
<xml_diff>
--- a/Djano.docx
+++ b/Djano.docx
@@ -1006,7 +1006,18 @@
     </w:p>
     <w:p>
       <w:r>
-        <w:t xml:space="preserve">    'mainsite2',</w:t>
+        <w:t xml:space="preserve">    </w:t>
+      </w:r>
+      <w:r>
+        <w:rPr>
+          <w:highlight w:val="yellow"/>
+        </w:rPr>
+        <w:t>'mainsite2'</w:t>
+      </w:r>
+      <w:bookmarkStart w:id="0" w:name="_GoBack"/>
+      <w:bookmarkEnd w:id="0"/>
+      <w:r>
+        <w:t>,</w:t>
       </w:r>
     </w:p>
     <w:p>
@@ -7255,13 +7266,7 @@
         </w:r>
       </w:hyperlink>
     </w:p>
-    <w:p>
-      <w:pPr>
-        <w:rPr>
-          <w:rFonts w:hint="eastAsia"/>
-        </w:rPr>
-      </w:pPr>
-    </w:p>
+    <w:p/>
     <w:p>
       <w:r>
         <w:rPr>
@@ -7324,8 +7329,6 @@
       <w:r>
         <w:t>&gt;</w:t>
       </w:r>
-      <w:bookmarkStart w:id="0" w:name="_GoBack"/>
-      <w:bookmarkEnd w:id="0"/>
       <w:r>
         <w:t xml:space="preserve">pip install </w:t>
       </w:r>

</xml_diff>